<commit_message>
55. Jump Game leetcode array
55. Jump Game array
</commit_message>
<xml_diff>
--- a/array/array leetcode.docx
+++ b/array/array leetcode.docx
@@ -1161,7 +1161,7 @@
         </w:rPr>
         <w:t>, remove the duplicates </w:t>
       </w:r>
-      <w:hyperlink r:id="rId4" w:tgtFrame="_blank" w:history="1">
+      <w:hyperlink r:id="rId5" w:tgtFrame="_blank" w:history="1">
         <w:r>
           <w:rPr>
             <w:rStyle w:val="Strong"/>
@@ -1507,7 +1507,7 @@
         </w:rPr>
         <w:t>modifying the input array </w:t>
       </w:r>
-      <w:hyperlink r:id="rId5" w:tgtFrame="_blank" w:history="1">
+      <w:hyperlink r:id="rId6" w:tgtFrame="_blank" w:history="1">
         <w:r>
           <w:rPr>
             <w:rStyle w:val="Hyperlink"/>
@@ -2892,7 +2892,7 @@
         </w:rPr>
         <w:t> </w:t>
       </w:r>
-      <w:hyperlink r:id="rId6" w:tgtFrame="_blank" w:history="1">
+      <w:hyperlink r:id="rId7" w:tgtFrame="_blank" w:history="1">
         <w:r>
           <w:rPr>
             <w:rStyle w:val="Strong"/>
@@ -3171,7 +3171,7 @@
         </w:rPr>
         <w:t>modifying the input array </w:t>
       </w:r>
-      <w:hyperlink r:id="rId7" w:tgtFrame="_blank" w:history="1">
+      <w:hyperlink r:id="rId8" w:tgtFrame="_blank" w:history="1">
         <w:r>
           <w:rPr>
             <w:rStyle w:val="Hyperlink"/>
@@ -8759,9 +8759,1161 @@
     <w:p>
       <w:pPr>
         <w:spacing w:after="0"/>
+        <w:rPr>
+          <w:rFonts w:ascii="Segoe UI" w:hAnsi="Segoe UI" w:cs="Segoe UI"/>
+          <w:b/>
+          <w:bCs/>
+          <w:color w:val="212121"/>
+          <w:shd w:val="clear" w:color="auto" w:fill="FFFFFF"/>
+        </w:rPr>
       </w:pPr>
       <w:r>
         <w:t xml:space="preserve"> </w:t>
+      </w:r>
+      <w:r>
+        <w:rPr>
+          <w:rFonts w:ascii="Segoe UI" w:hAnsi="Segoe UI" w:cs="Segoe UI"/>
+          <w:b/>
+          <w:bCs/>
+          <w:color w:val="212121"/>
+          <w:shd w:val="clear" w:color="auto" w:fill="FFFFFF"/>
+        </w:rPr>
+        <w:t>55. Jump Game</w:t>
+      </w:r>
+    </w:p>
+    <w:p>
+      <w:pPr>
+        <w:spacing w:after="0"/>
+        <w:rPr>
+          <w:rFonts w:ascii="Segoe UI" w:hAnsi="Segoe UI" w:cs="Segoe UI"/>
+          <w:b/>
+          <w:bCs/>
+          <w:color w:val="212121"/>
+          <w:shd w:val="clear" w:color="auto" w:fill="FFFFFF"/>
+        </w:rPr>
+      </w:pPr>
+    </w:p>
+    <w:p>
+      <w:pPr>
+        <w:shd w:val="clear" w:color="auto" w:fill="FFFFFF"/>
+        <w:spacing w:after="240" w:line="240" w:lineRule="auto"/>
+        <w:rPr>
+          <w:rFonts w:ascii="Segoe UI" w:eastAsia="Times New Roman" w:hAnsi="Segoe UI" w:cs="Segoe UI"/>
+          <w:color w:val="263238"/>
+          <w:sz w:val="21"/>
+          <w:szCs w:val="21"/>
+        </w:rPr>
+      </w:pPr>
+      <w:r>
+        <w:rPr>
+          <w:rFonts w:ascii="Segoe UI" w:eastAsia="Times New Roman" w:hAnsi="Segoe UI" w:cs="Segoe UI"/>
+          <w:color w:val="263238"/>
+          <w:sz w:val="21"/>
+          <w:szCs w:val="21"/>
+        </w:rPr>
+        <w:t>You are given an integer array </w:t>
+      </w:r>
+      <w:proofErr w:type="spellStart"/>
+      <w:r>
+        <w:rPr>
+          <w:rFonts w:ascii="Courier New" w:eastAsia="Times New Roman" w:hAnsi="Courier New" w:cs="Courier New"/>
+          <w:color w:val="546E7A"/>
+          <w:sz w:val="20"/>
+        </w:rPr>
+        <w:t>nums</w:t>
+      </w:r>
+      <w:proofErr w:type="spellEnd"/>
+      <w:r>
+        <w:rPr>
+          <w:rFonts w:ascii="Segoe UI" w:eastAsia="Times New Roman" w:hAnsi="Segoe UI" w:cs="Segoe UI"/>
+          <w:color w:val="263238"/>
+          <w:sz w:val="21"/>
+          <w:szCs w:val="21"/>
+        </w:rPr>
+        <w:t>. You are initially positioned at the array's </w:t>
+      </w:r>
+      <w:r>
+        <w:rPr>
+          <w:rFonts w:ascii="Segoe UI" w:eastAsia="Times New Roman" w:hAnsi="Segoe UI" w:cs="Segoe UI"/>
+          <w:b/>
+          <w:bCs/>
+          <w:color w:val="263238"/>
+          <w:sz w:val="21"/>
+        </w:rPr>
+        <w:t>first index</w:t>
+      </w:r>
+      <w:r>
+        <w:rPr>
+          <w:rFonts w:ascii="Segoe UI" w:eastAsia="Times New Roman" w:hAnsi="Segoe UI" w:cs="Segoe UI"/>
+          <w:color w:val="263238"/>
+          <w:sz w:val="21"/>
+          <w:szCs w:val="21"/>
+        </w:rPr>
+        <w:t>, and each element in the array represents your maximum jump length at that position.</w:t>
+      </w:r>
+    </w:p>
+    <w:p>
+      <w:pPr>
+        <w:shd w:val="clear" w:color="auto" w:fill="FFFFFF"/>
+        <w:spacing w:after="240" w:line="240" w:lineRule="auto"/>
+        <w:rPr>
+          <w:rFonts w:ascii="Segoe UI" w:eastAsia="Times New Roman" w:hAnsi="Segoe UI" w:cs="Segoe UI"/>
+          <w:color w:val="263238"/>
+          <w:sz w:val="21"/>
+          <w:szCs w:val="21"/>
+        </w:rPr>
+      </w:pPr>
+      <w:r>
+        <w:rPr>
+          <w:rFonts w:ascii="Segoe UI" w:eastAsia="Times New Roman" w:hAnsi="Segoe UI" w:cs="Segoe UI"/>
+          <w:color w:val="263238"/>
+          <w:sz w:val="21"/>
+          <w:szCs w:val="21"/>
+        </w:rPr>
+        <w:t>Return </w:t>
+      </w:r>
+      <w:r>
+        <w:rPr>
+          <w:rFonts w:ascii="Courier New" w:eastAsia="Times New Roman" w:hAnsi="Courier New" w:cs="Courier New"/>
+          <w:color w:val="546E7A"/>
+          <w:sz w:val="20"/>
+        </w:rPr>
+        <w:t>true</w:t>
+      </w:r>
+      <w:r>
+        <w:rPr>
+          <w:rFonts w:ascii="Segoe UI" w:eastAsia="Times New Roman" w:hAnsi="Segoe UI" w:cs="Segoe UI"/>
+          <w:i/>
+          <w:iCs/>
+          <w:color w:val="263238"/>
+          <w:sz w:val="21"/>
+        </w:rPr>
+        <w:t> if you can reach the last index, or </w:t>
+      </w:r>
+      <w:r>
+        <w:rPr>
+          <w:rFonts w:ascii="Courier New" w:eastAsia="Times New Roman" w:hAnsi="Courier New" w:cs="Courier New"/>
+          <w:color w:val="546E7A"/>
+          <w:sz w:val="20"/>
+        </w:rPr>
+        <w:t>false</w:t>
+      </w:r>
+      <w:r>
+        <w:rPr>
+          <w:rFonts w:ascii="Segoe UI" w:eastAsia="Times New Roman" w:hAnsi="Segoe UI" w:cs="Segoe UI"/>
+          <w:i/>
+          <w:iCs/>
+          <w:color w:val="263238"/>
+          <w:sz w:val="21"/>
+        </w:rPr>
+        <w:t> otherwise</w:t>
+      </w:r>
+      <w:r>
+        <w:rPr>
+          <w:rFonts w:ascii="Segoe UI" w:eastAsia="Times New Roman" w:hAnsi="Segoe UI" w:cs="Segoe UI"/>
+          <w:color w:val="263238"/>
+          <w:sz w:val="21"/>
+          <w:szCs w:val="21"/>
+        </w:rPr>
+        <w:t>.</w:t>
+      </w:r>
+    </w:p>
+    <w:p>
+      <w:pPr>
+        <w:shd w:val="clear" w:color="auto" w:fill="FFFFFF"/>
+        <w:spacing w:after="240" w:line="240" w:lineRule="auto"/>
+        <w:rPr>
+          <w:rFonts w:ascii="Segoe UI" w:eastAsia="Times New Roman" w:hAnsi="Segoe UI" w:cs="Segoe UI"/>
+          <w:color w:val="263238"/>
+          <w:sz w:val="21"/>
+          <w:szCs w:val="21"/>
+        </w:rPr>
+      </w:pPr>
+      <w:r>
+        <w:rPr>
+          <w:rFonts w:ascii="Segoe UI" w:eastAsia="Times New Roman" w:hAnsi="Segoe UI" w:cs="Segoe UI"/>
+          <w:color w:val="263238"/>
+          <w:sz w:val="21"/>
+          <w:szCs w:val="21"/>
+        </w:rPr>
+        <w:t> </w:t>
+      </w:r>
+    </w:p>
+    <w:p>
+      <w:pPr>
+        <w:shd w:val="clear" w:color="auto" w:fill="FFFFFF"/>
+        <w:spacing w:after="240" w:line="240" w:lineRule="auto"/>
+        <w:rPr>
+          <w:rFonts w:ascii="Segoe UI" w:eastAsia="Times New Roman" w:hAnsi="Segoe UI" w:cs="Segoe UI"/>
+          <w:color w:val="263238"/>
+          <w:sz w:val="21"/>
+          <w:szCs w:val="21"/>
+        </w:rPr>
+      </w:pPr>
+      <w:r>
+        <w:rPr>
+          <w:rFonts w:ascii="Segoe UI" w:eastAsia="Times New Roman" w:hAnsi="Segoe UI" w:cs="Segoe UI"/>
+          <w:b/>
+          <w:bCs/>
+          <w:color w:val="263238"/>
+          <w:sz w:val="21"/>
+        </w:rPr>
+        <w:t>Example 1:</w:t>
+      </w:r>
+    </w:p>
+    <w:p>
+      <w:pPr>
+        <w:shd w:val="clear" w:color="auto" w:fill="F7F9FA"/>
+        <w:tabs>
+          <w:tab w:val="left" w:pos="916"/>
+          <w:tab w:val="left" w:pos="1832"/>
+          <w:tab w:val="left" w:pos="2748"/>
+          <w:tab w:val="left" w:pos="3664"/>
+          <w:tab w:val="left" w:pos="4580"/>
+          <w:tab w:val="left" w:pos="5496"/>
+          <w:tab w:val="left" w:pos="6412"/>
+          <w:tab w:val="left" w:pos="7328"/>
+          <w:tab w:val="left" w:pos="8244"/>
+          <w:tab w:val="left" w:pos="9160"/>
+          <w:tab w:val="left" w:pos="10076"/>
+          <w:tab w:val="left" w:pos="10992"/>
+          <w:tab w:val="left" w:pos="11908"/>
+          <w:tab w:val="left" w:pos="12824"/>
+          <w:tab w:val="left" w:pos="13740"/>
+          <w:tab w:val="left" w:pos="14656"/>
+        </w:tabs>
+        <w:spacing w:after="240" w:line="240" w:lineRule="auto"/>
+        <w:rPr>
+          <w:rFonts w:ascii="Consolas" w:eastAsia="Times New Roman" w:hAnsi="Consolas" w:cs="Courier New"/>
+          <w:color w:val="263238"/>
+          <w:sz w:val="20"/>
+          <w:szCs w:val="20"/>
+        </w:rPr>
+      </w:pPr>
+      <w:r>
+        <w:rPr>
+          <w:rFonts w:ascii="Consolas" w:eastAsia="Times New Roman" w:hAnsi="Consolas" w:cs="Courier New"/>
+          <w:b/>
+          <w:bCs/>
+          <w:color w:val="263238"/>
+          <w:sz w:val="20"/>
+          <w:szCs w:val="20"/>
+        </w:rPr>
+        <w:t>Input:</w:t>
+      </w:r>
+      <w:r>
+        <w:rPr>
+          <w:rFonts w:ascii="Consolas" w:eastAsia="Times New Roman" w:hAnsi="Consolas" w:cs="Courier New"/>
+          <w:color w:val="263238"/>
+          <w:sz w:val="20"/>
+          <w:szCs w:val="20"/>
+        </w:rPr>
+        <w:t xml:space="preserve"> </w:t>
+      </w:r>
+      <w:proofErr w:type="spellStart"/>
+      <w:r>
+        <w:rPr>
+          <w:rFonts w:ascii="Consolas" w:eastAsia="Times New Roman" w:hAnsi="Consolas" w:cs="Courier New"/>
+          <w:color w:val="263238"/>
+          <w:sz w:val="20"/>
+          <w:szCs w:val="20"/>
+        </w:rPr>
+        <w:t>nums</w:t>
+      </w:r>
+      <w:proofErr w:type="spellEnd"/>
+      <w:r>
+        <w:rPr>
+          <w:rFonts w:ascii="Consolas" w:eastAsia="Times New Roman" w:hAnsi="Consolas" w:cs="Courier New"/>
+          <w:color w:val="263238"/>
+          <w:sz w:val="20"/>
+          <w:szCs w:val="20"/>
+        </w:rPr>
+        <w:t xml:space="preserve"> = [2</w:t>
+      </w:r>
+      <w:proofErr w:type="gramStart"/>
+      <w:r>
+        <w:rPr>
+          <w:rFonts w:ascii="Consolas" w:eastAsia="Times New Roman" w:hAnsi="Consolas" w:cs="Courier New"/>
+          <w:color w:val="263238"/>
+          <w:sz w:val="20"/>
+          <w:szCs w:val="20"/>
+        </w:rPr>
+        <w:t>,3,1,1,4</w:t>
+      </w:r>
+      <w:proofErr w:type="gramEnd"/>
+      <w:r>
+        <w:rPr>
+          <w:rFonts w:ascii="Consolas" w:eastAsia="Times New Roman" w:hAnsi="Consolas" w:cs="Courier New"/>
+          <w:color w:val="263238"/>
+          <w:sz w:val="20"/>
+          <w:szCs w:val="20"/>
+        </w:rPr>
+        <w:t>]</w:t>
+      </w:r>
+    </w:p>
+    <w:p>
+      <w:pPr>
+        <w:shd w:val="clear" w:color="auto" w:fill="F7F9FA"/>
+        <w:tabs>
+          <w:tab w:val="left" w:pos="916"/>
+          <w:tab w:val="left" w:pos="1832"/>
+          <w:tab w:val="left" w:pos="2748"/>
+          <w:tab w:val="left" w:pos="3664"/>
+          <w:tab w:val="left" w:pos="4580"/>
+          <w:tab w:val="left" w:pos="5496"/>
+          <w:tab w:val="left" w:pos="6412"/>
+          <w:tab w:val="left" w:pos="7328"/>
+          <w:tab w:val="left" w:pos="8244"/>
+          <w:tab w:val="left" w:pos="9160"/>
+          <w:tab w:val="left" w:pos="10076"/>
+          <w:tab w:val="left" w:pos="10992"/>
+          <w:tab w:val="left" w:pos="11908"/>
+          <w:tab w:val="left" w:pos="12824"/>
+          <w:tab w:val="left" w:pos="13740"/>
+          <w:tab w:val="left" w:pos="14656"/>
+        </w:tabs>
+        <w:spacing w:after="240" w:line="240" w:lineRule="auto"/>
+        <w:rPr>
+          <w:rFonts w:ascii="Consolas" w:eastAsia="Times New Roman" w:hAnsi="Consolas" w:cs="Courier New"/>
+          <w:color w:val="263238"/>
+          <w:sz w:val="20"/>
+          <w:szCs w:val="20"/>
+        </w:rPr>
+      </w:pPr>
+      <w:r>
+        <w:rPr>
+          <w:rFonts w:ascii="Consolas" w:eastAsia="Times New Roman" w:hAnsi="Consolas" w:cs="Courier New"/>
+          <w:b/>
+          <w:bCs/>
+          <w:color w:val="263238"/>
+          <w:sz w:val="20"/>
+          <w:szCs w:val="20"/>
+        </w:rPr>
+        <w:t>Output:</w:t>
+      </w:r>
+      <w:r>
+        <w:rPr>
+          <w:rFonts w:ascii="Consolas" w:eastAsia="Times New Roman" w:hAnsi="Consolas" w:cs="Courier New"/>
+          <w:color w:val="263238"/>
+          <w:sz w:val="20"/>
+          <w:szCs w:val="20"/>
+        </w:rPr>
+        <w:t xml:space="preserve"> true</w:t>
+      </w:r>
+    </w:p>
+    <w:p>
+      <w:pPr>
+        <w:shd w:val="clear" w:color="auto" w:fill="F7F9FA"/>
+        <w:tabs>
+          <w:tab w:val="left" w:pos="916"/>
+          <w:tab w:val="left" w:pos="1832"/>
+          <w:tab w:val="left" w:pos="2748"/>
+          <w:tab w:val="left" w:pos="3664"/>
+          <w:tab w:val="left" w:pos="4580"/>
+          <w:tab w:val="left" w:pos="5496"/>
+          <w:tab w:val="left" w:pos="6412"/>
+          <w:tab w:val="left" w:pos="7328"/>
+          <w:tab w:val="left" w:pos="8244"/>
+          <w:tab w:val="left" w:pos="9160"/>
+          <w:tab w:val="left" w:pos="10076"/>
+          <w:tab w:val="left" w:pos="10992"/>
+          <w:tab w:val="left" w:pos="11908"/>
+          <w:tab w:val="left" w:pos="12824"/>
+          <w:tab w:val="left" w:pos="13740"/>
+          <w:tab w:val="left" w:pos="14656"/>
+        </w:tabs>
+        <w:spacing w:after="240" w:line="240" w:lineRule="auto"/>
+        <w:rPr>
+          <w:rFonts w:ascii="Consolas" w:eastAsia="Times New Roman" w:hAnsi="Consolas" w:cs="Courier New"/>
+          <w:color w:val="263238"/>
+          <w:sz w:val="20"/>
+          <w:szCs w:val="20"/>
+        </w:rPr>
+      </w:pPr>
+      <w:r>
+        <w:rPr>
+          <w:rFonts w:ascii="Consolas" w:eastAsia="Times New Roman" w:hAnsi="Consolas" w:cs="Courier New"/>
+          <w:b/>
+          <w:bCs/>
+          <w:color w:val="263238"/>
+          <w:sz w:val="20"/>
+          <w:szCs w:val="20"/>
+        </w:rPr>
+        <w:t>Explanation:</w:t>
+      </w:r>
+      <w:r>
+        <w:rPr>
+          <w:rFonts w:ascii="Consolas" w:eastAsia="Times New Roman" w:hAnsi="Consolas" w:cs="Courier New"/>
+          <w:color w:val="263238"/>
+          <w:sz w:val="20"/>
+          <w:szCs w:val="20"/>
+        </w:rPr>
+        <w:t xml:space="preserve"> Jump 1 step from index 0 to 1, then 3 steps to the last index.</w:t>
+      </w:r>
+    </w:p>
+    <w:p>
+      <w:pPr>
+        <w:shd w:val="clear" w:color="auto" w:fill="FFFFFF"/>
+        <w:spacing w:after="240" w:line="240" w:lineRule="auto"/>
+        <w:rPr>
+          <w:rFonts w:ascii="Segoe UI" w:eastAsia="Times New Roman" w:hAnsi="Segoe UI" w:cs="Segoe UI"/>
+          <w:color w:val="263238"/>
+          <w:sz w:val="21"/>
+          <w:szCs w:val="21"/>
+        </w:rPr>
+      </w:pPr>
+      <w:r>
+        <w:rPr>
+          <w:rFonts w:ascii="Segoe UI" w:eastAsia="Times New Roman" w:hAnsi="Segoe UI" w:cs="Segoe UI"/>
+          <w:b/>
+          <w:bCs/>
+          <w:color w:val="263238"/>
+          <w:sz w:val="21"/>
+        </w:rPr>
+        <w:t>Example 2:</w:t>
+      </w:r>
+    </w:p>
+    <w:p>
+      <w:pPr>
+        <w:shd w:val="clear" w:color="auto" w:fill="F7F9FA"/>
+        <w:tabs>
+          <w:tab w:val="left" w:pos="916"/>
+          <w:tab w:val="left" w:pos="1832"/>
+          <w:tab w:val="left" w:pos="2748"/>
+          <w:tab w:val="left" w:pos="3664"/>
+          <w:tab w:val="left" w:pos="4580"/>
+          <w:tab w:val="left" w:pos="5496"/>
+          <w:tab w:val="left" w:pos="6412"/>
+          <w:tab w:val="left" w:pos="7328"/>
+          <w:tab w:val="left" w:pos="8244"/>
+          <w:tab w:val="left" w:pos="9160"/>
+          <w:tab w:val="left" w:pos="10076"/>
+          <w:tab w:val="left" w:pos="10992"/>
+          <w:tab w:val="left" w:pos="11908"/>
+          <w:tab w:val="left" w:pos="12824"/>
+          <w:tab w:val="left" w:pos="13740"/>
+          <w:tab w:val="left" w:pos="14656"/>
+        </w:tabs>
+        <w:spacing w:after="240" w:line="240" w:lineRule="auto"/>
+        <w:rPr>
+          <w:rFonts w:ascii="Consolas" w:eastAsia="Times New Roman" w:hAnsi="Consolas" w:cs="Courier New"/>
+          <w:color w:val="263238"/>
+          <w:sz w:val="20"/>
+          <w:szCs w:val="20"/>
+        </w:rPr>
+      </w:pPr>
+      <w:r>
+        <w:rPr>
+          <w:rFonts w:ascii="Consolas" w:eastAsia="Times New Roman" w:hAnsi="Consolas" w:cs="Courier New"/>
+          <w:b/>
+          <w:bCs/>
+          <w:color w:val="263238"/>
+          <w:sz w:val="20"/>
+          <w:szCs w:val="20"/>
+        </w:rPr>
+        <w:t>Input:</w:t>
+      </w:r>
+      <w:r>
+        <w:rPr>
+          <w:rFonts w:ascii="Consolas" w:eastAsia="Times New Roman" w:hAnsi="Consolas" w:cs="Courier New"/>
+          <w:color w:val="263238"/>
+          <w:sz w:val="20"/>
+          <w:szCs w:val="20"/>
+        </w:rPr>
+        <w:t xml:space="preserve"> </w:t>
+      </w:r>
+      <w:proofErr w:type="spellStart"/>
+      <w:r>
+        <w:rPr>
+          <w:rFonts w:ascii="Consolas" w:eastAsia="Times New Roman" w:hAnsi="Consolas" w:cs="Courier New"/>
+          <w:color w:val="263238"/>
+          <w:sz w:val="20"/>
+          <w:szCs w:val="20"/>
+        </w:rPr>
+        <w:t>nums</w:t>
+      </w:r>
+      <w:proofErr w:type="spellEnd"/>
+      <w:r>
+        <w:rPr>
+          <w:rFonts w:ascii="Consolas" w:eastAsia="Times New Roman" w:hAnsi="Consolas" w:cs="Courier New"/>
+          <w:color w:val="263238"/>
+          <w:sz w:val="20"/>
+          <w:szCs w:val="20"/>
+        </w:rPr>
+        <w:t xml:space="preserve"> = [3</w:t>
+      </w:r>
+      <w:proofErr w:type="gramStart"/>
+      <w:r>
+        <w:rPr>
+          <w:rFonts w:ascii="Consolas" w:eastAsia="Times New Roman" w:hAnsi="Consolas" w:cs="Courier New"/>
+          <w:color w:val="263238"/>
+          <w:sz w:val="20"/>
+          <w:szCs w:val="20"/>
+        </w:rPr>
+        <w:t>,2,1,0,4</w:t>
+      </w:r>
+      <w:proofErr w:type="gramEnd"/>
+      <w:r>
+        <w:rPr>
+          <w:rFonts w:ascii="Consolas" w:eastAsia="Times New Roman" w:hAnsi="Consolas" w:cs="Courier New"/>
+          <w:color w:val="263238"/>
+          <w:sz w:val="20"/>
+          <w:szCs w:val="20"/>
+        </w:rPr>
+        <w:t>]</w:t>
+      </w:r>
+    </w:p>
+    <w:p>
+      <w:pPr>
+        <w:shd w:val="clear" w:color="auto" w:fill="F7F9FA"/>
+        <w:tabs>
+          <w:tab w:val="left" w:pos="916"/>
+          <w:tab w:val="left" w:pos="1832"/>
+          <w:tab w:val="left" w:pos="2748"/>
+          <w:tab w:val="left" w:pos="3664"/>
+          <w:tab w:val="left" w:pos="4580"/>
+          <w:tab w:val="left" w:pos="5496"/>
+          <w:tab w:val="left" w:pos="6412"/>
+          <w:tab w:val="left" w:pos="7328"/>
+          <w:tab w:val="left" w:pos="8244"/>
+          <w:tab w:val="left" w:pos="9160"/>
+          <w:tab w:val="left" w:pos="10076"/>
+          <w:tab w:val="left" w:pos="10992"/>
+          <w:tab w:val="left" w:pos="11908"/>
+          <w:tab w:val="left" w:pos="12824"/>
+          <w:tab w:val="left" w:pos="13740"/>
+          <w:tab w:val="left" w:pos="14656"/>
+        </w:tabs>
+        <w:spacing w:after="240" w:line="240" w:lineRule="auto"/>
+        <w:rPr>
+          <w:rFonts w:ascii="Consolas" w:eastAsia="Times New Roman" w:hAnsi="Consolas" w:cs="Courier New"/>
+          <w:color w:val="263238"/>
+          <w:sz w:val="20"/>
+          <w:szCs w:val="20"/>
+        </w:rPr>
+      </w:pPr>
+      <w:r>
+        <w:rPr>
+          <w:rFonts w:ascii="Consolas" w:eastAsia="Times New Roman" w:hAnsi="Consolas" w:cs="Courier New"/>
+          <w:b/>
+          <w:bCs/>
+          <w:color w:val="263238"/>
+          <w:sz w:val="20"/>
+          <w:szCs w:val="20"/>
+        </w:rPr>
+        <w:t>Output:</w:t>
+      </w:r>
+      <w:r>
+        <w:rPr>
+          <w:rFonts w:ascii="Consolas" w:eastAsia="Times New Roman" w:hAnsi="Consolas" w:cs="Courier New"/>
+          <w:color w:val="263238"/>
+          <w:sz w:val="20"/>
+          <w:szCs w:val="20"/>
+        </w:rPr>
+        <w:t xml:space="preserve"> false</w:t>
+      </w:r>
+    </w:p>
+    <w:p>
+      <w:pPr>
+        <w:shd w:val="clear" w:color="auto" w:fill="F7F9FA"/>
+        <w:tabs>
+          <w:tab w:val="left" w:pos="916"/>
+          <w:tab w:val="left" w:pos="1832"/>
+          <w:tab w:val="left" w:pos="2748"/>
+          <w:tab w:val="left" w:pos="3664"/>
+          <w:tab w:val="left" w:pos="4580"/>
+          <w:tab w:val="left" w:pos="5496"/>
+          <w:tab w:val="left" w:pos="6412"/>
+          <w:tab w:val="left" w:pos="7328"/>
+          <w:tab w:val="left" w:pos="8244"/>
+          <w:tab w:val="left" w:pos="9160"/>
+          <w:tab w:val="left" w:pos="10076"/>
+          <w:tab w:val="left" w:pos="10992"/>
+          <w:tab w:val="left" w:pos="11908"/>
+          <w:tab w:val="left" w:pos="12824"/>
+          <w:tab w:val="left" w:pos="13740"/>
+          <w:tab w:val="left" w:pos="14656"/>
+        </w:tabs>
+        <w:spacing w:after="240" w:line="240" w:lineRule="auto"/>
+        <w:rPr>
+          <w:rFonts w:ascii="Consolas" w:eastAsia="Times New Roman" w:hAnsi="Consolas" w:cs="Courier New"/>
+          <w:color w:val="263238"/>
+          <w:sz w:val="20"/>
+          <w:szCs w:val="20"/>
+        </w:rPr>
+      </w:pPr>
+      <w:r>
+        <w:rPr>
+          <w:rFonts w:ascii="Consolas" w:eastAsia="Times New Roman" w:hAnsi="Consolas" w:cs="Courier New"/>
+          <w:b/>
+          <w:bCs/>
+          <w:color w:val="263238"/>
+          <w:sz w:val="20"/>
+          <w:szCs w:val="20"/>
+        </w:rPr>
+        <w:t>Explanation:</w:t>
+      </w:r>
+      <w:r>
+        <w:rPr>
+          <w:rFonts w:ascii="Consolas" w:eastAsia="Times New Roman" w:hAnsi="Consolas" w:cs="Courier New"/>
+          <w:color w:val="263238"/>
+          <w:sz w:val="20"/>
+          <w:szCs w:val="20"/>
+        </w:rPr>
+        <w:t xml:space="preserve"> You will always arrive at index 3 no matter what. Its maximum jump length is 0, which makes it impossible to reach the last index.</w:t>
+      </w:r>
+    </w:p>
+    <w:p>
+      <w:pPr>
+        <w:shd w:val="clear" w:color="auto" w:fill="FFFFFF"/>
+        <w:spacing w:after="240" w:line="240" w:lineRule="auto"/>
+        <w:rPr>
+          <w:rFonts w:ascii="Segoe UI" w:eastAsia="Times New Roman" w:hAnsi="Segoe UI" w:cs="Segoe UI"/>
+          <w:color w:val="263238"/>
+          <w:sz w:val="21"/>
+          <w:szCs w:val="21"/>
+        </w:rPr>
+      </w:pPr>
+      <w:r>
+        <w:rPr>
+          <w:rFonts w:ascii="Segoe UI" w:eastAsia="Times New Roman" w:hAnsi="Segoe UI" w:cs="Segoe UI"/>
+          <w:color w:val="263238"/>
+          <w:sz w:val="21"/>
+          <w:szCs w:val="21"/>
+        </w:rPr>
+        <w:t> </w:t>
+      </w:r>
+    </w:p>
+    <w:p>
+      <w:pPr>
+        <w:shd w:val="clear" w:color="auto" w:fill="FFFFFF"/>
+        <w:spacing w:after="240" w:line="240" w:lineRule="auto"/>
+        <w:rPr>
+          <w:rFonts w:ascii="Segoe UI" w:eastAsia="Times New Roman" w:hAnsi="Segoe UI" w:cs="Segoe UI"/>
+          <w:color w:val="263238"/>
+          <w:sz w:val="21"/>
+          <w:szCs w:val="21"/>
+        </w:rPr>
+      </w:pPr>
+      <w:r>
+        <w:rPr>
+          <w:rFonts w:ascii="Segoe UI" w:eastAsia="Times New Roman" w:hAnsi="Segoe UI" w:cs="Segoe UI"/>
+          <w:b/>
+          <w:bCs/>
+          <w:color w:val="263238"/>
+          <w:sz w:val="21"/>
+        </w:rPr>
+        <w:t>Constraints:</w:t>
+      </w:r>
+    </w:p>
+    <w:p>
+      <w:pPr>
+        <w:numPr>
+          <w:ilvl w:val="0"/>
+          <w:numId w:val="1"/>
+        </w:numPr>
+        <w:shd w:val="clear" w:color="auto" w:fill="FFFFFF"/>
+        <w:spacing w:before="100" w:beforeAutospacing="1" w:after="100" w:afterAutospacing="1" w:line="240" w:lineRule="auto"/>
+        <w:rPr>
+          <w:rFonts w:ascii="Segoe UI" w:eastAsia="Times New Roman" w:hAnsi="Segoe UI" w:cs="Segoe UI"/>
+          <w:color w:val="263238"/>
+          <w:sz w:val="21"/>
+          <w:szCs w:val="21"/>
+        </w:rPr>
+      </w:pPr>
+      <w:r>
+        <w:rPr>
+          <w:rFonts w:ascii="Courier New" w:eastAsia="Times New Roman" w:hAnsi="Courier New" w:cs="Courier New"/>
+          <w:color w:val="546E7A"/>
+          <w:sz w:val="20"/>
+        </w:rPr>
+        <w:t xml:space="preserve">1 &lt;= </w:t>
+      </w:r>
+      <w:proofErr w:type="spellStart"/>
+      <w:r>
+        <w:rPr>
+          <w:rFonts w:ascii="Courier New" w:eastAsia="Times New Roman" w:hAnsi="Courier New" w:cs="Courier New"/>
+          <w:color w:val="546E7A"/>
+          <w:sz w:val="20"/>
+        </w:rPr>
+        <w:t>nums.length</w:t>
+      </w:r>
+      <w:proofErr w:type="spellEnd"/>
+      <w:r>
+        <w:rPr>
+          <w:rFonts w:ascii="Courier New" w:eastAsia="Times New Roman" w:hAnsi="Courier New" w:cs="Courier New"/>
+          <w:color w:val="546E7A"/>
+          <w:sz w:val="20"/>
+        </w:rPr>
+        <w:t xml:space="preserve"> &lt;= 10</w:t>
+      </w:r>
+      <w:r>
+        <w:rPr>
+          <w:rFonts w:ascii="Courier New" w:eastAsia="Times New Roman" w:hAnsi="Courier New" w:cs="Courier New"/>
+          <w:color w:val="546E7A"/>
+          <w:sz w:val="15"/>
+          <w:vertAlign w:val="superscript"/>
+        </w:rPr>
+        <w:t>4</w:t>
+      </w:r>
+    </w:p>
+    <w:p>
+      <w:pPr>
+        <w:numPr>
+          <w:ilvl w:val="0"/>
+          <w:numId w:val="1"/>
+        </w:numPr>
+        <w:shd w:val="clear" w:color="auto" w:fill="FFFFFF"/>
+        <w:spacing w:before="100" w:beforeAutospacing="1" w:after="100" w:afterAutospacing="1" w:line="240" w:lineRule="auto"/>
+        <w:rPr>
+          <w:rFonts w:ascii="Segoe UI" w:eastAsia="Times New Roman" w:hAnsi="Segoe UI" w:cs="Segoe UI"/>
+          <w:color w:val="263238"/>
+          <w:sz w:val="21"/>
+          <w:szCs w:val="21"/>
+        </w:rPr>
+      </w:pPr>
+      <w:r>
+        <w:rPr>
+          <w:rFonts w:ascii="Courier New" w:eastAsia="Times New Roman" w:hAnsi="Courier New" w:cs="Courier New"/>
+          <w:color w:val="546E7A"/>
+          <w:sz w:val="20"/>
+        </w:rPr>
+        <w:t xml:space="preserve">0 &lt;= </w:t>
+      </w:r>
+      <w:proofErr w:type="spellStart"/>
+      <w:r>
+        <w:rPr>
+          <w:rFonts w:ascii="Courier New" w:eastAsia="Times New Roman" w:hAnsi="Courier New" w:cs="Courier New"/>
+          <w:color w:val="546E7A"/>
+          <w:sz w:val="20"/>
+        </w:rPr>
+        <w:t>nums</w:t>
+      </w:r>
+      <w:proofErr w:type="spellEnd"/>
+      <w:r>
+        <w:rPr>
+          <w:rFonts w:ascii="Courier New" w:eastAsia="Times New Roman" w:hAnsi="Courier New" w:cs="Courier New"/>
+          <w:color w:val="546E7A"/>
+          <w:sz w:val="20"/>
+        </w:rPr>
+        <w:t>[</w:t>
+      </w:r>
+      <w:proofErr w:type="spellStart"/>
+      <w:r>
+        <w:rPr>
+          <w:rFonts w:ascii="Courier New" w:eastAsia="Times New Roman" w:hAnsi="Courier New" w:cs="Courier New"/>
+          <w:color w:val="546E7A"/>
+          <w:sz w:val="20"/>
+        </w:rPr>
+        <w:t>i</w:t>
+      </w:r>
+      <w:proofErr w:type="spellEnd"/>
+      <w:r>
+        <w:rPr>
+          <w:rFonts w:ascii="Courier New" w:eastAsia="Times New Roman" w:hAnsi="Courier New" w:cs="Courier New"/>
+          <w:color w:val="546E7A"/>
+          <w:sz w:val="20"/>
+        </w:rPr>
+        <w:t>] &lt;= 10</w:t>
+      </w:r>
+      <w:r>
+        <w:rPr>
+          <w:rFonts w:ascii="Courier New" w:eastAsia="Times New Roman" w:hAnsi="Courier New" w:cs="Courier New"/>
+          <w:color w:val="546E7A"/>
+          <w:sz w:val="15"/>
+          <w:vertAlign w:val="superscript"/>
+        </w:rPr>
+        <w:t>5</w:t>
+      </w:r>
+    </w:p>
+    <w:p>
+      <w:pPr>
+        <w:spacing w:after="0"/>
+      </w:pPr>
+      <w:r>
+        <w:t>/**</w:t>
+      </w:r>
+    </w:p>
+    <w:p>
+      <w:pPr>
+        <w:spacing w:after="0"/>
+      </w:pPr>
+      <w:r>
+        <w:t xml:space="preserve"> * @</w:t>
+      </w:r>
+      <w:proofErr w:type="spellStart"/>
+      <w:r>
+        <w:t>param</w:t>
+      </w:r>
+      <w:proofErr w:type="spellEnd"/>
+      <w:r>
+        <w:t xml:space="preserve"> {</w:t>
+      </w:r>
+      <w:proofErr w:type="gramStart"/>
+      <w:r>
+        <w:t>number[</w:t>
+      </w:r>
+      <w:proofErr w:type="gramEnd"/>
+      <w:r>
+        <w:t xml:space="preserve">]} </w:t>
+      </w:r>
+      <w:proofErr w:type="spellStart"/>
+      <w:r>
+        <w:t>nums</w:t>
+      </w:r>
+      <w:proofErr w:type="spellEnd"/>
+    </w:p>
+    <w:p>
+      <w:pPr>
+        <w:spacing w:after="0"/>
+      </w:pPr>
+      <w:r>
+        <w:lastRenderedPageBreak/>
+        <w:t xml:space="preserve"> * @return {</w:t>
+      </w:r>
+      <w:proofErr w:type="spellStart"/>
+      <w:proofErr w:type="gramStart"/>
+      <w:r>
+        <w:t>boolean</w:t>
+      </w:r>
+      <w:proofErr w:type="spellEnd"/>
+      <w:proofErr w:type="gramEnd"/>
+      <w:r>
+        <w:t>}</w:t>
+      </w:r>
+    </w:p>
+    <w:p>
+      <w:pPr>
+        <w:spacing w:after="0"/>
+      </w:pPr>
+      <w:r>
+        <w:t xml:space="preserve"> */</w:t>
+      </w:r>
+    </w:p>
+    <w:p>
+      <w:pPr>
+        <w:spacing w:after="0"/>
+      </w:pPr>
+      <w:proofErr w:type="spellStart"/>
+      <w:proofErr w:type="gramStart"/>
+      <w:r>
+        <w:t>var</w:t>
+      </w:r>
+      <w:proofErr w:type="spellEnd"/>
+      <w:proofErr w:type="gramEnd"/>
+      <w:r>
+        <w:t xml:space="preserve"> </w:t>
+      </w:r>
+      <w:proofErr w:type="spellStart"/>
+      <w:r>
+        <w:t>canJump</w:t>
+      </w:r>
+      <w:proofErr w:type="spellEnd"/>
+      <w:r>
+        <w:t xml:space="preserve"> = function(</w:t>
+      </w:r>
+      <w:proofErr w:type="spellStart"/>
+      <w:r>
+        <w:t>nums</w:t>
+      </w:r>
+      <w:proofErr w:type="spellEnd"/>
+      <w:r>
+        <w:t>) {</w:t>
+      </w:r>
+    </w:p>
+    <w:p>
+      <w:pPr>
+        <w:spacing w:after="0"/>
+      </w:pPr>
+      <w:r>
+        <w:t xml:space="preserve">    </w:t>
+      </w:r>
+      <w:proofErr w:type="gramStart"/>
+      <w:r>
+        <w:t>let</w:t>
+      </w:r>
+      <w:proofErr w:type="gramEnd"/>
+      <w:r>
+        <w:t xml:space="preserve"> </w:t>
+      </w:r>
+      <w:proofErr w:type="spellStart"/>
+      <w:r>
+        <w:t>maxReach</w:t>
+      </w:r>
+      <w:proofErr w:type="spellEnd"/>
+      <w:r>
+        <w:t xml:space="preserve"> = </w:t>
+      </w:r>
+      <w:proofErr w:type="spellStart"/>
+      <w:r>
+        <w:t>nums</w:t>
+      </w:r>
+      <w:proofErr w:type="spellEnd"/>
+      <w:r>
+        <w:t>[0];</w:t>
+      </w:r>
+    </w:p>
+    <w:p>
+      <w:pPr>
+        <w:spacing w:after="0"/>
+      </w:pPr>
+      <w:r>
+        <w:t xml:space="preserve">    </w:t>
+      </w:r>
+    </w:p>
+    <w:p>
+      <w:pPr>
+        <w:spacing w:after="0"/>
+      </w:pPr>
+      <w:r>
+        <w:t xml:space="preserve">    </w:t>
+      </w:r>
+      <w:proofErr w:type="gramStart"/>
+      <w:r>
+        <w:t>for(</w:t>
+      </w:r>
+      <w:proofErr w:type="gramEnd"/>
+      <w:r>
+        <w:t xml:space="preserve">let </w:t>
+      </w:r>
+      <w:proofErr w:type="spellStart"/>
+      <w:r>
+        <w:t>i</w:t>
+      </w:r>
+      <w:proofErr w:type="spellEnd"/>
+      <w:r>
+        <w:t xml:space="preserve">=1; </w:t>
+      </w:r>
+      <w:proofErr w:type="spellStart"/>
+      <w:r>
+        <w:t>i</w:t>
+      </w:r>
+      <w:proofErr w:type="spellEnd"/>
+      <w:r>
+        <w:t>&lt;</w:t>
+      </w:r>
+      <w:proofErr w:type="spellStart"/>
+      <w:r>
+        <w:t>nums.length;i</w:t>
+      </w:r>
+      <w:proofErr w:type="spellEnd"/>
+      <w:r>
+        <w:t>++){</w:t>
+      </w:r>
+    </w:p>
+    <w:p>
+      <w:pPr>
+        <w:spacing w:after="0"/>
+      </w:pPr>
+      <w:r>
+        <w:t xml:space="preserve">        </w:t>
+      </w:r>
+      <w:proofErr w:type="gramStart"/>
+      <w:r>
+        <w:t>let</w:t>
+      </w:r>
+      <w:proofErr w:type="gramEnd"/>
+      <w:r>
+        <w:t xml:space="preserve"> jumps = </w:t>
+      </w:r>
+      <w:proofErr w:type="spellStart"/>
+      <w:r>
+        <w:t>i</w:t>
+      </w:r>
+      <w:proofErr w:type="spellEnd"/>
+      <w:r>
+        <w:t xml:space="preserve"> + </w:t>
+      </w:r>
+      <w:proofErr w:type="spellStart"/>
+      <w:r>
+        <w:t>nums</w:t>
+      </w:r>
+      <w:proofErr w:type="spellEnd"/>
+      <w:r>
+        <w:t>[</w:t>
+      </w:r>
+      <w:proofErr w:type="spellStart"/>
+      <w:r>
+        <w:t>i</w:t>
+      </w:r>
+      <w:proofErr w:type="spellEnd"/>
+      <w:r>
+        <w:t>];</w:t>
+      </w:r>
+    </w:p>
+    <w:p>
+      <w:pPr>
+        <w:spacing w:after="0"/>
+      </w:pPr>
+      <w:r>
+        <w:t xml:space="preserve">        </w:t>
+      </w:r>
+      <w:proofErr w:type="gramStart"/>
+      <w:r>
+        <w:t>if(</w:t>
+      </w:r>
+      <w:proofErr w:type="gramEnd"/>
+      <w:r>
+        <w:t xml:space="preserve">jumps &gt;= </w:t>
+      </w:r>
+      <w:proofErr w:type="spellStart"/>
+      <w:r>
+        <w:t>maxReach</w:t>
+      </w:r>
+      <w:proofErr w:type="spellEnd"/>
+      <w:r>
+        <w:t xml:space="preserve"> &amp;&amp; </w:t>
+      </w:r>
+      <w:proofErr w:type="spellStart"/>
+      <w:r>
+        <w:t>maxReach</w:t>
+      </w:r>
+      <w:proofErr w:type="spellEnd"/>
+      <w:r>
+        <w:t xml:space="preserve"> &gt;= </w:t>
+      </w:r>
+      <w:proofErr w:type="spellStart"/>
+      <w:r>
+        <w:t>i</w:t>
+      </w:r>
+      <w:proofErr w:type="spellEnd"/>
+      <w:r>
+        <w:t>){</w:t>
+      </w:r>
+    </w:p>
+    <w:p>
+      <w:pPr>
+        <w:spacing w:after="0"/>
+      </w:pPr>
+      <w:r>
+        <w:t xml:space="preserve">            </w:t>
+      </w:r>
+      <w:proofErr w:type="spellStart"/>
+      <w:proofErr w:type="gramStart"/>
+      <w:r>
+        <w:t>maxReach</w:t>
+      </w:r>
+      <w:proofErr w:type="spellEnd"/>
+      <w:proofErr w:type="gramEnd"/>
+      <w:r>
+        <w:t xml:space="preserve"> = jumps; </w:t>
+      </w:r>
+    </w:p>
+    <w:p>
+      <w:pPr>
+        <w:spacing w:after="0"/>
+      </w:pPr>
+      <w:r>
+        <w:t xml:space="preserve">        }</w:t>
+      </w:r>
+    </w:p>
+    <w:p>
+      <w:pPr>
+        <w:spacing w:after="0"/>
+      </w:pPr>
+      <w:r>
+        <w:t xml:space="preserve">    }</w:t>
+      </w:r>
+    </w:p>
+    <w:p>
+      <w:pPr>
+        <w:spacing w:after="0"/>
+      </w:pPr>
+      <w:r>
+        <w:t xml:space="preserve">    </w:t>
+      </w:r>
+    </w:p>
+    <w:p>
+      <w:pPr>
+        <w:spacing w:after="0"/>
+      </w:pPr>
+      <w:r>
+        <w:t xml:space="preserve">    </w:t>
+      </w:r>
+      <w:proofErr w:type="gramStart"/>
+      <w:r>
+        <w:t>if(</w:t>
+      </w:r>
+      <w:proofErr w:type="spellStart"/>
+      <w:proofErr w:type="gramEnd"/>
+      <w:r>
+        <w:t>maxReach</w:t>
+      </w:r>
+      <w:proofErr w:type="spellEnd"/>
+      <w:r>
+        <w:t xml:space="preserve"> &gt;= </w:t>
+      </w:r>
+      <w:proofErr w:type="spellStart"/>
+      <w:r>
+        <w:t>nums.length</w:t>
+      </w:r>
+      <w:proofErr w:type="spellEnd"/>
+      <w:r>
+        <w:t xml:space="preserve"> -1){</w:t>
+      </w:r>
+    </w:p>
+    <w:p>
+      <w:pPr>
+        <w:spacing w:after="0"/>
+      </w:pPr>
+      <w:r>
+        <w:t xml:space="preserve">        </w:t>
+      </w:r>
+      <w:proofErr w:type="gramStart"/>
+      <w:r>
+        <w:t>return</w:t>
+      </w:r>
+      <w:proofErr w:type="gramEnd"/>
+      <w:r>
+        <w:t xml:space="preserve"> true;</w:t>
+      </w:r>
+    </w:p>
+    <w:p>
+      <w:pPr>
+        <w:spacing w:after="0"/>
+      </w:pPr>
+      <w:r>
+        <w:t xml:space="preserve">    </w:t>
+      </w:r>
+      <w:proofErr w:type="gramStart"/>
+      <w:r>
+        <w:t>}else</w:t>
+      </w:r>
+      <w:proofErr w:type="gramEnd"/>
+      <w:r>
+        <w:t>{</w:t>
+      </w:r>
+    </w:p>
+    <w:p>
+      <w:pPr>
+        <w:spacing w:after="0"/>
+      </w:pPr>
+      <w:r>
+        <w:t xml:space="preserve">        </w:t>
+      </w:r>
+      <w:proofErr w:type="gramStart"/>
+      <w:r>
+        <w:t>return</w:t>
+      </w:r>
+      <w:proofErr w:type="gramEnd"/>
+      <w:r>
+        <w:t xml:space="preserve"> false;</w:t>
+      </w:r>
+    </w:p>
+    <w:p>
+      <w:pPr>
+        <w:spacing w:after="0"/>
+      </w:pPr>
+      <w:r>
+        <w:t xml:space="preserve">    }</w:t>
+      </w:r>
+    </w:p>
+    <w:p>
+      <w:pPr>
+        <w:spacing w:after="0"/>
+      </w:pPr>
+      <w:r>
+        <w:t>};</w:t>
       </w:r>
     </w:p>
     <w:sectPr>
@@ -8772,6 +9924,163 @@
     </w:sectPr>
   </w:body>
 </w:document>
+</file>
+
+<file path=word/numbering.xml><?xml version="1.0" encoding="utf-8"?>
+<w:numbering xmlns:ve="http://schemas.openxmlformats.org/markup-compatibility/2006" xmlns:o="urn:schemas-microsoft-com:office:office" xmlns:r="http://schemas.openxmlformats.org/officeDocument/2006/relationships" xmlns:m="http://schemas.openxmlformats.org/officeDocument/2006/math" xmlns:v="urn:schemas-microsoft-com:vml" xmlns:wp="http://schemas.openxmlformats.org/drawingml/2006/wordprocessingDrawing" xmlns:w10="urn:schemas-microsoft-com:office:word" xmlns:w="http://schemas.openxmlformats.org/wordprocessingml/2006/main" xmlns:wne="http://schemas.microsoft.com/office/word/2006/wordml">
+  <w:abstractNum w:abstractNumId="0">
+    <w:nsid w:val="2DAC566F"/>
+    <w:multiLevelType w:val="multilevel"/>
+    <w:tmpl w:val="4C6051FC"/>
+    <w:lvl w:ilvl="0">
+      <w:start w:val="1"/>
+      <w:numFmt w:val="bullet"/>
+      <w:lvlText w:val=""/>
+      <w:lvlJc w:val="left"/>
+      <w:pPr>
+        <w:tabs>
+          <w:tab w:val="num" w:pos="720"/>
+        </w:tabs>
+        <w:ind w:left="720" w:hanging="360"/>
+      </w:pPr>
+      <w:rPr>
+        <w:rFonts w:ascii="Symbol" w:hAnsi="Symbol" w:hint="default"/>
+        <w:sz w:val="20"/>
+      </w:rPr>
+    </w:lvl>
+    <w:lvl w:ilvl="1" w:tentative="1">
+      <w:start w:val="1"/>
+      <w:numFmt w:val="bullet"/>
+      <w:lvlText w:val="o"/>
+      <w:lvlJc w:val="left"/>
+      <w:pPr>
+        <w:tabs>
+          <w:tab w:val="num" w:pos="1440"/>
+        </w:tabs>
+        <w:ind w:left="1440" w:hanging="360"/>
+      </w:pPr>
+      <w:rPr>
+        <w:rFonts w:ascii="Courier New" w:hAnsi="Courier New" w:hint="default"/>
+        <w:sz w:val="20"/>
+      </w:rPr>
+    </w:lvl>
+    <w:lvl w:ilvl="2" w:tentative="1">
+      <w:start w:val="1"/>
+      <w:numFmt w:val="bullet"/>
+      <w:lvlText w:val=""/>
+      <w:lvlJc w:val="left"/>
+      <w:pPr>
+        <w:tabs>
+          <w:tab w:val="num" w:pos="2160"/>
+        </w:tabs>
+        <w:ind w:left="2160" w:hanging="360"/>
+      </w:pPr>
+      <w:rPr>
+        <w:rFonts w:ascii="Wingdings" w:hAnsi="Wingdings" w:hint="default"/>
+        <w:sz w:val="20"/>
+      </w:rPr>
+    </w:lvl>
+    <w:lvl w:ilvl="3" w:tentative="1">
+      <w:start w:val="1"/>
+      <w:numFmt w:val="bullet"/>
+      <w:lvlText w:val=""/>
+      <w:lvlJc w:val="left"/>
+      <w:pPr>
+        <w:tabs>
+          <w:tab w:val="num" w:pos="2880"/>
+        </w:tabs>
+        <w:ind w:left="2880" w:hanging="360"/>
+      </w:pPr>
+      <w:rPr>
+        <w:rFonts w:ascii="Wingdings" w:hAnsi="Wingdings" w:hint="default"/>
+        <w:sz w:val="20"/>
+      </w:rPr>
+    </w:lvl>
+    <w:lvl w:ilvl="4" w:tentative="1">
+      <w:start w:val="1"/>
+      <w:numFmt w:val="bullet"/>
+      <w:lvlText w:val=""/>
+      <w:lvlJc w:val="left"/>
+      <w:pPr>
+        <w:tabs>
+          <w:tab w:val="num" w:pos="3600"/>
+        </w:tabs>
+        <w:ind w:left="3600" w:hanging="360"/>
+      </w:pPr>
+      <w:rPr>
+        <w:rFonts w:ascii="Wingdings" w:hAnsi="Wingdings" w:hint="default"/>
+        <w:sz w:val="20"/>
+      </w:rPr>
+    </w:lvl>
+    <w:lvl w:ilvl="5" w:tentative="1">
+      <w:start w:val="1"/>
+      <w:numFmt w:val="bullet"/>
+      <w:lvlText w:val=""/>
+      <w:lvlJc w:val="left"/>
+      <w:pPr>
+        <w:tabs>
+          <w:tab w:val="num" w:pos="4320"/>
+        </w:tabs>
+        <w:ind w:left="4320" w:hanging="360"/>
+      </w:pPr>
+      <w:rPr>
+        <w:rFonts w:ascii="Wingdings" w:hAnsi="Wingdings" w:hint="default"/>
+        <w:sz w:val="20"/>
+      </w:rPr>
+    </w:lvl>
+    <w:lvl w:ilvl="6" w:tentative="1">
+      <w:start w:val="1"/>
+      <w:numFmt w:val="bullet"/>
+      <w:lvlText w:val=""/>
+      <w:lvlJc w:val="left"/>
+      <w:pPr>
+        <w:tabs>
+          <w:tab w:val="num" w:pos="5040"/>
+        </w:tabs>
+        <w:ind w:left="5040" w:hanging="360"/>
+      </w:pPr>
+      <w:rPr>
+        <w:rFonts w:ascii="Wingdings" w:hAnsi="Wingdings" w:hint="default"/>
+        <w:sz w:val="20"/>
+      </w:rPr>
+    </w:lvl>
+    <w:lvl w:ilvl="7" w:tentative="1">
+      <w:start w:val="1"/>
+      <w:numFmt w:val="bullet"/>
+      <w:lvlText w:val=""/>
+      <w:lvlJc w:val="left"/>
+      <w:pPr>
+        <w:tabs>
+          <w:tab w:val="num" w:pos="5760"/>
+        </w:tabs>
+        <w:ind w:left="5760" w:hanging="360"/>
+      </w:pPr>
+      <w:rPr>
+        <w:rFonts w:ascii="Wingdings" w:hAnsi="Wingdings" w:hint="default"/>
+        <w:sz w:val="20"/>
+      </w:rPr>
+    </w:lvl>
+    <w:lvl w:ilvl="8" w:tentative="1">
+      <w:start w:val="1"/>
+      <w:numFmt w:val="bullet"/>
+      <w:lvlText w:val=""/>
+      <w:lvlJc w:val="left"/>
+      <w:pPr>
+        <w:tabs>
+          <w:tab w:val="num" w:pos="6480"/>
+        </w:tabs>
+        <w:ind w:left="6480" w:hanging="360"/>
+      </w:pPr>
+      <w:rPr>
+        <w:rFonts w:ascii="Wingdings" w:hAnsi="Wingdings" w:hint="default"/>
+        <w:sz w:val="20"/>
+      </w:rPr>
+    </w:lvl>
+  </w:abstractNum>
+  <w:num w:numId="1">
+    <w:abstractNumId w:val="0"/>
+  </w:num>
+</w:numbering>
 </file>
 
 <file path=word/styles.xml><?xml version="1.0" encoding="utf-8"?>

</xml_diff>

<commit_message>
53. Maximum Subarray Kadane's algo leetcode
53. Maximum Subarray Kadane's algo leetcode
</commit_message>
<xml_diff>
--- a/array/array leetcode.docx
+++ b/array/array leetcode.docx
@@ -9906,6 +9906,654 @@
       </w:pPr>
       <w:r>
         <w:t xml:space="preserve">    }</w:t>
+      </w:r>
+    </w:p>
+    <w:p>
+      <w:pPr>
+        <w:spacing w:after="0"/>
+      </w:pPr>
+      <w:r>
+        <w:t>};</w:t>
+      </w:r>
+    </w:p>
+    <w:p>
+      <w:pPr>
+        <w:spacing w:after="0"/>
+      </w:pPr>
+    </w:p>
+    <w:p>
+      <w:pPr>
+        <w:spacing w:after="0"/>
+      </w:pPr>
+      <w:r>
+        <w:t>/*</w:t>
+      </w:r>
+    </w:p>
+    <w:p>
+      <w:pPr>
+        <w:spacing w:after="0"/>
+        <w:rPr>
+          <w:b/>
+        </w:rPr>
+      </w:pPr>
+      <w:r>
+        <w:rPr>
+          <w:b/>
+        </w:rPr>
+        <w:t xml:space="preserve">53. Maximum </w:t>
+      </w:r>
+      <w:proofErr w:type="spellStart"/>
+      <w:proofErr w:type="gramStart"/>
+      <w:r>
+        <w:rPr>
+          <w:b/>
+        </w:rPr>
+        <w:t>Subarray</w:t>
+      </w:r>
+      <w:proofErr w:type="spellEnd"/>
+      <w:r>
+        <w:rPr>
+          <w:b/>
+        </w:rPr>
+        <w:t xml:space="preserve">  Medium</w:t>
+      </w:r>
+      <w:proofErr w:type="gramEnd"/>
+    </w:p>
+    <w:p>
+      <w:pPr>
+        <w:spacing w:after="0"/>
+      </w:pPr>
+    </w:p>
+    <w:p>
+      <w:pPr>
+        <w:spacing w:after="0"/>
+      </w:pPr>
+      <w:r>
+        <w:t xml:space="preserve">Given an integer array </w:t>
+      </w:r>
+      <w:proofErr w:type="spellStart"/>
+      <w:r>
+        <w:t>nums</w:t>
+      </w:r>
+      <w:proofErr w:type="spellEnd"/>
+      <w:r>
+        <w:t xml:space="preserve">, find the contiguous </w:t>
+      </w:r>
+      <w:proofErr w:type="spellStart"/>
+      <w:r>
+        <w:t>subarray</w:t>
+      </w:r>
+      <w:proofErr w:type="spellEnd"/>
+      <w:r>
+        <w:t xml:space="preserve"> (containing at least one number) which has the largest sum and return its sum.</w:t>
+      </w:r>
+    </w:p>
+    <w:p>
+      <w:pPr>
+        <w:spacing w:after="0"/>
+      </w:pPr>
+    </w:p>
+    <w:p>
+      <w:pPr>
+        <w:spacing w:after="0"/>
+      </w:pPr>
+      <w:r>
+        <w:t xml:space="preserve">A </w:t>
+      </w:r>
+      <w:proofErr w:type="spellStart"/>
+      <w:r>
+        <w:t>subarray</w:t>
+      </w:r>
+      <w:proofErr w:type="spellEnd"/>
+      <w:r>
+        <w:t xml:space="preserve"> is a contiguous part of an array.</w:t>
+      </w:r>
+    </w:p>
+    <w:p>
+      <w:pPr>
+        <w:spacing w:after="0"/>
+      </w:pPr>
+    </w:p>
+    <w:p>
+      <w:pPr>
+        <w:spacing w:after="0"/>
+      </w:pPr>
+      <w:r>
+        <w:t xml:space="preserve"> </w:t>
+      </w:r>
+    </w:p>
+    <w:p>
+      <w:pPr>
+        <w:spacing w:after="0"/>
+      </w:pPr>
+    </w:p>
+    <w:p>
+      <w:pPr>
+        <w:spacing w:after="0"/>
+      </w:pPr>
+      <w:r>
+        <w:t>Example 1:</w:t>
+      </w:r>
+    </w:p>
+    <w:p>
+      <w:pPr>
+        <w:spacing w:after="0"/>
+      </w:pPr>
+    </w:p>
+    <w:p>
+      <w:pPr>
+        <w:spacing w:after="0"/>
+      </w:pPr>
+      <w:r>
+        <w:t xml:space="preserve">Input: </w:t>
+      </w:r>
+      <w:proofErr w:type="spellStart"/>
+      <w:r>
+        <w:t>nums</w:t>
+      </w:r>
+      <w:proofErr w:type="spellEnd"/>
+      <w:r>
+        <w:t xml:space="preserve"> = [-2</w:t>
+      </w:r>
+      <w:proofErr w:type="gramStart"/>
+      <w:r>
+        <w:t>,1</w:t>
+      </w:r>
+      <w:proofErr w:type="gramEnd"/>
+      <w:r>
+        <w:t>,-3,4,-1,2,1,-5,4]</w:t>
+      </w:r>
+    </w:p>
+    <w:p>
+      <w:pPr>
+        <w:spacing w:after="0"/>
+      </w:pPr>
+      <w:r>
+        <w:t>Output: 6</w:t>
+      </w:r>
+    </w:p>
+    <w:p>
+      <w:pPr>
+        <w:spacing w:after="0"/>
+      </w:pPr>
+      <w:r>
+        <w:t>Explanation: [4,-1</w:t>
+      </w:r>
+      <w:proofErr w:type="gramStart"/>
+      <w:r>
+        <w:t>,2,1</w:t>
+      </w:r>
+      <w:proofErr w:type="gramEnd"/>
+      <w:r>
+        <w:t>] has the largest sum = 6.</w:t>
+      </w:r>
+    </w:p>
+    <w:p>
+      <w:pPr>
+        <w:spacing w:after="0"/>
+      </w:pPr>
+      <w:r>
+        <w:t>Example 2:</w:t>
+      </w:r>
+    </w:p>
+    <w:p>
+      <w:pPr>
+        <w:spacing w:after="0"/>
+      </w:pPr>
+    </w:p>
+    <w:p>
+      <w:pPr>
+        <w:spacing w:after="0"/>
+      </w:pPr>
+      <w:r>
+        <w:t xml:space="preserve">Input: </w:t>
+      </w:r>
+      <w:proofErr w:type="spellStart"/>
+      <w:r>
+        <w:t>nums</w:t>
+      </w:r>
+      <w:proofErr w:type="spellEnd"/>
+      <w:r>
+        <w:t xml:space="preserve"> = [1]</w:t>
+      </w:r>
+    </w:p>
+    <w:p>
+      <w:pPr>
+        <w:spacing w:after="0"/>
+      </w:pPr>
+      <w:r>
+        <w:t>Output: 1</w:t>
+      </w:r>
+    </w:p>
+    <w:p>
+      <w:pPr>
+        <w:spacing w:after="0"/>
+      </w:pPr>
+      <w:r>
+        <w:t>Example 3:</w:t>
+      </w:r>
+    </w:p>
+    <w:p>
+      <w:pPr>
+        <w:spacing w:after="0"/>
+      </w:pPr>
+    </w:p>
+    <w:p>
+      <w:pPr>
+        <w:spacing w:after="0"/>
+      </w:pPr>
+      <w:r>
+        <w:t xml:space="preserve">Input: </w:t>
+      </w:r>
+      <w:proofErr w:type="spellStart"/>
+      <w:r>
+        <w:t>nums</w:t>
+      </w:r>
+      <w:proofErr w:type="spellEnd"/>
+      <w:r>
+        <w:t xml:space="preserve"> = [5</w:t>
+      </w:r>
+      <w:proofErr w:type="gramStart"/>
+      <w:r>
+        <w:t>,4</w:t>
+      </w:r>
+      <w:proofErr w:type="gramEnd"/>
+      <w:r>
+        <w:t>,-1,7,8]</w:t>
+      </w:r>
+    </w:p>
+    <w:p>
+      <w:pPr>
+        <w:spacing w:after="0"/>
+      </w:pPr>
+      <w:r>
+        <w:t>Output: 23</w:t>
+      </w:r>
+    </w:p>
+    <w:p>
+      <w:pPr>
+        <w:spacing w:after="0"/>
+      </w:pPr>
+      <w:r>
+        <w:t>*/</w:t>
+      </w:r>
+    </w:p>
+    <w:p>
+      <w:pPr>
+        <w:spacing w:after="0"/>
+      </w:pPr>
+    </w:p>
+    <w:p>
+      <w:pPr>
+        <w:spacing w:after="0"/>
+      </w:pPr>
+      <w:r>
+        <w:t>/**</w:t>
+      </w:r>
+    </w:p>
+    <w:p>
+      <w:pPr>
+        <w:spacing w:after="0"/>
+      </w:pPr>
+      <w:r>
+        <w:lastRenderedPageBreak/>
+        <w:t xml:space="preserve"> * @</w:t>
+      </w:r>
+      <w:proofErr w:type="spellStart"/>
+      <w:r>
+        <w:t>param</w:t>
+      </w:r>
+      <w:proofErr w:type="spellEnd"/>
+      <w:r>
+        <w:t xml:space="preserve"> {</w:t>
+      </w:r>
+      <w:proofErr w:type="gramStart"/>
+      <w:r>
+        <w:t>number[</w:t>
+      </w:r>
+      <w:proofErr w:type="gramEnd"/>
+      <w:r>
+        <w:t xml:space="preserve">]} </w:t>
+      </w:r>
+      <w:proofErr w:type="spellStart"/>
+      <w:r>
+        <w:t>nums</w:t>
+      </w:r>
+      <w:proofErr w:type="spellEnd"/>
+    </w:p>
+    <w:p>
+      <w:pPr>
+        <w:spacing w:after="0"/>
+      </w:pPr>
+      <w:r>
+        <w:t xml:space="preserve"> * @return {number}</w:t>
+      </w:r>
+    </w:p>
+    <w:p>
+      <w:pPr>
+        <w:spacing w:after="0"/>
+      </w:pPr>
+      <w:r>
+        <w:t xml:space="preserve"> */</w:t>
+      </w:r>
+    </w:p>
+    <w:p>
+      <w:pPr>
+        <w:spacing w:after="0"/>
+      </w:pPr>
+      <w:proofErr w:type="spellStart"/>
+      <w:proofErr w:type="gramStart"/>
+      <w:r>
+        <w:t>var</w:t>
+      </w:r>
+      <w:proofErr w:type="spellEnd"/>
+      <w:proofErr w:type="gramEnd"/>
+      <w:r>
+        <w:t xml:space="preserve"> </w:t>
+      </w:r>
+      <w:proofErr w:type="spellStart"/>
+      <w:r>
+        <w:t>maxSubArray</w:t>
+      </w:r>
+      <w:proofErr w:type="spellEnd"/>
+      <w:r>
+        <w:t xml:space="preserve"> = function(</w:t>
+      </w:r>
+      <w:proofErr w:type="spellStart"/>
+      <w:r>
+        <w:t>nums</w:t>
+      </w:r>
+      <w:proofErr w:type="spellEnd"/>
+      <w:r>
+        <w:t>) {</w:t>
+      </w:r>
+    </w:p>
+    <w:p>
+      <w:pPr>
+        <w:spacing w:after="0"/>
+      </w:pPr>
+      <w:r>
+        <w:t xml:space="preserve">    </w:t>
+      </w:r>
+      <w:proofErr w:type="gramStart"/>
+      <w:r>
+        <w:t>let</w:t>
+      </w:r>
+      <w:proofErr w:type="gramEnd"/>
+      <w:r>
+        <w:t xml:space="preserve"> </w:t>
+      </w:r>
+      <w:proofErr w:type="spellStart"/>
+      <w:r>
+        <w:t>maxSumSoFar</w:t>
+      </w:r>
+      <w:proofErr w:type="spellEnd"/>
+      <w:r>
+        <w:t xml:space="preserve"> = </w:t>
+      </w:r>
+      <w:proofErr w:type="spellStart"/>
+      <w:r>
+        <w:t>nums</w:t>
+      </w:r>
+      <w:proofErr w:type="spellEnd"/>
+      <w:r>
+        <w:t>[0];</w:t>
+      </w:r>
+    </w:p>
+    <w:p>
+      <w:pPr>
+        <w:spacing w:after="0"/>
+      </w:pPr>
+      <w:r>
+        <w:t xml:space="preserve">    </w:t>
+      </w:r>
+      <w:proofErr w:type="gramStart"/>
+      <w:r>
+        <w:t>let</w:t>
+      </w:r>
+      <w:proofErr w:type="gramEnd"/>
+      <w:r>
+        <w:t xml:space="preserve"> </w:t>
+      </w:r>
+      <w:proofErr w:type="spellStart"/>
+      <w:r>
+        <w:t>currSum</w:t>
+      </w:r>
+      <w:proofErr w:type="spellEnd"/>
+      <w:r>
+        <w:t xml:space="preserve"> = </w:t>
+      </w:r>
+      <w:proofErr w:type="spellStart"/>
+      <w:r>
+        <w:t>nums</w:t>
+      </w:r>
+      <w:proofErr w:type="spellEnd"/>
+      <w:r>
+        <w:t>[0];</w:t>
+      </w:r>
+    </w:p>
+    <w:p>
+      <w:pPr>
+        <w:spacing w:after="0"/>
+      </w:pPr>
+      <w:r>
+        <w:t xml:space="preserve">    </w:t>
+      </w:r>
+      <w:proofErr w:type="gramStart"/>
+      <w:r>
+        <w:t>for(</w:t>
+      </w:r>
+      <w:proofErr w:type="gramEnd"/>
+      <w:r>
+        <w:t xml:space="preserve">let </w:t>
+      </w:r>
+      <w:proofErr w:type="spellStart"/>
+      <w:r>
+        <w:t>i</w:t>
+      </w:r>
+      <w:proofErr w:type="spellEnd"/>
+      <w:r>
+        <w:t>=1;i&lt;</w:t>
+      </w:r>
+      <w:proofErr w:type="spellStart"/>
+      <w:r>
+        <w:t>nums.length;i</w:t>
+      </w:r>
+      <w:proofErr w:type="spellEnd"/>
+      <w:r>
+        <w:t>++){</w:t>
+      </w:r>
+    </w:p>
+    <w:p>
+      <w:pPr>
+        <w:spacing w:after="0"/>
+      </w:pPr>
+      <w:r>
+        <w:t xml:space="preserve">        </w:t>
+      </w:r>
+      <w:proofErr w:type="gramStart"/>
+      <w:r>
+        <w:t>if(</w:t>
+      </w:r>
+      <w:proofErr w:type="spellStart"/>
+      <w:proofErr w:type="gramEnd"/>
+      <w:r>
+        <w:t>currSum</w:t>
+      </w:r>
+      <w:proofErr w:type="spellEnd"/>
+      <w:r>
+        <w:t xml:space="preserve"> &lt; 0){</w:t>
+      </w:r>
+    </w:p>
+    <w:p>
+      <w:pPr>
+        <w:spacing w:after="0"/>
+      </w:pPr>
+      <w:r>
+        <w:t xml:space="preserve">            </w:t>
+      </w:r>
+      <w:proofErr w:type="spellStart"/>
+      <w:proofErr w:type="gramStart"/>
+      <w:r>
+        <w:t>currSum</w:t>
+      </w:r>
+      <w:proofErr w:type="spellEnd"/>
+      <w:proofErr w:type="gramEnd"/>
+      <w:r>
+        <w:t xml:space="preserve"> = 0;</w:t>
+      </w:r>
+    </w:p>
+    <w:p>
+      <w:pPr>
+        <w:spacing w:after="0"/>
+      </w:pPr>
+      <w:r>
+        <w:t xml:space="preserve">        }</w:t>
+      </w:r>
+    </w:p>
+    <w:p>
+      <w:pPr>
+        <w:spacing w:after="0"/>
+      </w:pPr>
+      <w:r>
+        <w:t xml:space="preserve">        </w:t>
+      </w:r>
+      <w:proofErr w:type="spellStart"/>
+      <w:proofErr w:type="gramStart"/>
+      <w:r>
+        <w:t>currSum</w:t>
+      </w:r>
+      <w:proofErr w:type="spellEnd"/>
+      <w:proofErr w:type="gramEnd"/>
+      <w:r>
+        <w:t xml:space="preserve"> = </w:t>
+      </w:r>
+      <w:proofErr w:type="spellStart"/>
+      <w:r>
+        <w:t>currSum</w:t>
+      </w:r>
+      <w:proofErr w:type="spellEnd"/>
+      <w:r>
+        <w:t xml:space="preserve"> + </w:t>
+      </w:r>
+      <w:proofErr w:type="spellStart"/>
+      <w:r>
+        <w:t>nums</w:t>
+      </w:r>
+      <w:proofErr w:type="spellEnd"/>
+      <w:r>
+        <w:t>[</w:t>
+      </w:r>
+      <w:proofErr w:type="spellStart"/>
+      <w:r>
+        <w:t>i</w:t>
+      </w:r>
+      <w:proofErr w:type="spellEnd"/>
+      <w:r>
+        <w:t>];</w:t>
+      </w:r>
+    </w:p>
+    <w:p>
+      <w:pPr>
+        <w:spacing w:after="0"/>
+      </w:pPr>
+      <w:r>
+        <w:t xml:space="preserve">        </w:t>
+      </w:r>
+      <w:proofErr w:type="gramStart"/>
+      <w:r>
+        <w:t>if(</w:t>
+      </w:r>
+      <w:proofErr w:type="spellStart"/>
+      <w:proofErr w:type="gramEnd"/>
+      <w:r>
+        <w:t>currSum</w:t>
+      </w:r>
+      <w:proofErr w:type="spellEnd"/>
+      <w:r>
+        <w:t xml:space="preserve"> &gt; </w:t>
+      </w:r>
+      <w:proofErr w:type="spellStart"/>
+      <w:r>
+        <w:t>maxSumSoFar</w:t>
+      </w:r>
+      <w:proofErr w:type="spellEnd"/>
+      <w:r>
+        <w:t>){</w:t>
+      </w:r>
+    </w:p>
+    <w:p>
+      <w:pPr>
+        <w:spacing w:after="0"/>
+      </w:pPr>
+      <w:r>
+        <w:t xml:space="preserve">            </w:t>
+      </w:r>
+      <w:proofErr w:type="spellStart"/>
+      <w:proofErr w:type="gramStart"/>
+      <w:r>
+        <w:t>maxSumSoFar</w:t>
+      </w:r>
+      <w:proofErr w:type="spellEnd"/>
+      <w:proofErr w:type="gramEnd"/>
+      <w:r>
+        <w:t xml:space="preserve"> = </w:t>
+      </w:r>
+      <w:proofErr w:type="spellStart"/>
+      <w:r>
+        <w:t>currSum</w:t>
+      </w:r>
+      <w:proofErr w:type="spellEnd"/>
+      <w:r>
+        <w:t>;</w:t>
+      </w:r>
+    </w:p>
+    <w:p>
+      <w:pPr>
+        <w:spacing w:after="0"/>
+      </w:pPr>
+      <w:r>
+        <w:t xml:space="preserve">        }</w:t>
+      </w:r>
+    </w:p>
+    <w:p>
+      <w:pPr>
+        <w:spacing w:after="0"/>
+      </w:pPr>
+      <w:r>
+        <w:t xml:space="preserve">    }</w:t>
+      </w:r>
+    </w:p>
+    <w:p>
+      <w:pPr>
+        <w:spacing w:after="0"/>
+      </w:pPr>
+      <w:r>
+        <w:t xml:space="preserve">    </w:t>
+      </w:r>
+    </w:p>
+    <w:p>
+      <w:pPr>
+        <w:spacing w:after="0"/>
+      </w:pPr>
+      <w:r>
+        <w:t xml:space="preserve">    </w:t>
+      </w:r>
+      <w:proofErr w:type="gramStart"/>
+      <w:r>
+        <w:t>return</w:t>
+      </w:r>
+      <w:proofErr w:type="gramEnd"/>
+      <w:r>
+        <w:t xml:space="preserve"> </w:t>
+      </w:r>
+      <w:proofErr w:type="spellStart"/>
+      <w:r>
+        <w:t>maxSumSoFar</w:t>
+      </w:r>
+      <w:proofErr w:type="spellEnd"/>
+      <w:r>
+        <w:t>;</w:t>
       </w:r>
     </w:p>
     <w:p>

</xml_diff>

<commit_message>
majority element & sort colors leetcode
majority element & sort colors
</commit_message>
<xml_diff>
--- a/array/array leetcode.docx
+++ b/array/array leetcode.docx
@@ -1,6 +1,6 @@
 
 <file path=word/document.xml><?xml version="1.0" encoding="utf-8"?>
-<w:document xmlns:ve="http://schemas.openxmlformats.org/markup-compatibility/2006" xmlns:o="urn:schemas-microsoft-com:office:office" xmlns:r="http://schemas.openxmlformats.org/officeDocument/2006/relationships" xmlns:m="http://schemas.openxmlformats.org/officeDocument/2006/math" xmlns:v="urn:schemas-microsoft-com:vml" xmlns:wp="http://schemas.openxmlformats.org/drawingml/2006/wordprocessingDrawing" xmlns:w10="urn:schemas-microsoft-com:office:word" xmlns:w="http://schemas.openxmlformats.org/wordprocessingml/2006/main" xmlns:wne="http://schemas.microsoft.com/office/word/2006/wordml">
+<w:document xmlns:wpc="http://schemas.microsoft.com/office/word/2010/wordprocessingCanvas" xmlns:cx="http://schemas.microsoft.com/office/drawing/2014/chartex" xmlns:cx1="http://schemas.microsoft.com/office/drawing/2015/9/8/chartex" xmlns:cx2="http://schemas.microsoft.com/office/drawing/2015/10/21/chartex" xmlns:cx3="http://schemas.microsoft.com/office/drawing/2016/5/9/chartex" xmlns:cx4="http://schemas.microsoft.com/office/drawing/2016/5/10/chartex" xmlns:cx5="http://schemas.microsoft.com/office/drawing/2016/5/11/chartex" xmlns:cx6="http://schemas.microsoft.com/office/drawing/2016/5/12/chartex" xmlns:cx7="http://schemas.microsoft.com/office/drawing/2016/5/13/chartex" xmlns:cx8="http://schemas.microsoft.com/office/drawing/2016/5/14/chartex" xmlns:mc="http://schemas.openxmlformats.org/markup-compatibility/2006" xmlns:aink="http://schemas.microsoft.com/office/drawing/2016/ink" xmlns:am3d="http://schemas.microsoft.com/office/drawing/2017/model3d" xmlns:o="urn:schemas-microsoft-com:office:office" xmlns:oel="http://schemas.microsoft.com/office/2019/extlst" xmlns:r="http://schemas.openxmlformats.org/officeDocument/2006/relationships" xmlns:m="http://schemas.openxmlformats.org/officeDocument/2006/math" xmlns:v="urn:schemas-microsoft-com:vml" xmlns:wp14="http://schemas.microsoft.com/office/word/2010/wordprocessingDrawing" xmlns:wp="http://schemas.openxmlformats.org/drawingml/2006/wordprocessingDrawing" xmlns:w10="urn:schemas-microsoft-com:office:word" xmlns:w="http://schemas.openxmlformats.org/wordprocessingml/2006/main" xmlns:w14="http://schemas.microsoft.com/office/word/2010/wordml" xmlns:w15="http://schemas.microsoft.com/office/word/2012/wordml" xmlns:w16cex="http://schemas.microsoft.com/office/word/2018/wordml/cex" xmlns:w16cid="http://schemas.microsoft.com/office/word/2016/wordml/cid" xmlns:w16="http://schemas.microsoft.com/office/word/2018/wordml" xmlns:w16sdtdh="http://schemas.microsoft.com/office/word/2020/wordml/sdtdatahash" xmlns:w16se="http://schemas.microsoft.com/office/word/2015/wordml/symex" xmlns:wpg="http://schemas.microsoft.com/office/word/2010/wordprocessingGroup" xmlns:wpi="http://schemas.microsoft.com/office/word/2010/wordprocessingInk" xmlns:wne="http://schemas.microsoft.com/office/word/2006/wordml" xmlns:wps="http://schemas.microsoft.com/office/word/2010/wordprocessingShape" mc:Ignorable="w14 w15 w16se w16cid w16 w16cex w16sdtdh wp14">
   <w:body>
     <w:p>
       <w:pPr>
@@ -7988,6 +7988,3946 @@
         <w:t>};</w:t>
       </w:r>
     </w:p>
+    <w:p>
+      <w:pPr>
+        <w:spacing w:after="0"/>
+      </w:pPr>
+    </w:p>
+    <w:p>
+      <w:pPr>
+        <w:shd w:val="clear" w:color="auto" w:fill="FFFFFF"/>
+        <w:spacing w:after="0" w:line="285" w:lineRule="atLeast"/>
+        <w:rPr>
+          <w:rFonts w:ascii="Consolas" w:eastAsia="Times New Roman" w:hAnsi="Consolas" w:cs="Times New Roman"/>
+          <w:color w:val="008000"/>
+          <w:sz w:val="21"/>
+          <w:szCs w:val="21"/>
+        </w:rPr>
+      </w:pPr>
+      <w:r>
+        <w:rPr>
+          <w:rFonts w:ascii="Consolas" w:eastAsia="Times New Roman" w:hAnsi="Consolas" w:cs="Times New Roman"/>
+          <w:color w:val="008000"/>
+          <w:sz w:val="21"/>
+          <w:szCs w:val="21"/>
+        </w:rPr>
+        <w:t>/*</w:t>
+      </w:r>
+    </w:p>
+    <w:p>
+      <w:pPr>
+        <w:shd w:val="clear" w:color="auto" w:fill="FFFFFF"/>
+        <w:spacing w:after="0" w:line="285" w:lineRule="atLeast"/>
+        <w:rPr>
+          <w:rFonts w:ascii="Consolas" w:eastAsia="Times New Roman" w:hAnsi="Consolas" w:cs="Times New Roman"/>
+          <w:color w:val="008000"/>
+          <w:sz w:val="21"/>
+          <w:szCs w:val="21"/>
+        </w:rPr>
+      </w:pPr>
+    </w:p>
+    <w:p>
+      <w:pPr>
+        <w:shd w:val="clear" w:color="auto" w:fill="FFFFFF"/>
+        <w:spacing w:after="0" w:line="285" w:lineRule="atLeast"/>
+        <w:rPr>
+          <w:rFonts w:ascii="Consolas" w:eastAsia="Times New Roman" w:hAnsi="Consolas" w:cs="Times New Roman"/>
+          <w:color w:val="000000"/>
+          <w:sz w:val="21"/>
+          <w:szCs w:val="21"/>
+        </w:rPr>
+      </w:pPr>
+      <w:r>
+        <w:rPr>
+          <w:rFonts w:ascii="Consolas" w:eastAsia="Times New Roman" w:hAnsi="Consolas" w:cs="Times New Roman"/>
+          <w:color w:val="008000"/>
+          <w:sz w:val="21"/>
+          <w:szCs w:val="21"/>
+        </w:rPr>
+        <w:t>Keep 0 at left, proceede if 1 and keep 2 at right</w:t>
+      </w:r>
+    </w:p>
+    <w:p>
+      <w:pPr>
+        <w:shd w:val="clear" w:color="auto" w:fill="FFFFFF"/>
+        <w:spacing w:after="0" w:line="285" w:lineRule="atLeast"/>
+        <w:rPr>
+          <w:rFonts w:ascii="Consolas" w:eastAsia="Times New Roman" w:hAnsi="Consolas" w:cs="Times New Roman"/>
+          <w:color w:val="000000"/>
+          <w:sz w:val="21"/>
+          <w:szCs w:val="21"/>
+        </w:rPr>
+      </w:pPr>
+    </w:p>
+    <w:p>
+      <w:pPr>
+        <w:shd w:val="clear" w:color="auto" w:fill="FFFFFF"/>
+        <w:spacing w:after="0" w:line="285" w:lineRule="atLeast"/>
+        <w:rPr>
+          <w:rFonts w:ascii="Consolas" w:eastAsia="Times New Roman" w:hAnsi="Consolas" w:cs="Times New Roman"/>
+          <w:color w:val="000000"/>
+          <w:sz w:val="21"/>
+          <w:szCs w:val="21"/>
+        </w:rPr>
+      </w:pPr>
+      <w:r>
+        <w:rPr>
+          <w:rFonts w:ascii="Consolas" w:eastAsia="Times New Roman" w:hAnsi="Consolas" w:cs="Times New Roman"/>
+          <w:color w:val="008000"/>
+          <w:sz w:val="21"/>
+          <w:szCs w:val="21"/>
+        </w:rPr>
+        <w:t>75. Sort Colors</w:t>
+      </w:r>
+    </w:p>
+    <w:p>
+      <w:pPr>
+        <w:shd w:val="clear" w:color="auto" w:fill="FFFFFF"/>
+        <w:spacing w:after="0" w:line="285" w:lineRule="atLeast"/>
+        <w:rPr>
+          <w:rFonts w:ascii="Consolas" w:eastAsia="Times New Roman" w:hAnsi="Consolas" w:cs="Times New Roman"/>
+          <w:color w:val="000000"/>
+          <w:sz w:val="21"/>
+          <w:szCs w:val="21"/>
+        </w:rPr>
+      </w:pPr>
+      <w:r>
+        <w:rPr>
+          <w:rFonts w:ascii="Consolas" w:eastAsia="Times New Roman" w:hAnsi="Consolas" w:cs="Times New Roman"/>
+          <w:color w:val="008000"/>
+          <w:sz w:val="21"/>
+          <w:szCs w:val="21"/>
+        </w:rPr>
+        <w:lastRenderedPageBreak/>
+        <w:t>Given an array nums with n objects colored red, white, or blue, sort them in-place so that objects of the same color are adjacent, with the colors in the order red, white, and blue.</w:t>
+      </w:r>
+    </w:p>
+    <w:p>
+      <w:pPr>
+        <w:shd w:val="clear" w:color="auto" w:fill="FFFFFF"/>
+        <w:spacing w:after="0" w:line="285" w:lineRule="atLeast"/>
+        <w:rPr>
+          <w:rFonts w:ascii="Consolas" w:eastAsia="Times New Roman" w:hAnsi="Consolas" w:cs="Times New Roman"/>
+          <w:color w:val="000000"/>
+          <w:sz w:val="21"/>
+          <w:szCs w:val="21"/>
+        </w:rPr>
+      </w:pPr>
+    </w:p>
+    <w:p>
+      <w:pPr>
+        <w:shd w:val="clear" w:color="auto" w:fill="FFFFFF"/>
+        <w:spacing w:after="0" w:line="285" w:lineRule="atLeast"/>
+        <w:rPr>
+          <w:rFonts w:ascii="Consolas" w:eastAsia="Times New Roman" w:hAnsi="Consolas" w:cs="Times New Roman"/>
+          <w:color w:val="000000"/>
+          <w:sz w:val="21"/>
+          <w:szCs w:val="21"/>
+        </w:rPr>
+      </w:pPr>
+      <w:r>
+        <w:rPr>
+          <w:rFonts w:ascii="Consolas" w:eastAsia="Times New Roman" w:hAnsi="Consolas" w:cs="Times New Roman"/>
+          <w:color w:val="008000"/>
+          <w:sz w:val="21"/>
+          <w:szCs w:val="21"/>
+        </w:rPr>
+        <w:t>We will use the integers 0, 1, and 2 to represent the color red, white, and blue, respectively.</w:t>
+      </w:r>
+    </w:p>
+    <w:p>
+      <w:pPr>
+        <w:shd w:val="clear" w:color="auto" w:fill="FFFFFF"/>
+        <w:spacing w:after="0" w:line="285" w:lineRule="atLeast"/>
+        <w:rPr>
+          <w:rFonts w:ascii="Consolas" w:eastAsia="Times New Roman" w:hAnsi="Consolas" w:cs="Times New Roman"/>
+          <w:color w:val="000000"/>
+          <w:sz w:val="21"/>
+          <w:szCs w:val="21"/>
+        </w:rPr>
+      </w:pPr>
+    </w:p>
+    <w:p>
+      <w:pPr>
+        <w:shd w:val="clear" w:color="auto" w:fill="FFFFFF"/>
+        <w:spacing w:after="0" w:line="285" w:lineRule="atLeast"/>
+        <w:rPr>
+          <w:rFonts w:ascii="Consolas" w:eastAsia="Times New Roman" w:hAnsi="Consolas" w:cs="Times New Roman"/>
+          <w:color w:val="000000"/>
+          <w:sz w:val="21"/>
+          <w:szCs w:val="21"/>
+        </w:rPr>
+      </w:pPr>
+      <w:r>
+        <w:rPr>
+          <w:rFonts w:ascii="Consolas" w:eastAsia="Times New Roman" w:hAnsi="Consolas" w:cs="Times New Roman"/>
+          <w:color w:val="008000"/>
+          <w:sz w:val="21"/>
+          <w:szCs w:val="21"/>
+        </w:rPr>
+        <w:t>You must solve this problem without using the library's sort function.</w:t>
+      </w:r>
+    </w:p>
+    <w:p>
+      <w:pPr>
+        <w:shd w:val="clear" w:color="auto" w:fill="FFFFFF"/>
+        <w:spacing w:after="0" w:line="285" w:lineRule="atLeast"/>
+        <w:rPr>
+          <w:rFonts w:ascii="Consolas" w:eastAsia="Times New Roman" w:hAnsi="Consolas" w:cs="Times New Roman"/>
+          <w:color w:val="000000"/>
+          <w:sz w:val="21"/>
+          <w:szCs w:val="21"/>
+        </w:rPr>
+      </w:pPr>
+    </w:p>
+    <w:p>
+      <w:pPr>
+        <w:shd w:val="clear" w:color="auto" w:fill="FFFFFF"/>
+        <w:spacing w:after="0" w:line="285" w:lineRule="atLeast"/>
+        <w:rPr>
+          <w:rFonts w:ascii="Consolas" w:eastAsia="Times New Roman" w:hAnsi="Consolas" w:cs="Times New Roman"/>
+          <w:color w:val="000000"/>
+          <w:sz w:val="21"/>
+          <w:szCs w:val="21"/>
+        </w:rPr>
+      </w:pPr>
+      <w:r>
+        <w:rPr>
+          <w:rFonts w:ascii="Consolas" w:eastAsia="Times New Roman" w:hAnsi="Consolas" w:cs="Times New Roman"/>
+          <w:color w:val="008000"/>
+          <w:sz w:val="21"/>
+          <w:szCs w:val="21"/>
+        </w:rPr>
+        <w:t> </w:t>
+      </w:r>
+    </w:p>
+    <w:p>
+      <w:pPr>
+        <w:shd w:val="clear" w:color="auto" w:fill="FFFFFF"/>
+        <w:spacing w:after="0" w:line="285" w:lineRule="atLeast"/>
+        <w:rPr>
+          <w:rFonts w:ascii="Consolas" w:eastAsia="Times New Roman" w:hAnsi="Consolas" w:cs="Times New Roman"/>
+          <w:color w:val="000000"/>
+          <w:sz w:val="21"/>
+          <w:szCs w:val="21"/>
+        </w:rPr>
+      </w:pPr>
+    </w:p>
+    <w:p>
+      <w:pPr>
+        <w:shd w:val="clear" w:color="auto" w:fill="FFFFFF"/>
+        <w:spacing w:after="0" w:line="285" w:lineRule="atLeast"/>
+        <w:rPr>
+          <w:rFonts w:ascii="Consolas" w:eastAsia="Times New Roman" w:hAnsi="Consolas" w:cs="Times New Roman"/>
+          <w:color w:val="000000"/>
+          <w:sz w:val="21"/>
+          <w:szCs w:val="21"/>
+        </w:rPr>
+      </w:pPr>
+      <w:r>
+        <w:rPr>
+          <w:rFonts w:ascii="Consolas" w:eastAsia="Times New Roman" w:hAnsi="Consolas" w:cs="Times New Roman"/>
+          <w:color w:val="008000"/>
+          <w:sz w:val="21"/>
+          <w:szCs w:val="21"/>
+        </w:rPr>
+        <w:t>Example 1:</w:t>
+      </w:r>
+    </w:p>
+    <w:p>
+      <w:pPr>
+        <w:shd w:val="clear" w:color="auto" w:fill="FFFFFF"/>
+        <w:spacing w:after="0" w:line="285" w:lineRule="atLeast"/>
+        <w:rPr>
+          <w:rFonts w:ascii="Consolas" w:eastAsia="Times New Roman" w:hAnsi="Consolas" w:cs="Times New Roman"/>
+          <w:color w:val="000000"/>
+          <w:sz w:val="21"/>
+          <w:szCs w:val="21"/>
+        </w:rPr>
+      </w:pPr>
+    </w:p>
+    <w:p>
+      <w:pPr>
+        <w:shd w:val="clear" w:color="auto" w:fill="FFFFFF"/>
+        <w:spacing w:after="0" w:line="285" w:lineRule="atLeast"/>
+        <w:rPr>
+          <w:rFonts w:ascii="Consolas" w:eastAsia="Times New Roman" w:hAnsi="Consolas" w:cs="Times New Roman"/>
+          <w:color w:val="000000"/>
+          <w:sz w:val="21"/>
+          <w:szCs w:val="21"/>
+        </w:rPr>
+      </w:pPr>
+      <w:r>
+        <w:rPr>
+          <w:rFonts w:ascii="Consolas" w:eastAsia="Times New Roman" w:hAnsi="Consolas" w:cs="Times New Roman"/>
+          <w:color w:val="008000"/>
+          <w:sz w:val="21"/>
+          <w:szCs w:val="21"/>
+        </w:rPr>
+        <w:t>Input: nums = [2,0,2,1,1,0]</w:t>
+      </w:r>
+    </w:p>
+    <w:p>
+      <w:pPr>
+        <w:shd w:val="clear" w:color="auto" w:fill="FFFFFF"/>
+        <w:spacing w:after="0" w:line="285" w:lineRule="atLeast"/>
+        <w:rPr>
+          <w:rFonts w:ascii="Consolas" w:eastAsia="Times New Roman" w:hAnsi="Consolas" w:cs="Times New Roman"/>
+          <w:color w:val="000000"/>
+          <w:sz w:val="21"/>
+          <w:szCs w:val="21"/>
+        </w:rPr>
+      </w:pPr>
+      <w:r>
+        <w:rPr>
+          <w:rFonts w:ascii="Consolas" w:eastAsia="Times New Roman" w:hAnsi="Consolas" w:cs="Times New Roman"/>
+          <w:color w:val="008000"/>
+          <w:sz w:val="21"/>
+          <w:szCs w:val="21"/>
+        </w:rPr>
+        <w:t>Output: [0,0,1,1,2,2]</w:t>
+      </w:r>
+    </w:p>
+    <w:p>
+      <w:pPr>
+        <w:shd w:val="clear" w:color="auto" w:fill="FFFFFF"/>
+        <w:spacing w:after="0" w:line="285" w:lineRule="atLeast"/>
+        <w:rPr>
+          <w:rFonts w:ascii="Consolas" w:eastAsia="Times New Roman" w:hAnsi="Consolas" w:cs="Times New Roman"/>
+          <w:color w:val="000000"/>
+          <w:sz w:val="21"/>
+          <w:szCs w:val="21"/>
+        </w:rPr>
+      </w:pPr>
+      <w:r>
+        <w:rPr>
+          <w:rFonts w:ascii="Consolas" w:eastAsia="Times New Roman" w:hAnsi="Consolas" w:cs="Times New Roman"/>
+          <w:color w:val="008000"/>
+          <w:sz w:val="21"/>
+          <w:szCs w:val="21"/>
+        </w:rPr>
+        <w:t>Example 2:</w:t>
+      </w:r>
+    </w:p>
+    <w:p>
+      <w:pPr>
+        <w:shd w:val="clear" w:color="auto" w:fill="FFFFFF"/>
+        <w:spacing w:after="0" w:line="285" w:lineRule="atLeast"/>
+        <w:rPr>
+          <w:rFonts w:ascii="Consolas" w:eastAsia="Times New Roman" w:hAnsi="Consolas" w:cs="Times New Roman"/>
+          <w:color w:val="000000"/>
+          <w:sz w:val="21"/>
+          <w:szCs w:val="21"/>
+        </w:rPr>
+      </w:pPr>
+    </w:p>
+    <w:p>
+      <w:pPr>
+        <w:shd w:val="clear" w:color="auto" w:fill="FFFFFF"/>
+        <w:spacing w:after="0" w:line="285" w:lineRule="atLeast"/>
+        <w:rPr>
+          <w:rFonts w:ascii="Consolas" w:eastAsia="Times New Roman" w:hAnsi="Consolas" w:cs="Times New Roman"/>
+          <w:color w:val="000000"/>
+          <w:sz w:val="21"/>
+          <w:szCs w:val="21"/>
+        </w:rPr>
+      </w:pPr>
+      <w:r>
+        <w:rPr>
+          <w:rFonts w:ascii="Consolas" w:eastAsia="Times New Roman" w:hAnsi="Consolas" w:cs="Times New Roman"/>
+          <w:color w:val="008000"/>
+          <w:sz w:val="21"/>
+          <w:szCs w:val="21"/>
+        </w:rPr>
+        <w:t>Input: nums = [2,0,1]</w:t>
+      </w:r>
+    </w:p>
+    <w:p>
+      <w:pPr>
+        <w:shd w:val="clear" w:color="auto" w:fill="FFFFFF"/>
+        <w:spacing w:after="0" w:line="285" w:lineRule="atLeast"/>
+        <w:rPr>
+          <w:rFonts w:ascii="Consolas" w:eastAsia="Times New Roman" w:hAnsi="Consolas" w:cs="Times New Roman"/>
+          <w:color w:val="000000"/>
+          <w:sz w:val="21"/>
+          <w:szCs w:val="21"/>
+        </w:rPr>
+      </w:pPr>
+      <w:r>
+        <w:rPr>
+          <w:rFonts w:ascii="Consolas" w:eastAsia="Times New Roman" w:hAnsi="Consolas" w:cs="Times New Roman"/>
+          <w:color w:val="008000"/>
+          <w:sz w:val="21"/>
+          <w:szCs w:val="21"/>
+        </w:rPr>
+        <w:t>Output: [0,1,2]</w:t>
+      </w:r>
+    </w:p>
+    <w:p>
+      <w:pPr>
+        <w:shd w:val="clear" w:color="auto" w:fill="FFFFFF"/>
+        <w:spacing w:after="0" w:line="285" w:lineRule="atLeast"/>
+        <w:rPr>
+          <w:rFonts w:ascii="Consolas" w:eastAsia="Times New Roman" w:hAnsi="Consolas" w:cs="Times New Roman"/>
+          <w:color w:val="000000"/>
+          <w:sz w:val="21"/>
+          <w:szCs w:val="21"/>
+        </w:rPr>
+      </w:pPr>
+    </w:p>
+    <w:p>
+      <w:pPr>
+        <w:shd w:val="clear" w:color="auto" w:fill="FFFFFF"/>
+        <w:spacing w:after="0" w:line="285" w:lineRule="atLeast"/>
+        <w:rPr>
+          <w:rFonts w:ascii="Consolas" w:eastAsia="Times New Roman" w:hAnsi="Consolas" w:cs="Times New Roman"/>
+          <w:color w:val="000000"/>
+          <w:sz w:val="21"/>
+          <w:szCs w:val="21"/>
+        </w:rPr>
+      </w:pPr>
+      <w:r>
+        <w:rPr>
+          <w:rFonts w:ascii="Consolas" w:eastAsia="Times New Roman" w:hAnsi="Consolas" w:cs="Times New Roman"/>
+          <w:color w:val="008000"/>
+          <w:sz w:val="21"/>
+          <w:szCs w:val="21"/>
+        </w:rPr>
+        <w:t>Constraints:</w:t>
+      </w:r>
+    </w:p>
+    <w:p>
+      <w:pPr>
+        <w:shd w:val="clear" w:color="auto" w:fill="FFFFFF"/>
+        <w:spacing w:after="0" w:line="285" w:lineRule="atLeast"/>
+        <w:rPr>
+          <w:rFonts w:ascii="Consolas" w:eastAsia="Times New Roman" w:hAnsi="Consolas" w:cs="Times New Roman"/>
+          <w:color w:val="000000"/>
+          <w:sz w:val="21"/>
+          <w:szCs w:val="21"/>
+        </w:rPr>
+      </w:pPr>
+    </w:p>
+    <w:p>
+      <w:pPr>
+        <w:shd w:val="clear" w:color="auto" w:fill="FFFFFF"/>
+        <w:spacing w:after="0" w:line="285" w:lineRule="atLeast"/>
+        <w:rPr>
+          <w:rFonts w:ascii="Consolas" w:eastAsia="Times New Roman" w:hAnsi="Consolas" w:cs="Times New Roman"/>
+          <w:color w:val="000000"/>
+          <w:sz w:val="21"/>
+          <w:szCs w:val="21"/>
+        </w:rPr>
+      </w:pPr>
+      <w:r>
+        <w:rPr>
+          <w:rFonts w:ascii="Consolas" w:eastAsia="Times New Roman" w:hAnsi="Consolas" w:cs="Times New Roman"/>
+          <w:color w:val="008000"/>
+          <w:sz w:val="21"/>
+          <w:szCs w:val="21"/>
+        </w:rPr>
+        <w:t>n == nums.length</w:t>
+      </w:r>
+    </w:p>
+    <w:p>
+      <w:pPr>
+        <w:shd w:val="clear" w:color="auto" w:fill="FFFFFF"/>
+        <w:spacing w:after="0" w:line="285" w:lineRule="atLeast"/>
+        <w:rPr>
+          <w:rFonts w:ascii="Consolas" w:eastAsia="Times New Roman" w:hAnsi="Consolas" w:cs="Times New Roman"/>
+          <w:color w:val="000000"/>
+          <w:sz w:val="21"/>
+          <w:szCs w:val="21"/>
+        </w:rPr>
+      </w:pPr>
+      <w:r>
+        <w:rPr>
+          <w:rFonts w:ascii="Consolas" w:eastAsia="Times New Roman" w:hAnsi="Consolas" w:cs="Times New Roman"/>
+          <w:color w:val="008000"/>
+          <w:sz w:val="21"/>
+          <w:szCs w:val="21"/>
+        </w:rPr>
+        <w:t>1 &lt;= n &lt;= 300</w:t>
+      </w:r>
+    </w:p>
+    <w:p>
+      <w:pPr>
+        <w:shd w:val="clear" w:color="auto" w:fill="FFFFFF"/>
+        <w:spacing w:after="0" w:line="285" w:lineRule="atLeast"/>
+        <w:rPr>
+          <w:rFonts w:ascii="Consolas" w:eastAsia="Times New Roman" w:hAnsi="Consolas" w:cs="Times New Roman"/>
+          <w:color w:val="000000"/>
+          <w:sz w:val="21"/>
+          <w:szCs w:val="21"/>
+        </w:rPr>
+      </w:pPr>
+      <w:r>
+        <w:rPr>
+          <w:rFonts w:ascii="Consolas" w:eastAsia="Times New Roman" w:hAnsi="Consolas" w:cs="Times New Roman"/>
+          <w:color w:val="008000"/>
+          <w:sz w:val="21"/>
+          <w:szCs w:val="21"/>
+        </w:rPr>
+        <w:t>nums[i] is either 0, 1, or 2.</w:t>
+      </w:r>
+    </w:p>
+    <w:p>
+      <w:pPr>
+        <w:shd w:val="clear" w:color="auto" w:fill="FFFFFF"/>
+        <w:spacing w:after="0" w:line="285" w:lineRule="atLeast"/>
+        <w:rPr>
+          <w:rFonts w:ascii="Consolas" w:eastAsia="Times New Roman" w:hAnsi="Consolas" w:cs="Times New Roman"/>
+          <w:color w:val="000000"/>
+          <w:sz w:val="21"/>
+          <w:szCs w:val="21"/>
+        </w:rPr>
+      </w:pPr>
+      <w:r>
+        <w:rPr>
+          <w:rFonts w:ascii="Consolas" w:eastAsia="Times New Roman" w:hAnsi="Consolas" w:cs="Times New Roman"/>
+          <w:color w:val="008000"/>
+          <w:sz w:val="21"/>
+          <w:szCs w:val="21"/>
+        </w:rPr>
+        <w:t>*/</w:t>
+      </w:r>
+    </w:p>
+    <w:p>
+      <w:pPr>
+        <w:shd w:val="clear" w:color="auto" w:fill="FFFFFF"/>
+        <w:spacing w:after="0" w:line="285" w:lineRule="atLeast"/>
+        <w:rPr>
+          <w:rFonts w:ascii="Consolas" w:eastAsia="Times New Roman" w:hAnsi="Consolas" w:cs="Times New Roman"/>
+          <w:color w:val="000000"/>
+          <w:sz w:val="21"/>
+          <w:szCs w:val="21"/>
+        </w:rPr>
+      </w:pPr>
+    </w:p>
+    <w:p>
+      <w:pPr>
+        <w:shd w:val="clear" w:color="auto" w:fill="FFFFFF"/>
+        <w:spacing w:after="0" w:line="285" w:lineRule="atLeast"/>
+        <w:rPr>
+          <w:rFonts w:ascii="Consolas" w:eastAsia="Times New Roman" w:hAnsi="Consolas" w:cs="Times New Roman"/>
+          <w:color w:val="000000"/>
+          <w:sz w:val="21"/>
+          <w:szCs w:val="21"/>
+        </w:rPr>
+      </w:pPr>
+      <w:r>
+        <w:rPr>
+          <w:rFonts w:ascii="Consolas" w:eastAsia="Times New Roman" w:hAnsi="Consolas" w:cs="Times New Roman"/>
+          <w:color w:val="008000"/>
+          <w:sz w:val="21"/>
+          <w:szCs w:val="21"/>
+        </w:rPr>
+        <w:t>/**</w:t>
+      </w:r>
+    </w:p>
+    <w:p>
+      <w:pPr>
+        <w:shd w:val="clear" w:color="auto" w:fill="FFFFFF"/>
+        <w:spacing w:after="0" w:line="285" w:lineRule="atLeast"/>
+        <w:rPr>
+          <w:rFonts w:ascii="Consolas" w:eastAsia="Times New Roman" w:hAnsi="Consolas" w:cs="Times New Roman"/>
+          <w:color w:val="000000"/>
+          <w:sz w:val="21"/>
+          <w:szCs w:val="21"/>
+        </w:rPr>
+      </w:pPr>
+      <w:r>
+        <w:rPr>
+          <w:rFonts w:ascii="Consolas" w:eastAsia="Times New Roman" w:hAnsi="Consolas" w:cs="Times New Roman"/>
+          <w:color w:val="008000"/>
+          <w:sz w:val="21"/>
+          <w:szCs w:val="21"/>
+        </w:rPr>
+        <w:t xml:space="preserve"> * </w:t>
+      </w:r>
+      <w:r>
+        <w:rPr>
+          <w:rFonts w:ascii="Consolas" w:eastAsia="Times New Roman" w:hAnsi="Consolas" w:cs="Times New Roman"/>
+          <w:color w:val="0000FF"/>
+          <w:sz w:val="21"/>
+          <w:szCs w:val="21"/>
+        </w:rPr>
+        <w:t>@param</w:t>
+      </w:r>
+      <w:r>
+        <w:rPr>
+          <w:rFonts w:ascii="Consolas" w:eastAsia="Times New Roman" w:hAnsi="Consolas" w:cs="Times New Roman"/>
+          <w:color w:val="008000"/>
+          <w:sz w:val="21"/>
+          <w:szCs w:val="21"/>
+        </w:rPr>
+        <w:t xml:space="preserve"> </w:t>
+      </w:r>
+      <w:r>
+        <w:rPr>
+          <w:rFonts w:ascii="Consolas" w:eastAsia="Times New Roman" w:hAnsi="Consolas" w:cs="Times New Roman"/>
+          <w:color w:val="267F99"/>
+          <w:sz w:val="21"/>
+          <w:szCs w:val="21"/>
+        </w:rPr>
+        <w:t>{number[]}</w:t>
+      </w:r>
+      <w:r>
+        <w:rPr>
+          <w:rFonts w:ascii="Consolas" w:eastAsia="Times New Roman" w:hAnsi="Consolas" w:cs="Times New Roman"/>
+          <w:color w:val="008000"/>
+          <w:sz w:val="21"/>
+          <w:szCs w:val="21"/>
+        </w:rPr>
+        <w:t xml:space="preserve"> </w:t>
+      </w:r>
+      <w:r>
+        <w:rPr>
+          <w:rFonts w:ascii="Consolas" w:eastAsia="Times New Roman" w:hAnsi="Consolas" w:cs="Times New Roman"/>
+          <w:color w:val="001080"/>
+          <w:sz w:val="21"/>
+          <w:szCs w:val="21"/>
+        </w:rPr>
+        <w:t>nums</w:t>
+      </w:r>
+    </w:p>
+    <w:p>
+      <w:pPr>
+        <w:shd w:val="clear" w:color="auto" w:fill="FFFFFF"/>
+        <w:spacing w:after="0" w:line="285" w:lineRule="atLeast"/>
+        <w:rPr>
+          <w:rFonts w:ascii="Consolas" w:eastAsia="Times New Roman" w:hAnsi="Consolas" w:cs="Times New Roman"/>
+          <w:color w:val="000000"/>
+          <w:sz w:val="21"/>
+          <w:szCs w:val="21"/>
+        </w:rPr>
+      </w:pPr>
+      <w:r>
+        <w:rPr>
+          <w:rFonts w:ascii="Consolas" w:eastAsia="Times New Roman" w:hAnsi="Consolas" w:cs="Times New Roman"/>
+          <w:color w:val="008000"/>
+          <w:sz w:val="21"/>
+          <w:szCs w:val="21"/>
+        </w:rPr>
+        <w:t xml:space="preserve"> * </w:t>
+      </w:r>
+      <w:r>
+        <w:rPr>
+          <w:rFonts w:ascii="Consolas" w:eastAsia="Times New Roman" w:hAnsi="Consolas" w:cs="Times New Roman"/>
+          <w:color w:val="0000FF"/>
+          <w:sz w:val="21"/>
+          <w:szCs w:val="21"/>
+        </w:rPr>
+        <w:t>@return</w:t>
+      </w:r>
+      <w:r>
+        <w:rPr>
+          <w:rFonts w:ascii="Consolas" w:eastAsia="Times New Roman" w:hAnsi="Consolas" w:cs="Times New Roman"/>
+          <w:color w:val="008000"/>
+          <w:sz w:val="21"/>
+          <w:szCs w:val="21"/>
+        </w:rPr>
+        <w:t xml:space="preserve"> </w:t>
+      </w:r>
+      <w:r>
+        <w:rPr>
+          <w:rFonts w:ascii="Consolas" w:eastAsia="Times New Roman" w:hAnsi="Consolas" w:cs="Times New Roman"/>
+          <w:color w:val="267F99"/>
+          <w:sz w:val="21"/>
+          <w:szCs w:val="21"/>
+        </w:rPr>
+        <w:t>{void}</w:t>
+      </w:r>
+      <w:r>
+        <w:rPr>
+          <w:rFonts w:ascii="Consolas" w:eastAsia="Times New Roman" w:hAnsi="Consolas" w:cs="Times New Roman"/>
+          <w:color w:val="008000"/>
+          <w:sz w:val="21"/>
+          <w:szCs w:val="21"/>
+        </w:rPr>
+        <w:t xml:space="preserve"> Do not return anything, modify nums in-place instead.</w:t>
+      </w:r>
+    </w:p>
+    <w:p>
+      <w:pPr>
+        <w:shd w:val="clear" w:color="auto" w:fill="FFFFFF"/>
+        <w:spacing w:after="0" w:line="285" w:lineRule="atLeast"/>
+        <w:rPr>
+          <w:rFonts w:ascii="Consolas" w:eastAsia="Times New Roman" w:hAnsi="Consolas" w:cs="Times New Roman"/>
+          <w:color w:val="000000"/>
+          <w:sz w:val="21"/>
+          <w:szCs w:val="21"/>
+        </w:rPr>
+      </w:pPr>
+      <w:r>
+        <w:rPr>
+          <w:rFonts w:ascii="Consolas" w:eastAsia="Times New Roman" w:hAnsi="Consolas" w:cs="Times New Roman"/>
+          <w:color w:val="008000"/>
+          <w:sz w:val="21"/>
+          <w:szCs w:val="21"/>
+        </w:rPr>
+        <w:t> */</w:t>
+      </w:r>
+    </w:p>
+    <w:p>
+      <w:pPr>
+        <w:shd w:val="clear" w:color="auto" w:fill="FFFFFF"/>
+        <w:spacing w:after="0" w:line="285" w:lineRule="atLeast"/>
+        <w:rPr>
+          <w:rFonts w:ascii="Consolas" w:eastAsia="Times New Roman" w:hAnsi="Consolas" w:cs="Times New Roman"/>
+          <w:color w:val="000000"/>
+          <w:sz w:val="21"/>
+          <w:szCs w:val="21"/>
+        </w:rPr>
+      </w:pPr>
+      <w:r>
+        <w:rPr>
+          <w:rFonts w:ascii="Consolas" w:eastAsia="Times New Roman" w:hAnsi="Consolas" w:cs="Times New Roman"/>
+          <w:color w:val="0000FF"/>
+          <w:sz w:val="21"/>
+          <w:szCs w:val="21"/>
+        </w:rPr>
+        <w:t>var</w:t>
+      </w:r>
+      <w:r>
+        <w:rPr>
+          <w:rFonts w:ascii="Consolas" w:eastAsia="Times New Roman" w:hAnsi="Consolas" w:cs="Times New Roman"/>
+          <w:color w:val="000000"/>
+          <w:sz w:val="21"/>
+          <w:szCs w:val="21"/>
+        </w:rPr>
+        <w:t xml:space="preserve"> </w:t>
+      </w:r>
+      <w:r>
+        <w:rPr>
+          <w:rFonts w:ascii="Consolas" w:eastAsia="Times New Roman" w:hAnsi="Consolas" w:cs="Times New Roman"/>
+          <w:color w:val="795E26"/>
+          <w:sz w:val="21"/>
+          <w:szCs w:val="21"/>
+        </w:rPr>
+        <w:t>sortColors</w:t>
+      </w:r>
+      <w:r>
+        <w:rPr>
+          <w:rFonts w:ascii="Consolas" w:eastAsia="Times New Roman" w:hAnsi="Consolas" w:cs="Times New Roman"/>
+          <w:color w:val="000000"/>
+          <w:sz w:val="21"/>
+          <w:szCs w:val="21"/>
+        </w:rPr>
+        <w:t xml:space="preserve"> = </w:t>
+      </w:r>
+      <w:r>
+        <w:rPr>
+          <w:rFonts w:ascii="Consolas" w:eastAsia="Times New Roman" w:hAnsi="Consolas" w:cs="Times New Roman"/>
+          <w:color w:val="0000FF"/>
+          <w:sz w:val="21"/>
+          <w:szCs w:val="21"/>
+        </w:rPr>
+        <w:t>function</w:t>
+      </w:r>
+      <w:r>
+        <w:rPr>
+          <w:rFonts w:ascii="Consolas" w:eastAsia="Times New Roman" w:hAnsi="Consolas" w:cs="Times New Roman"/>
+          <w:color w:val="000000"/>
+          <w:sz w:val="21"/>
+          <w:szCs w:val="21"/>
+        </w:rPr>
+        <w:t>(</w:t>
+      </w:r>
+      <w:r>
+        <w:rPr>
+          <w:rFonts w:ascii="Consolas" w:eastAsia="Times New Roman" w:hAnsi="Consolas" w:cs="Times New Roman"/>
+          <w:color w:val="001080"/>
+          <w:sz w:val="21"/>
+          <w:szCs w:val="21"/>
+        </w:rPr>
+        <w:t>nums</w:t>
+      </w:r>
+      <w:r>
+        <w:rPr>
+          <w:rFonts w:ascii="Consolas" w:eastAsia="Times New Roman" w:hAnsi="Consolas" w:cs="Times New Roman"/>
+          <w:color w:val="000000"/>
+          <w:sz w:val="21"/>
+          <w:szCs w:val="21"/>
+        </w:rPr>
+        <w:t>) {</w:t>
+      </w:r>
+    </w:p>
+    <w:p>
+      <w:pPr>
+        <w:shd w:val="clear" w:color="auto" w:fill="FFFFFF"/>
+        <w:spacing w:after="0" w:line="285" w:lineRule="atLeast"/>
+        <w:rPr>
+          <w:rFonts w:ascii="Consolas" w:eastAsia="Times New Roman" w:hAnsi="Consolas" w:cs="Times New Roman"/>
+          <w:color w:val="000000"/>
+          <w:sz w:val="21"/>
+          <w:szCs w:val="21"/>
+        </w:rPr>
+      </w:pPr>
+      <w:r>
+        <w:rPr>
+          <w:rFonts w:ascii="Consolas" w:eastAsia="Times New Roman" w:hAnsi="Consolas" w:cs="Times New Roman"/>
+          <w:color w:val="000000"/>
+          <w:sz w:val="21"/>
+          <w:szCs w:val="21"/>
+        </w:rPr>
+        <w:t xml:space="preserve">    </w:t>
+      </w:r>
+      <w:r>
+        <w:rPr>
+          <w:rFonts w:ascii="Consolas" w:eastAsia="Times New Roman" w:hAnsi="Consolas" w:cs="Times New Roman"/>
+          <w:color w:val="0000FF"/>
+          <w:sz w:val="21"/>
+          <w:szCs w:val="21"/>
+        </w:rPr>
+        <w:t>let</w:t>
+      </w:r>
+      <w:r>
+        <w:rPr>
+          <w:rFonts w:ascii="Consolas" w:eastAsia="Times New Roman" w:hAnsi="Consolas" w:cs="Times New Roman"/>
+          <w:color w:val="000000"/>
+          <w:sz w:val="21"/>
+          <w:szCs w:val="21"/>
+        </w:rPr>
+        <w:t xml:space="preserve"> </w:t>
+      </w:r>
+      <w:r>
+        <w:rPr>
+          <w:rFonts w:ascii="Consolas" w:eastAsia="Times New Roman" w:hAnsi="Consolas" w:cs="Times New Roman"/>
+          <w:color w:val="001080"/>
+          <w:sz w:val="21"/>
+          <w:szCs w:val="21"/>
+        </w:rPr>
+        <w:t>left</w:t>
+      </w:r>
+      <w:r>
+        <w:rPr>
+          <w:rFonts w:ascii="Consolas" w:eastAsia="Times New Roman" w:hAnsi="Consolas" w:cs="Times New Roman"/>
+          <w:color w:val="000000"/>
+          <w:sz w:val="21"/>
+          <w:szCs w:val="21"/>
+        </w:rPr>
+        <w:t xml:space="preserve"> = </w:t>
+      </w:r>
+      <w:r>
+        <w:rPr>
+          <w:rFonts w:ascii="Consolas" w:eastAsia="Times New Roman" w:hAnsi="Consolas" w:cs="Times New Roman"/>
+          <w:color w:val="098658"/>
+          <w:sz w:val="21"/>
+          <w:szCs w:val="21"/>
+        </w:rPr>
+        <w:t>0</w:t>
+      </w:r>
+      <w:r>
+        <w:rPr>
+          <w:rFonts w:ascii="Consolas" w:eastAsia="Times New Roman" w:hAnsi="Consolas" w:cs="Times New Roman"/>
+          <w:color w:val="000000"/>
+          <w:sz w:val="21"/>
+          <w:szCs w:val="21"/>
+        </w:rPr>
+        <w:t>;</w:t>
+      </w:r>
+    </w:p>
+    <w:p>
+      <w:pPr>
+        <w:shd w:val="clear" w:color="auto" w:fill="FFFFFF"/>
+        <w:spacing w:after="0" w:line="285" w:lineRule="atLeast"/>
+        <w:rPr>
+          <w:rFonts w:ascii="Consolas" w:eastAsia="Times New Roman" w:hAnsi="Consolas" w:cs="Times New Roman"/>
+          <w:color w:val="000000"/>
+          <w:sz w:val="21"/>
+          <w:szCs w:val="21"/>
+        </w:rPr>
+      </w:pPr>
+      <w:r>
+        <w:rPr>
+          <w:rFonts w:ascii="Consolas" w:eastAsia="Times New Roman" w:hAnsi="Consolas" w:cs="Times New Roman"/>
+          <w:color w:val="000000"/>
+          <w:sz w:val="21"/>
+          <w:szCs w:val="21"/>
+        </w:rPr>
+        <w:t xml:space="preserve">    </w:t>
+      </w:r>
+      <w:r>
+        <w:rPr>
+          <w:rFonts w:ascii="Consolas" w:eastAsia="Times New Roman" w:hAnsi="Consolas" w:cs="Times New Roman"/>
+          <w:color w:val="0000FF"/>
+          <w:sz w:val="21"/>
+          <w:szCs w:val="21"/>
+        </w:rPr>
+        <w:t>let</w:t>
+      </w:r>
+      <w:r>
+        <w:rPr>
+          <w:rFonts w:ascii="Consolas" w:eastAsia="Times New Roman" w:hAnsi="Consolas" w:cs="Times New Roman"/>
+          <w:color w:val="000000"/>
+          <w:sz w:val="21"/>
+          <w:szCs w:val="21"/>
+        </w:rPr>
+        <w:t xml:space="preserve"> </w:t>
+      </w:r>
+      <w:r>
+        <w:rPr>
+          <w:rFonts w:ascii="Consolas" w:eastAsia="Times New Roman" w:hAnsi="Consolas" w:cs="Times New Roman"/>
+          <w:color w:val="001080"/>
+          <w:sz w:val="21"/>
+          <w:szCs w:val="21"/>
+        </w:rPr>
+        <w:t>right</w:t>
+      </w:r>
+      <w:r>
+        <w:rPr>
+          <w:rFonts w:ascii="Consolas" w:eastAsia="Times New Roman" w:hAnsi="Consolas" w:cs="Times New Roman"/>
+          <w:color w:val="000000"/>
+          <w:sz w:val="21"/>
+          <w:szCs w:val="21"/>
+        </w:rPr>
+        <w:t xml:space="preserve">  = </w:t>
+      </w:r>
+      <w:r>
+        <w:rPr>
+          <w:rFonts w:ascii="Consolas" w:eastAsia="Times New Roman" w:hAnsi="Consolas" w:cs="Times New Roman"/>
+          <w:color w:val="001080"/>
+          <w:sz w:val="21"/>
+          <w:szCs w:val="21"/>
+        </w:rPr>
+        <w:t>nums</w:t>
+      </w:r>
+      <w:r>
+        <w:rPr>
+          <w:rFonts w:ascii="Consolas" w:eastAsia="Times New Roman" w:hAnsi="Consolas" w:cs="Times New Roman"/>
+          <w:color w:val="000000"/>
+          <w:sz w:val="21"/>
+          <w:szCs w:val="21"/>
+        </w:rPr>
+        <w:t>.</w:t>
+      </w:r>
+      <w:r>
+        <w:rPr>
+          <w:rFonts w:ascii="Consolas" w:eastAsia="Times New Roman" w:hAnsi="Consolas" w:cs="Times New Roman"/>
+          <w:color w:val="001080"/>
+          <w:sz w:val="21"/>
+          <w:szCs w:val="21"/>
+        </w:rPr>
+        <w:t>length</w:t>
+      </w:r>
+      <w:r>
+        <w:rPr>
+          <w:rFonts w:ascii="Consolas" w:eastAsia="Times New Roman" w:hAnsi="Consolas" w:cs="Times New Roman"/>
+          <w:color w:val="000000"/>
+          <w:sz w:val="21"/>
+          <w:szCs w:val="21"/>
+        </w:rPr>
+        <w:t xml:space="preserve"> - </w:t>
+      </w:r>
+      <w:r>
+        <w:rPr>
+          <w:rFonts w:ascii="Consolas" w:eastAsia="Times New Roman" w:hAnsi="Consolas" w:cs="Times New Roman"/>
+          <w:color w:val="098658"/>
+          <w:sz w:val="21"/>
+          <w:szCs w:val="21"/>
+        </w:rPr>
+        <w:t>1</w:t>
+      </w:r>
+      <w:r>
+        <w:rPr>
+          <w:rFonts w:ascii="Consolas" w:eastAsia="Times New Roman" w:hAnsi="Consolas" w:cs="Times New Roman"/>
+          <w:color w:val="000000"/>
+          <w:sz w:val="21"/>
+          <w:szCs w:val="21"/>
+        </w:rPr>
+        <w:t>;</w:t>
+      </w:r>
+    </w:p>
+    <w:p>
+      <w:pPr>
+        <w:shd w:val="clear" w:color="auto" w:fill="FFFFFF"/>
+        <w:spacing w:after="0" w:line="285" w:lineRule="atLeast"/>
+        <w:rPr>
+          <w:rFonts w:ascii="Consolas" w:eastAsia="Times New Roman" w:hAnsi="Consolas" w:cs="Times New Roman"/>
+          <w:color w:val="000000"/>
+          <w:sz w:val="21"/>
+          <w:szCs w:val="21"/>
+        </w:rPr>
+      </w:pPr>
+      <w:r>
+        <w:rPr>
+          <w:rFonts w:ascii="Consolas" w:eastAsia="Times New Roman" w:hAnsi="Consolas" w:cs="Times New Roman"/>
+          <w:color w:val="000000"/>
+          <w:sz w:val="21"/>
+          <w:szCs w:val="21"/>
+        </w:rPr>
+        <w:t xml:space="preserve">    </w:t>
+      </w:r>
+      <w:r>
+        <w:rPr>
+          <w:rFonts w:ascii="Consolas" w:eastAsia="Times New Roman" w:hAnsi="Consolas" w:cs="Times New Roman"/>
+          <w:color w:val="0000FF"/>
+          <w:sz w:val="21"/>
+          <w:szCs w:val="21"/>
+        </w:rPr>
+        <w:t>let</w:t>
+      </w:r>
+      <w:r>
+        <w:rPr>
+          <w:rFonts w:ascii="Consolas" w:eastAsia="Times New Roman" w:hAnsi="Consolas" w:cs="Times New Roman"/>
+          <w:color w:val="000000"/>
+          <w:sz w:val="21"/>
+          <w:szCs w:val="21"/>
+        </w:rPr>
+        <w:t xml:space="preserve"> </w:t>
+      </w:r>
+      <w:r>
+        <w:rPr>
+          <w:rFonts w:ascii="Consolas" w:eastAsia="Times New Roman" w:hAnsi="Consolas" w:cs="Times New Roman"/>
+          <w:color w:val="001080"/>
+          <w:sz w:val="21"/>
+          <w:szCs w:val="21"/>
+        </w:rPr>
+        <w:t>i</w:t>
+      </w:r>
+      <w:r>
+        <w:rPr>
+          <w:rFonts w:ascii="Consolas" w:eastAsia="Times New Roman" w:hAnsi="Consolas" w:cs="Times New Roman"/>
+          <w:color w:val="000000"/>
+          <w:sz w:val="21"/>
+          <w:szCs w:val="21"/>
+        </w:rPr>
+        <w:t>=</w:t>
+      </w:r>
+      <w:r>
+        <w:rPr>
+          <w:rFonts w:ascii="Consolas" w:eastAsia="Times New Roman" w:hAnsi="Consolas" w:cs="Times New Roman"/>
+          <w:color w:val="098658"/>
+          <w:sz w:val="21"/>
+          <w:szCs w:val="21"/>
+        </w:rPr>
+        <w:t>0</w:t>
+      </w:r>
+      <w:r>
+        <w:rPr>
+          <w:rFonts w:ascii="Consolas" w:eastAsia="Times New Roman" w:hAnsi="Consolas" w:cs="Times New Roman"/>
+          <w:color w:val="000000"/>
+          <w:sz w:val="21"/>
+          <w:szCs w:val="21"/>
+        </w:rPr>
+        <w:t>;</w:t>
+      </w:r>
+    </w:p>
+    <w:p>
+      <w:pPr>
+        <w:shd w:val="clear" w:color="auto" w:fill="FFFFFF"/>
+        <w:spacing w:after="0" w:line="285" w:lineRule="atLeast"/>
+        <w:rPr>
+          <w:rFonts w:ascii="Consolas" w:eastAsia="Times New Roman" w:hAnsi="Consolas" w:cs="Times New Roman"/>
+          <w:color w:val="000000"/>
+          <w:sz w:val="21"/>
+          <w:szCs w:val="21"/>
+        </w:rPr>
+      </w:pPr>
+      <w:r>
+        <w:rPr>
+          <w:rFonts w:ascii="Consolas" w:eastAsia="Times New Roman" w:hAnsi="Consolas" w:cs="Times New Roman"/>
+          <w:color w:val="000000"/>
+          <w:sz w:val="21"/>
+          <w:szCs w:val="21"/>
+        </w:rPr>
+        <w:t xml:space="preserve">    </w:t>
+      </w:r>
+    </w:p>
+    <w:p>
+      <w:pPr>
+        <w:shd w:val="clear" w:color="auto" w:fill="FFFFFF"/>
+        <w:spacing w:after="0" w:line="285" w:lineRule="atLeast"/>
+        <w:rPr>
+          <w:rFonts w:ascii="Consolas" w:eastAsia="Times New Roman" w:hAnsi="Consolas" w:cs="Times New Roman"/>
+          <w:color w:val="000000"/>
+          <w:sz w:val="21"/>
+          <w:szCs w:val="21"/>
+        </w:rPr>
+      </w:pPr>
+      <w:r>
+        <w:rPr>
+          <w:rFonts w:ascii="Consolas" w:eastAsia="Times New Roman" w:hAnsi="Consolas" w:cs="Times New Roman"/>
+          <w:color w:val="000000"/>
+          <w:sz w:val="21"/>
+          <w:szCs w:val="21"/>
+        </w:rPr>
+        <w:t xml:space="preserve">    </w:t>
+      </w:r>
+      <w:r>
+        <w:rPr>
+          <w:rFonts w:ascii="Consolas" w:eastAsia="Times New Roman" w:hAnsi="Consolas" w:cs="Times New Roman"/>
+          <w:color w:val="AF00DB"/>
+          <w:sz w:val="21"/>
+          <w:szCs w:val="21"/>
+        </w:rPr>
+        <w:t>while</w:t>
+      </w:r>
+      <w:r>
+        <w:rPr>
+          <w:rFonts w:ascii="Consolas" w:eastAsia="Times New Roman" w:hAnsi="Consolas" w:cs="Times New Roman"/>
+          <w:color w:val="000000"/>
+          <w:sz w:val="21"/>
+          <w:szCs w:val="21"/>
+        </w:rPr>
+        <w:t>(</w:t>
+      </w:r>
+      <w:r>
+        <w:rPr>
+          <w:rFonts w:ascii="Consolas" w:eastAsia="Times New Roman" w:hAnsi="Consolas" w:cs="Times New Roman"/>
+          <w:color w:val="001080"/>
+          <w:sz w:val="21"/>
+          <w:szCs w:val="21"/>
+        </w:rPr>
+        <w:t>i</w:t>
+      </w:r>
+      <w:r>
+        <w:rPr>
+          <w:rFonts w:ascii="Consolas" w:eastAsia="Times New Roman" w:hAnsi="Consolas" w:cs="Times New Roman"/>
+          <w:color w:val="000000"/>
+          <w:sz w:val="21"/>
+          <w:szCs w:val="21"/>
+        </w:rPr>
+        <w:t>&lt;=</w:t>
+      </w:r>
+      <w:r>
+        <w:rPr>
+          <w:rFonts w:ascii="Consolas" w:eastAsia="Times New Roman" w:hAnsi="Consolas" w:cs="Times New Roman"/>
+          <w:color w:val="001080"/>
+          <w:sz w:val="21"/>
+          <w:szCs w:val="21"/>
+        </w:rPr>
+        <w:t>right</w:t>
+      </w:r>
+      <w:r>
+        <w:rPr>
+          <w:rFonts w:ascii="Consolas" w:eastAsia="Times New Roman" w:hAnsi="Consolas" w:cs="Times New Roman"/>
+          <w:color w:val="000000"/>
+          <w:sz w:val="21"/>
+          <w:szCs w:val="21"/>
+        </w:rPr>
+        <w:t>){</w:t>
+      </w:r>
+    </w:p>
+    <w:p>
+      <w:pPr>
+        <w:shd w:val="clear" w:color="auto" w:fill="FFFFFF"/>
+        <w:spacing w:after="0" w:line="285" w:lineRule="atLeast"/>
+        <w:rPr>
+          <w:rFonts w:ascii="Consolas" w:eastAsia="Times New Roman" w:hAnsi="Consolas" w:cs="Times New Roman"/>
+          <w:color w:val="000000"/>
+          <w:sz w:val="21"/>
+          <w:szCs w:val="21"/>
+        </w:rPr>
+      </w:pPr>
+      <w:r>
+        <w:rPr>
+          <w:rFonts w:ascii="Consolas" w:eastAsia="Times New Roman" w:hAnsi="Consolas" w:cs="Times New Roman"/>
+          <w:color w:val="000000"/>
+          <w:sz w:val="21"/>
+          <w:szCs w:val="21"/>
+        </w:rPr>
+        <w:t xml:space="preserve">        </w:t>
+      </w:r>
+      <w:r>
+        <w:rPr>
+          <w:rFonts w:ascii="Consolas" w:eastAsia="Times New Roman" w:hAnsi="Consolas" w:cs="Times New Roman"/>
+          <w:color w:val="AF00DB"/>
+          <w:sz w:val="21"/>
+          <w:szCs w:val="21"/>
+        </w:rPr>
+        <w:t>if</w:t>
+      </w:r>
+      <w:r>
+        <w:rPr>
+          <w:rFonts w:ascii="Consolas" w:eastAsia="Times New Roman" w:hAnsi="Consolas" w:cs="Times New Roman"/>
+          <w:color w:val="000000"/>
+          <w:sz w:val="21"/>
+          <w:szCs w:val="21"/>
+        </w:rPr>
+        <w:t>(</w:t>
+      </w:r>
+      <w:r>
+        <w:rPr>
+          <w:rFonts w:ascii="Consolas" w:eastAsia="Times New Roman" w:hAnsi="Consolas" w:cs="Times New Roman"/>
+          <w:color w:val="001080"/>
+          <w:sz w:val="21"/>
+          <w:szCs w:val="21"/>
+        </w:rPr>
+        <w:t>nums</w:t>
+      </w:r>
+      <w:r>
+        <w:rPr>
+          <w:rFonts w:ascii="Consolas" w:eastAsia="Times New Roman" w:hAnsi="Consolas" w:cs="Times New Roman"/>
+          <w:color w:val="000000"/>
+          <w:sz w:val="21"/>
+          <w:szCs w:val="21"/>
+        </w:rPr>
+        <w:t>[</w:t>
+      </w:r>
+      <w:r>
+        <w:rPr>
+          <w:rFonts w:ascii="Consolas" w:eastAsia="Times New Roman" w:hAnsi="Consolas" w:cs="Times New Roman"/>
+          <w:color w:val="001080"/>
+          <w:sz w:val="21"/>
+          <w:szCs w:val="21"/>
+        </w:rPr>
+        <w:t>i</w:t>
+      </w:r>
+      <w:r>
+        <w:rPr>
+          <w:rFonts w:ascii="Consolas" w:eastAsia="Times New Roman" w:hAnsi="Consolas" w:cs="Times New Roman"/>
+          <w:color w:val="000000"/>
+          <w:sz w:val="21"/>
+          <w:szCs w:val="21"/>
+        </w:rPr>
+        <w:t>]==</w:t>
+      </w:r>
+      <w:r>
+        <w:rPr>
+          <w:rFonts w:ascii="Consolas" w:eastAsia="Times New Roman" w:hAnsi="Consolas" w:cs="Times New Roman"/>
+          <w:color w:val="098658"/>
+          <w:sz w:val="21"/>
+          <w:szCs w:val="21"/>
+        </w:rPr>
+        <w:t>2</w:t>
+      </w:r>
+      <w:r>
+        <w:rPr>
+          <w:rFonts w:ascii="Consolas" w:eastAsia="Times New Roman" w:hAnsi="Consolas" w:cs="Times New Roman"/>
+          <w:color w:val="000000"/>
+          <w:sz w:val="21"/>
+          <w:szCs w:val="21"/>
+        </w:rPr>
+        <w:t>){</w:t>
+      </w:r>
+    </w:p>
+    <w:p>
+      <w:pPr>
+        <w:shd w:val="clear" w:color="auto" w:fill="FFFFFF"/>
+        <w:spacing w:after="0" w:line="285" w:lineRule="atLeast"/>
+        <w:rPr>
+          <w:rFonts w:ascii="Consolas" w:eastAsia="Times New Roman" w:hAnsi="Consolas" w:cs="Times New Roman"/>
+          <w:color w:val="000000"/>
+          <w:sz w:val="21"/>
+          <w:szCs w:val="21"/>
+        </w:rPr>
+      </w:pPr>
+      <w:r>
+        <w:rPr>
+          <w:rFonts w:ascii="Consolas" w:eastAsia="Times New Roman" w:hAnsi="Consolas" w:cs="Times New Roman"/>
+          <w:color w:val="000000"/>
+          <w:sz w:val="21"/>
+          <w:szCs w:val="21"/>
+        </w:rPr>
+        <w:t xml:space="preserve">            </w:t>
+      </w:r>
+      <w:r>
+        <w:rPr>
+          <w:rFonts w:ascii="Consolas" w:eastAsia="Times New Roman" w:hAnsi="Consolas" w:cs="Times New Roman"/>
+          <w:color w:val="0000FF"/>
+          <w:sz w:val="21"/>
+          <w:szCs w:val="21"/>
+        </w:rPr>
+        <w:t>let</w:t>
+      </w:r>
+      <w:r>
+        <w:rPr>
+          <w:rFonts w:ascii="Consolas" w:eastAsia="Times New Roman" w:hAnsi="Consolas" w:cs="Times New Roman"/>
+          <w:color w:val="000000"/>
+          <w:sz w:val="21"/>
+          <w:szCs w:val="21"/>
+        </w:rPr>
+        <w:t xml:space="preserve"> </w:t>
+      </w:r>
+      <w:r>
+        <w:rPr>
+          <w:rFonts w:ascii="Consolas" w:eastAsia="Times New Roman" w:hAnsi="Consolas" w:cs="Times New Roman"/>
+          <w:color w:val="001080"/>
+          <w:sz w:val="21"/>
+          <w:szCs w:val="21"/>
+        </w:rPr>
+        <w:t>temp</w:t>
+      </w:r>
+      <w:r>
+        <w:rPr>
+          <w:rFonts w:ascii="Consolas" w:eastAsia="Times New Roman" w:hAnsi="Consolas" w:cs="Times New Roman"/>
+          <w:color w:val="000000"/>
+          <w:sz w:val="21"/>
+          <w:szCs w:val="21"/>
+        </w:rPr>
+        <w:t xml:space="preserve"> = </w:t>
+      </w:r>
+      <w:r>
+        <w:rPr>
+          <w:rFonts w:ascii="Consolas" w:eastAsia="Times New Roman" w:hAnsi="Consolas" w:cs="Times New Roman"/>
+          <w:color w:val="001080"/>
+          <w:sz w:val="21"/>
+          <w:szCs w:val="21"/>
+        </w:rPr>
+        <w:t>nums</w:t>
+      </w:r>
+      <w:r>
+        <w:rPr>
+          <w:rFonts w:ascii="Consolas" w:eastAsia="Times New Roman" w:hAnsi="Consolas" w:cs="Times New Roman"/>
+          <w:color w:val="000000"/>
+          <w:sz w:val="21"/>
+          <w:szCs w:val="21"/>
+        </w:rPr>
+        <w:t>[</w:t>
+      </w:r>
+      <w:r>
+        <w:rPr>
+          <w:rFonts w:ascii="Consolas" w:eastAsia="Times New Roman" w:hAnsi="Consolas" w:cs="Times New Roman"/>
+          <w:color w:val="001080"/>
+          <w:sz w:val="21"/>
+          <w:szCs w:val="21"/>
+        </w:rPr>
+        <w:t>i</w:t>
+      </w:r>
+      <w:r>
+        <w:rPr>
+          <w:rFonts w:ascii="Consolas" w:eastAsia="Times New Roman" w:hAnsi="Consolas" w:cs="Times New Roman"/>
+          <w:color w:val="000000"/>
+          <w:sz w:val="21"/>
+          <w:szCs w:val="21"/>
+        </w:rPr>
+        <w:t>];</w:t>
+      </w:r>
+    </w:p>
+    <w:p>
+      <w:pPr>
+        <w:shd w:val="clear" w:color="auto" w:fill="FFFFFF"/>
+        <w:spacing w:after="0" w:line="285" w:lineRule="atLeast"/>
+        <w:rPr>
+          <w:rFonts w:ascii="Consolas" w:eastAsia="Times New Roman" w:hAnsi="Consolas" w:cs="Times New Roman"/>
+          <w:color w:val="000000"/>
+          <w:sz w:val="21"/>
+          <w:szCs w:val="21"/>
+        </w:rPr>
+      </w:pPr>
+      <w:r>
+        <w:rPr>
+          <w:rFonts w:ascii="Consolas" w:eastAsia="Times New Roman" w:hAnsi="Consolas" w:cs="Times New Roman"/>
+          <w:color w:val="000000"/>
+          <w:sz w:val="21"/>
+          <w:szCs w:val="21"/>
+        </w:rPr>
+        <w:t xml:space="preserve">            </w:t>
+      </w:r>
+      <w:r>
+        <w:rPr>
+          <w:rFonts w:ascii="Consolas" w:eastAsia="Times New Roman" w:hAnsi="Consolas" w:cs="Times New Roman"/>
+          <w:color w:val="001080"/>
+          <w:sz w:val="21"/>
+          <w:szCs w:val="21"/>
+        </w:rPr>
+        <w:t>nums</w:t>
+      </w:r>
+      <w:r>
+        <w:rPr>
+          <w:rFonts w:ascii="Consolas" w:eastAsia="Times New Roman" w:hAnsi="Consolas" w:cs="Times New Roman"/>
+          <w:color w:val="000000"/>
+          <w:sz w:val="21"/>
+          <w:szCs w:val="21"/>
+        </w:rPr>
+        <w:t>[</w:t>
+      </w:r>
+      <w:r>
+        <w:rPr>
+          <w:rFonts w:ascii="Consolas" w:eastAsia="Times New Roman" w:hAnsi="Consolas" w:cs="Times New Roman"/>
+          <w:color w:val="001080"/>
+          <w:sz w:val="21"/>
+          <w:szCs w:val="21"/>
+        </w:rPr>
+        <w:t>i</w:t>
+      </w:r>
+      <w:r>
+        <w:rPr>
+          <w:rFonts w:ascii="Consolas" w:eastAsia="Times New Roman" w:hAnsi="Consolas" w:cs="Times New Roman"/>
+          <w:color w:val="000000"/>
+          <w:sz w:val="21"/>
+          <w:szCs w:val="21"/>
+        </w:rPr>
+        <w:t xml:space="preserve">] = </w:t>
+      </w:r>
+      <w:r>
+        <w:rPr>
+          <w:rFonts w:ascii="Consolas" w:eastAsia="Times New Roman" w:hAnsi="Consolas" w:cs="Times New Roman"/>
+          <w:color w:val="001080"/>
+          <w:sz w:val="21"/>
+          <w:szCs w:val="21"/>
+        </w:rPr>
+        <w:t>nums</w:t>
+      </w:r>
+      <w:r>
+        <w:rPr>
+          <w:rFonts w:ascii="Consolas" w:eastAsia="Times New Roman" w:hAnsi="Consolas" w:cs="Times New Roman"/>
+          <w:color w:val="000000"/>
+          <w:sz w:val="21"/>
+          <w:szCs w:val="21"/>
+        </w:rPr>
+        <w:t>[</w:t>
+      </w:r>
+      <w:r>
+        <w:rPr>
+          <w:rFonts w:ascii="Consolas" w:eastAsia="Times New Roman" w:hAnsi="Consolas" w:cs="Times New Roman"/>
+          <w:color w:val="001080"/>
+          <w:sz w:val="21"/>
+          <w:szCs w:val="21"/>
+        </w:rPr>
+        <w:t>right</w:t>
+      </w:r>
+      <w:r>
+        <w:rPr>
+          <w:rFonts w:ascii="Consolas" w:eastAsia="Times New Roman" w:hAnsi="Consolas" w:cs="Times New Roman"/>
+          <w:color w:val="000000"/>
+          <w:sz w:val="21"/>
+          <w:szCs w:val="21"/>
+        </w:rPr>
+        <w:t>];</w:t>
+      </w:r>
+    </w:p>
+    <w:p>
+      <w:pPr>
+        <w:shd w:val="clear" w:color="auto" w:fill="FFFFFF"/>
+        <w:spacing w:after="0" w:line="285" w:lineRule="atLeast"/>
+        <w:rPr>
+          <w:rFonts w:ascii="Consolas" w:eastAsia="Times New Roman" w:hAnsi="Consolas" w:cs="Times New Roman"/>
+          <w:color w:val="000000"/>
+          <w:sz w:val="21"/>
+          <w:szCs w:val="21"/>
+        </w:rPr>
+      </w:pPr>
+      <w:r>
+        <w:rPr>
+          <w:rFonts w:ascii="Consolas" w:eastAsia="Times New Roman" w:hAnsi="Consolas" w:cs="Times New Roman"/>
+          <w:color w:val="000000"/>
+          <w:sz w:val="21"/>
+          <w:szCs w:val="21"/>
+        </w:rPr>
+        <w:t xml:space="preserve">            </w:t>
+      </w:r>
+      <w:r>
+        <w:rPr>
+          <w:rFonts w:ascii="Consolas" w:eastAsia="Times New Roman" w:hAnsi="Consolas" w:cs="Times New Roman"/>
+          <w:color w:val="001080"/>
+          <w:sz w:val="21"/>
+          <w:szCs w:val="21"/>
+        </w:rPr>
+        <w:t>nums</w:t>
+      </w:r>
+      <w:r>
+        <w:rPr>
+          <w:rFonts w:ascii="Consolas" w:eastAsia="Times New Roman" w:hAnsi="Consolas" w:cs="Times New Roman"/>
+          <w:color w:val="000000"/>
+          <w:sz w:val="21"/>
+          <w:szCs w:val="21"/>
+        </w:rPr>
+        <w:t>[</w:t>
+      </w:r>
+      <w:r>
+        <w:rPr>
+          <w:rFonts w:ascii="Consolas" w:eastAsia="Times New Roman" w:hAnsi="Consolas" w:cs="Times New Roman"/>
+          <w:color w:val="001080"/>
+          <w:sz w:val="21"/>
+          <w:szCs w:val="21"/>
+        </w:rPr>
+        <w:t>right</w:t>
+      </w:r>
+      <w:r>
+        <w:rPr>
+          <w:rFonts w:ascii="Consolas" w:eastAsia="Times New Roman" w:hAnsi="Consolas" w:cs="Times New Roman"/>
+          <w:color w:val="000000"/>
+          <w:sz w:val="21"/>
+          <w:szCs w:val="21"/>
+        </w:rPr>
+        <w:t>]=</w:t>
+      </w:r>
+      <w:r>
+        <w:rPr>
+          <w:rFonts w:ascii="Consolas" w:eastAsia="Times New Roman" w:hAnsi="Consolas" w:cs="Times New Roman"/>
+          <w:color w:val="001080"/>
+          <w:sz w:val="21"/>
+          <w:szCs w:val="21"/>
+        </w:rPr>
+        <w:t>temp</w:t>
+      </w:r>
+      <w:r>
+        <w:rPr>
+          <w:rFonts w:ascii="Consolas" w:eastAsia="Times New Roman" w:hAnsi="Consolas" w:cs="Times New Roman"/>
+          <w:color w:val="000000"/>
+          <w:sz w:val="21"/>
+          <w:szCs w:val="21"/>
+        </w:rPr>
+        <w:t>;</w:t>
+      </w:r>
+    </w:p>
+    <w:p>
+      <w:pPr>
+        <w:shd w:val="clear" w:color="auto" w:fill="FFFFFF"/>
+        <w:spacing w:after="0" w:line="285" w:lineRule="atLeast"/>
+        <w:rPr>
+          <w:rFonts w:ascii="Consolas" w:eastAsia="Times New Roman" w:hAnsi="Consolas" w:cs="Times New Roman"/>
+          <w:color w:val="000000"/>
+          <w:sz w:val="21"/>
+          <w:szCs w:val="21"/>
+        </w:rPr>
+      </w:pPr>
+      <w:r>
+        <w:rPr>
+          <w:rFonts w:ascii="Consolas" w:eastAsia="Times New Roman" w:hAnsi="Consolas" w:cs="Times New Roman"/>
+          <w:color w:val="000000"/>
+          <w:sz w:val="21"/>
+          <w:szCs w:val="21"/>
+        </w:rPr>
+        <w:t xml:space="preserve">            </w:t>
+      </w:r>
+      <w:r>
+        <w:rPr>
+          <w:rFonts w:ascii="Consolas" w:eastAsia="Times New Roman" w:hAnsi="Consolas" w:cs="Times New Roman"/>
+          <w:color w:val="001080"/>
+          <w:sz w:val="21"/>
+          <w:szCs w:val="21"/>
+        </w:rPr>
+        <w:t>right</w:t>
+      </w:r>
+      <w:r>
+        <w:rPr>
+          <w:rFonts w:ascii="Consolas" w:eastAsia="Times New Roman" w:hAnsi="Consolas" w:cs="Times New Roman"/>
+          <w:color w:val="000000"/>
+          <w:sz w:val="21"/>
+          <w:szCs w:val="21"/>
+        </w:rPr>
+        <w:t xml:space="preserve"> --;</w:t>
+      </w:r>
+    </w:p>
+    <w:p>
+      <w:pPr>
+        <w:shd w:val="clear" w:color="auto" w:fill="FFFFFF"/>
+        <w:spacing w:after="0" w:line="285" w:lineRule="atLeast"/>
+        <w:rPr>
+          <w:rFonts w:ascii="Consolas" w:eastAsia="Times New Roman" w:hAnsi="Consolas" w:cs="Times New Roman"/>
+          <w:color w:val="000000"/>
+          <w:sz w:val="21"/>
+          <w:szCs w:val="21"/>
+        </w:rPr>
+      </w:pPr>
+      <w:r>
+        <w:rPr>
+          <w:rFonts w:ascii="Consolas" w:eastAsia="Times New Roman" w:hAnsi="Consolas" w:cs="Times New Roman"/>
+          <w:color w:val="000000"/>
+          <w:sz w:val="21"/>
+          <w:szCs w:val="21"/>
+        </w:rPr>
+        <w:t>        }</w:t>
+      </w:r>
+      <w:r>
+        <w:rPr>
+          <w:rFonts w:ascii="Consolas" w:eastAsia="Times New Roman" w:hAnsi="Consolas" w:cs="Times New Roman"/>
+          <w:color w:val="AF00DB"/>
+          <w:sz w:val="21"/>
+          <w:szCs w:val="21"/>
+        </w:rPr>
+        <w:t>else</w:t>
+      </w:r>
+      <w:r>
+        <w:rPr>
+          <w:rFonts w:ascii="Consolas" w:eastAsia="Times New Roman" w:hAnsi="Consolas" w:cs="Times New Roman"/>
+          <w:color w:val="000000"/>
+          <w:sz w:val="21"/>
+          <w:szCs w:val="21"/>
+        </w:rPr>
+        <w:t xml:space="preserve"> </w:t>
+      </w:r>
+      <w:r>
+        <w:rPr>
+          <w:rFonts w:ascii="Consolas" w:eastAsia="Times New Roman" w:hAnsi="Consolas" w:cs="Times New Roman"/>
+          <w:color w:val="AF00DB"/>
+          <w:sz w:val="21"/>
+          <w:szCs w:val="21"/>
+        </w:rPr>
+        <w:t>if</w:t>
+      </w:r>
+      <w:r>
+        <w:rPr>
+          <w:rFonts w:ascii="Consolas" w:eastAsia="Times New Roman" w:hAnsi="Consolas" w:cs="Times New Roman"/>
+          <w:color w:val="000000"/>
+          <w:sz w:val="21"/>
+          <w:szCs w:val="21"/>
+        </w:rPr>
+        <w:t>(</w:t>
+      </w:r>
+      <w:r>
+        <w:rPr>
+          <w:rFonts w:ascii="Consolas" w:eastAsia="Times New Roman" w:hAnsi="Consolas" w:cs="Times New Roman"/>
+          <w:color w:val="001080"/>
+          <w:sz w:val="21"/>
+          <w:szCs w:val="21"/>
+        </w:rPr>
+        <w:t>nums</w:t>
+      </w:r>
+      <w:r>
+        <w:rPr>
+          <w:rFonts w:ascii="Consolas" w:eastAsia="Times New Roman" w:hAnsi="Consolas" w:cs="Times New Roman"/>
+          <w:color w:val="000000"/>
+          <w:sz w:val="21"/>
+          <w:szCs w:val="21"/>
+        </w:rPr>
+        <w:t>[</w:t>
+      </w:r>
+      <w:r>
+        <w:rPr>
+          <w:rFonts w:ascii="Consolas" w:eastAsia="Times New Roman" w:hAnsi="Consolas" w:cs="Times New Roman"/>
+          <w:color w:val="001080"/>
+          <w:sz w:val="21"/>
+          <w:szCs w:val="21"/>
+        </w:rPr>
+        <w:t>i</w:t>
+      </w:r>
+      <w:r>
+        <w:rPr>
+          <w:rFonts w:ascii="Consolas" w:eastAsia="Times New Roman" w:hAnsi="Consolas" w:cs="Times New Roman"/>
+          <w:color w:val="000000"/>
+          <w:sz w:val="21"/>
+          <w:szCs w:val="21"/>
+        </w:rPr>
+        <w:t>]==</w:t>
+      </w:r>
+      <w:r>
+        <w:rPr>
+          <w:rFonts w:ascii="Consolas" w:eastAsia="Times New Roman" w:hAnsi="Consolas" w:cs="Times New Roman"/>
+          <w:color w:val="098658"/>
+          <w:sz w:val="21"/>
+          <w:szCs w:val="21"/>
+        </w:rPr>
+        <w:t>0</w:t>
+      </w:r>
+      <w:r>
+        <w:rPr>
+          <w:rFonts w:ascii="Consolas" w:eastAsia="Times New Roman" w:hAnsi="Consolas" w:cs="Times New Roman"/>
+          <w:color w:val="000000"/>
+          <w:sz w:val="21"/>
+          <w:szCs w:val="21"/>
+        </w:rPr>
+        <w:t>){</w:t>
+      </w:r>
+    </w:p>
+    <w:p>
+      <w:pPr>
+        <w:shd w:val="clear" w:color="auto" w:fill="FFFFFF"/>
+        <w:spacing w:after="0" w:line="285" w:lineRule="atLeast"/>
+        <w:rPr>
+          <w:rFonts w:ascii="Consolas" w:eastAsia="Times New Roman" w:hAnsi="Consolas" w:cs="Times New Roman"/>
+          <w:color w:val="000000"/>
+          <w:sz w:val="21"/>
+          <w:szCs w:val="21"/>
+        </w:rPr>
+      </w:pPr>
+      <w:r>
+        <w:rPr>
+          <w:rFonts w:ascii="Consolas" w:eastAsia="Times New Roman" w:hAnsi="Consolas" w:cs="Times New Roman"/>
+          <w:color w:val="000000"/>
+          <w:sz w:val="21"/>
+          <w:szCs w:val="21"/>
+        </w:rPr>
+        <w:t xml:space="preserve">            </w:t>
+      </w:r>
+      <w:r>
+        <w:rPr>
+          <w:rFonts w:ascii="Consolas" w:eastAsia="Times New Roman" w:hAnsi="Consolas" w:cs="Times New Roman"/>
+          <w:color w:val="0000FF"/>
+          <w:sz w:val="21"/>
+          <w:szCs w:val="21"/>
+        </w:rPr>
+        <w:t>let</w:t>
+      </w:r>
+      <w:r>
+        <w:rPr>
+          <w:rFonts w:ascii="Consolas" w:eastAsia="Times New Roman" w:hAnsi="Consolas" w:cs="Times New Roman"/>
+          <w:color w:val="000000"/>
+          <w:sz w:val="21"/>
+          <w:szCs w:val="21"/>
+        </w:rPr>
+        <w:t xml:space="preserve"> </w:t>
+      </w:r>
+      <w:r>
+        <w:rPr>
+          <w:rFonts w:ascii="Consolas" w:eastAsia="Times New Roman" w:hAnsi="Consolas" w:cs="Times New Roman"/>
+          <w:color w:val="001080"/>
+          <w:sz w:val="21"/>
+          <w:szCs w:val="21"/>
+        </w:rPr>
+        <w:t>temp</w:t>
+      </w:r>
+      <w:r>
+        <w:rPr>
+          <w:rFonts w:ascii="Consolas" w:eastAsia="Times New Roman" w:hAnsi="Consolas" w:cs="Times New Roman"/>
+          <w:color w:val="000000"/>
+          <w:sz w:val="21"/>
+          <w:szCs w:val="21"/>
+        </w:rPr>
+        <w:t xml:space="preserve"> = </w:t>
+      </w:r>
+      <w:r>
+        <w:rPr>
+          <w:rFonts w:ascii="Consolas" w:eastAsia="Times New Roman" w:hAnsi="Consolas" w:cs="Times New Roman"/>
+          <w:color w:val="001080"/>
+          <w:sz w:val="21"/>
+          <w:szCs w:val="21"/>
+        </w:rPr>
+        <w:t>nums</w:t>
+      </w:r>
+      <w:r>
+        <w:rPr>
+          <w:rFonts w:ascii="Consolas" w:eastAsia="Times New Roman" w:hAnsi="Consolas" w:cs="Times New Roman"/>
+          <w:color w:val="000000"/>
+          <w:sz w:val="21"/>
+          <w:szCs w:val="21"/>
+        </w:rPr>
+        <w:t>[</w:t>
+      </w:r>
+      <w:r>
+        <w:rPr>
+          <w:rFonts w:ascii="Consolas" w:eastAsia="Times New Roman" w:hAnsi="Consolas" w:cs="Times New Roman"/>
+          <w:color w:val="001080"/>
+          <w:sz w:val="21"/>
+          <w:szCs w:val="21"/>
+        </w:rPr>
+        <w:t>i</w:t>
+      </w:r>
+      <w:r>
+        <w:rPr>
+          <w:rFonts w:ascii="Consolas" w:eastAsia="Times New Roman" w:hAnsi="Consolas" w:cs="Times New Roman"/>
+          <w:color w:val="000000"/>
+          <w:sz w:val="21"/>
+          <w:szCs w:val="21"/>
+        </w:rPr>
+        <w:t>];</w:t>
+      </w:r>
+    </w:p>
+    <w:p>
+      <w:pPr>
+        <w:shd w:val="clear" w:color="auto" w:fill="FFFFFF"/>
+        <w:spacing w:after="0" w:line="285" w:lineRule="atLeast"/>
+        <w:rPr>
+          <w:rFonts w:ascii="Consolas" w:eastAsia="Times New Roman" w:hAnsi="Consolas" w:cs="Times New Roman"/>
+          <w:color w:val="000000"/>
+          <w:sz w:val="21"/>
+          <w:szCs w:val="21"/>
+        </w:rPr>
+      </w:pPr>
+      <w:r>
+        <w:rPr>
+          <w:rFonts w:ascii="Consolas" w:eastAsia="Times New Roman" w:hAnsi="Consolas" w:cs="Times New Roman"/>
+          <w:color w:val="000000"/>
+          <w:sz w:val="21"/>
+          <w:szCs w:val="21"/>
+        </w:rPr>
+        <w:t xml:space="preserve">            </w:t>
+      </w:r>
+      <w:r>
+        <w:rPr>
+          <w:rFonts w:ascii="Consolas" w:eastAsia="Times New Roman" w:hAnsi="Consolas" w:cs="Times New Roman"/>
+          <w:color w:val="001080"/>
+          <w:sz w:val="21"/>
+          <w:szCs w:val="21"/>
+        </w:rPr>
+        <w:t>nums</w:t>
+      </w:r>
+      <w:r>
+        <w:rPr>
+          <w:rFonts w:ascii="Consolas" w:eastAsia="Times New Roman" w:hAnsi="Consolas" w:cs="Times New Roman"/>
+          <w:color w:val="000000"/>
+          <w:sz w:val="21"/>
+          <w:szCs w:val="21"/>
+        </w:rPr>
+        <w:t>[</w:t>
+      </w:r>
+      <w:r>
+        <w:rPr>
+          <w:rFonts w:ascii="Consolas" w:eastAsia="Times New Roman" w:hAnsi="Consolas" w:cs="Times New Roman"/>
+          <w:color w:val="001080"/>
+          <w:sz w:val="21"/>
+          <w:szCs w:val="21"/>
+        </w:rPr>
+        <w:t>i</w:t>
+      </w:r>
+      <w:r>
+        <w:rPr>
+          <w:rFonts w:ascii="Consolas" w:eastAsia="Times New Roman" w:hAnsi="Consolas" w:cs="Times New Roman"/>
+          <w:color w:val="000000"/>
+          <w:sz w:val="21"/>
+          <w:szCs w:val="21"/>
+        </w:rPr>
+        <w:t>]=</w:t>
+      </w:r>
+      <w:r>
+        <w:rPr>
+          <w:rFonts w:ascii="Consolas" w:eastAsia="Times New Roman" w:hAnsi="Consolas" w:cs="Times New Roman"/>
+          <w:color w:val="001080"/>
+          <w:sz w:val="21"/>
+          <w:szCs w:val="21"/>
+        </w:rPr>
+        <w:t>nums</w:t>
+      </w:r>
+      <w:r>
+        <w:rPr>
+          <w:rFonts w:ascii="Consolas" w:eastAsia="Times New Roman" w:hAnsi="Consolas" w:cs="Times New Roman"/>
+          <w:color w:val="000000"/>
+          <w:sz w:val="21"/>
+          <w:szCs w:val="21"/>
+        </w:rPr>
+        <w:t>[</w:t>
+      </w:r>
+      <w:r>
+        <w:rPr>
+          <w:rFonts w:ascii="Consolas" w:eastAsia="Times New Roman" w:hAnsi="Consolas" w:cs="Times New Roman"/>
+          <w:color w:val="001080"/>
+          <w:sz w:val="21"/>
+          <w:szCs w:val="21"/>
+        </w:rPr>
+        <w:t>left</w:t>
+      </w:r>
+      <w:r>
+        <w:rPr>
+          <w:rFonts w:ascii="Consolas" w:eastAsia="Times New Roman" w:hAnsi="Consolas" w:cs="Times New Roman"/>
+          <w:color w:val="000000"/>
+          <w:sz w:val="21"/>
+          <w:szCs w:val="21"/>
+        </w:rPr>
+        <w:t>];</w:t>
+      </w:r>
+    </w:p>
+    <w:p>
+      <w:pPr>
+        <w:shd w:val="clear" w:color="auto" w:fill="FFFFFF"/>
+        <w:spacing w:after="0" w:line="285" w:lineRule="atLeast"/>
+        <w:rPr>
+          <w:rFonts w:ascii="Consolas" w:eastAsia="Times New Roman" w:hAnsi="Consolas" w:cs="Times New Roman"/>
+          <w:color w:val="000000"/>
+          <w:sz w:val="21"/>
+          <w:szCs w:val="21"/>
+        </w:rPr>
+      </w:pPr>
+      <w:r>
+        <w:rPr>
+          <w:rFonts w:ascii="Consolas" w:eastAsia="Times New Roman" w:hAnsi="Consolas" w:cs="Times New Roman"/>
+          <w:color w:val="000000"/>
+          <w:sz w:val="21"/>
+          <w:szCs w:val="21"/>
+        </w:rPr>
+        <w:t xml:space="preserve">            </w:t>
+      </w:r>
+      <w:r>
+        <w:rPr>
+          <w:rFonts w:ascii="Consolas" w:eastAsia="Times New Roman" w:hAnsi="Consolas" w:cs="Times New Roman"/>
+          <w:color w:val="001080"/>
+          <w:sz w:val="21"/>
+          <w:szCs w:val="21"/>
+        </w:rPr>
+        <w:t>nums</w:t>
+      </w:r>
+      <w:r>
+        <w:rPr>
+          <w:rFonts w:ascii="Consolas" w:eastAsia="Times New Roman" w:hAnsi="Consolas" w:cs="Times New Roman"/>
+          <w:color w:val="000000"/>
+          <w:sz w:val="21"/>
+          <w:szCs w:val="21"/>
+        </w:rPr>
+        <w:t>[</w:t>
+      </w:r>
+      <w:r>
+        <w:rPr>
+          <w:rFonts w:ascii="Consolas" w:eastAsia="Times New Roman" w:hAnsi="Consolas" w:cs="Times New Roman"/>
+          <w:color w:val="001080"/>
+          <w:sz w:val="21"/>
+          <w:szCs w:val="21"/>
+        </w:rPr>
+        <w:t>left</w:t>
+      </w:r>
+      <w:r>
+        <w:rPr>
+          <w:rFonts w:ascii="Consolas" w:eastAsia="Times New Roman" w:hAnsi="Consolas" w:cs="Times New Roman"/>
+          <w:color w:val="000000"/>
+          <w:sz w:val="21"/>
+          <w:szCs w:val="21"/>
+        </w:rPr>
+        <w:t>]=</w:t>
+      </w:r>
+      <w:r>
+        <w:rPr>
+          <w:rFonts w:ascii="Consolas" w:eastAsia="Times New Roman" w:hAnsi="Consolas" w:cs="Times New Roman"/>
+          <w:color w:val="001080"/>
+          <w:sz w:val="21"/>
+          <w:szCs w:val="21"/>
+        </w:rPr>
+        <w:t>temp</w:t>
+      </w:r>
+      <w:r>
+        <w:rPr>
+          <w:rFonts w:ascii="Consolas" w:eastAsia="Times New Roman" w:hAnsi="Consolas" w:cs="Times New Roman"/>
+          <w:color w:val="000000"/>
+          <w:sz w:val="21"/>
+          <w:szCs w:val="21"/>
+        </w:rPr>
+        <w:t>;</w:t>
+      </w:r>
+    </w:p>
+    <w:p>
+      <w:pPr>
+        <w:shd w:val="clear" w:color="auto" w:fill="FFFFFF"/>
+        <w:spacing w:after="0" w:line="285" w:lineRule="atLeast"/>
+        <w:rPr>
+          <w:rFonts w:ascii="Consolas" w:eastAsia="Times New Roman" w:hAnsi="Consolas" w:cs="Times New Roman"/>
+          <w:color w:val="000000"/>
+          <w:sz w:val="21"/>
+          <w:szCs w:val="21"/>
+        </w:rPr>
+      </w:pPr>
+      <w:r>
+        <w:rPr>
+          <w:rFonts w:ascii="Consolas" w:eastAsia="Times New Roman" w:hAnsi="Consolas" w:cs="Times New Roman"/>
+          <w:color w:val="000000"/>
+          <w:sz w:val="21"/>
+          <w:szCs w:val="21"/>
+        </w:rPr>
+        <w:t xml:space="preserve">            </w:t>
+      </w:r>
+      <w:r>
+        <w:rPr>
+          <w:rFonts w:ascii="Consolas" w:eastAsia="Times New Roman" w:hAnsi="Consolas" w:cs="Times New Roman"/>
+          <w:color w:val="001080"/>
+          <w:sz w:val="21"/>
+          <w:szCs w:val="21"/>
+        </w:rPr>
+        <w:t>left</w:t>
+      </w:r>
+      <w:r>
+        <w:rPr>
+          <w:rFonts w:ascii="Consolas" w:eastAsia="Times New Roman" w:hAnsi="Consolas" w:cs="Times New Roman"/>
+          <w:color w:val="000000"/>
+          <w:sz w:val="21"/>
+          <w:szCs w:val="21"/>
+        </w:rPr>
+        <w:t>++;</w:t>
+      </w:r>
+    </w:p>
+    <w:p>
+      <w:pPr>
+        <w:shd w:val="clear" w:color="auto" w:fill="FFFFFF"/>
+        <w:spacing w:after="0" w:line="285" w:lineRule="atLeast"/>
+        <w:rPr>
+          <w:rFonts w:ascii="Consolas" w:eastAsia="Times New Roman" w:hAnsi="Consolas" w:cs="Times New Roman"/>
+          <w:color w:val="000000"/>
+          <w:sz w:val="21"/>
+          <w:szCs w:val="21"/>
+        </w:rPr>
+      </w:pPr>
+      <w:r>
+        <w:rPr>
+          <w:rFonts w:ascii="Consolas" w:eastAsia="Times New Roman" w:hAnsi="Consolas" w:cs="Times New Roman"/>
+          <w:color w:val="000000"/>
+          <w:sz w:val="21"/>
+          <w:szCs w:val="21"/>
+        </w:rPr>
+        <w:t xml:space="preserve">            </w:t>
+      </w:r>
+      <w:r>
+        <w:rPr>
+          <w:rFonts w:ascii="Consolas" w:eastAsia="Times New Roman" w:hAnsi="Consolas" w:cs="Times New Roman"/>
+          <w:color w:val="001080"/>
+          <w:sz w:val="21"/>
+          <w:szCs w:val="21"/>
+        </w:rPr>
+        <w:t>i</w:t>
+      </w:r>
+      <w:r>
+        <w:rPr>
+          <w:rFonts w:ascii="Consolas" w:eastAsia="Times New Roman" w:hAnsi="Consolas" w:cs="Times New Roman"/>
+          <w:color w:val="000000"/>
+          <w:sz w:val="21"/>
+          <w:szCs w:val="21"/>
+        </w:rPr>
+        <w:t>++;</w:t>
+      </w:r>
+    </w:p>
+    <w:p>
+      <w:pPr>
+        <w:shd w:val="clear" w:color="auto" w:fill="FFFFFF"/>
+        <w:spacing w:after="0" w:line="285" w:lineRule="atLeast"/>
+        <w:rPr>
+          <w:rFonts w:ascii="Consolas" w:eastAsia="Times New Roman" w:hAnsi="Consolas" w:cs="Times New Roman"/>
+          <w:color w:val="000000"/>
+          <w:sz w:val="21"/>
+          <w:szCs w:val="21"/>
+        </w:rPr>
+      </w:pPr>
+      <w:r>
+        <w:rPr>
+          <w:rFonts w:ascii="Consolas" w:eastAsia="Times New Roman" w:hAnsi="Consolas" w:cs="Times New Roman"/>
+          <w:color w:val="000000"/>
+          <w:sz w:val="21"/>
+          <w:szCs w:val="21"/>
+        </w:rPr>
+        <w:lastRenderedPageBreak/>
+        <w:t xml:space="preserve">            </w:t>
+      </w:r>
+    </w:p>
+    <w:p>
+      <w:pPr>
+        <w:shd w:val="clear" w:color="auto" w:fill="FFFFFF"/>
+        <w:spacing w:after="0" w:line="285" w:lineRule="atLeast"/>
+        <w:rPr>
+          <w:rFonts w:ascii="Consolas" w:eastAsia="Times New Roman" w:hAnsi="Consolas" w:cs="Times New Roman"/>
+          <w:color w:val="000000"/>
+          <w:sz w:val="21"/>
+          <w:szCs w:val="21"/>
+        </w:rPr>
+      </w:pPr>
+      <w:r>
+        <w:rPr>
+          <w:rFonts w:ascii="Consolas" w:eastAsia="Times New Roman" w:hAnsi="Consolas" w:cs="Times New Roman"/>
+          <w:color w:val="000000"/>
+          <w:sz w:val="21"/>
+          <w:szCs w:val="21"/>
+        </w:rPr>
+        <w:t>        }</w:t>
+      </w:r>
+      <w:r>
+        <w:rPr>
+          <w:rFonts w:ascii="Consolas" w:eastAsia="Times New Roman" w:hAnsi="Consolas" w:cs="Times New Roman"/>
+          <w:color w:val="AF00DB"/>
+          <w:sz w:val="21"/>
+          <w:szCs w:val="21"/>
+        </w:rPr>
+        <w:t>else</w:t>
+      </w:r>
+      <w:r>
+        <w:rPr>
+          <w:rFonts w:ascii="Consolas" w:eastAsia="Times New Roman" w:hAnsi="Consolas" w:cs="Times New Roman"/>
+          <w:color w:val="000000"/>
+          <w:sz w:val="21"/>
+          <w:szCs w:val="21"/>
+        </w:rPr>
+        <w:t>{</w:t>
+      </w:r>
+    </w:p>
+    <w:p>
+      <w:pPr>
+        <w:shd w:val="clear" w:color="auto" w:fill="FFFFFF"/>
+        <w:spacing w:after="0" w:line="285" w:lineRule="atLeast"/>
+        <w:rPr>
+          <w:rFonts w:ascii="Consolas" w:eastAsia="Times New Roman" w:hAnsi="Consolas" w:cs="Times New Roman"/>
+          <w:color w:val="000000"/>
+          <w:sz w:val="21"/>
+          <w:szCs w:val="21"/>
+        </w:rPr>
+      </w:pPr>
+      <w:r>
+        <w:rPr>
+          <w:rFonts w:ascii="Consolas" w:eastAsia="Times New Roman" w:hAnsi="Consolas" w:cs="Times New Roman"/>
+          <w:color w:val="000000"/>
+          <w:sz w:val="21"/>
+          <w:szCs w:val="21"/>
+        </w:rPr>
+        <w:t xml:space="preserve">            </w:t>
+      </w:r>
+      <w:r>
+        <w:rPr>
+          <w:rFonts w:ascii="Consolas" w:eastAsia="Times New Roman" w:hAnsi="Consolas" w:cs="Times New Roman"/>
+          <w:color w:val="001080"/>
+          <w:sz w:val="21"/>
+          <w:szCs w:val="21"/>
+        </w:rPr>
+        <w:t>i</w:t>
+      </w:r>
+      <w:r>
+        <w:rPr>
+          <w:rFonts w:ascii="Consolas" w:eastAsia="Times New Roman" w:hAnsi="Consolas" w:cs="Times New Roman"/>
+          <w:color w:val="000000"/>
+          <w:sz w:val="21"/>
+          <w:szCs w:val="21"/>
+        </w:rPr>
+        <w:t>++;          </w:t>
+      </w:r>
+    </w:p>
+    <w:p>
+      <w:pPr>
+        <w:shd w:val="clear" w:color="auto" w:fill="FFFFFF"/>
+        <w:spacing w:after="0" w:line="285" w:lineRule="atLeast"/>
+        <w:rPr>
+          <w:rFonts w:ascii="Consolas" w:eastAsia="Times New Roman" w:hAnsi="Consolas" w:cs="Times New Roman"/>
+          <w:color w:val="000000"/>
+          <w:sz w:val="21"/>
+          <w:szCs w:val="21"/>
+        </w:rPr>
+      </w:pPr>
+      <w:r>
+        <w:rPr>
+          <w:rFonts w:ascii="Consolas" w:eastAsia="Times New Roman" w:hAnsi="Consolas" w:cs="Times New Roman"/>
+          <w:color w:val="000000"/>
+          <w:sz w:val="21"/>
+          <w:szCs w:val="21"/>
+        </w:rPr>
+        <w:t>        }</w:t>
+      </w:r>
+    </w:p>
+    <w:p>
+      <w:pPr>
+        <w:shd w:val="clear" w:color="auto" w:fill="FFFFFF"/>
+        <w:spacing w:after="0" w:line="285" w:lineRule="atLeast"/>
+        <w:rPr>
+          <w:rFonts w:ascii="Consolas" w:eastAsia="Times New Roman" w:hAnsi="Consolas" w:cs="Times New Roman"/>
+          <w:color w:val="000000"/>
+          <w:sz w:val="21"/>
+          <w:szCs w:val="21"/>
+        </w:rPr>
+      </w:pPr>
+      <w:r>
+        <w:rPr>
+          <w:rFonts w:ascii="Consolas" w:eastAsia="Times New Roman" w:hAnsi="Consolas" w:cs="Times New Roman"/>
+          <w:color w:val="000000"/>
+          <w:sz w:val="21"/>
+          <w:szCs w:val="21"/>
+        </w:rPr>
+        <w:t>     </w:t>
+      </w:r>
+    </w:p>
+    <w:p>
+      <w:pPr>
+        <w:shd w:val="clear" w:color="auto" w:fill="FFFFFF"/>
+        <w:spacing w:after="0" w:line="285" w:lineRule="atLeast"/>
+        <w:rPr>
+          <w:rFonts w:ascii="Consolas" w:eastAsia="Times New Roman" w:hAnsi="Consolas" w:cs="Times New Roman"/>
+          <w:color w:val="000000"/>
+          <w:sz w:val="21"/>
+          <w:szCs w:val="21"/>
+        </w:rPr>
+      </w:pPr>
+      <w:r>
+        <w:rPr>
+          <w:rFonts w:ascii="Consolas" w:eastAsia="Times New Roman" w:hAnsi="Consolas" w:cs="Times New Roman"/>
+          <w:color w:val="000000"/>
+          <w:sz w:val="21"/>
+          <w:szCs w:val="21"/>
+        </w:rPr>
+        <w:t>    }</w:t>
+      </w:r>
+    </w:p>
+    <w:p>
+      <w:pPr>
+        <w:shd w:val="clear" w:color="auto" w:fill="FFFFFF"/>
+        <w:spacing w:after="0" w:line="285" w:lineRule="atLeast"/>
+        <w:rPr>
+          <w:rFonts w:ascii="Consolas" w:eastAsia="Times New Roman" w:hAnsi="Consolas" w:cs="Times New Roman"/>
+          <w:color w:val="000000"/>
+          <w:sz w:val="21"/>
+          <w:szCs w:val="21"/>
+        </w:rPr>
+      </w:pPr>
+      <w:r>
+        <w:rPr>
+          <w:rFonts w:ascii="Consolas" w:eastAsia="Times New Roman" w:hAnsi="Consolas" w:cs="Times New Roman"/>
+          <w:color w:val="000000"/>
+          <w:sz w:val="21"/>
+          <w:szCs w:val="21"/>
+        </w:rPr>
+        <w:t>};</w:t>
+      </w:r>
+    </w:p>
+    <w:p>
+      <w:pPr>
+        <w:shd w:val="clear" w:color="auto" w:fill="FFFFFF"/>
+        <w:spacing w:after="0" w:line="285" w:lineRule="atLeast"/>
+        <w:rPr>
+          <w:rFonts w:ascii="Consolas" w:eastAsia="Times New Roman" w:hAnsi="Consolas" w:cs="Times New Roman"/>
+          <w:color w:val="000000"/>
+          <w:sz w:val="21"/>
+          <w:szCs w:val="21"/>
+        </w:rPr>
+      </w:pPr>
+    </w:p>
+    <w:p>
+      <w:pPr>
+        <w:shd w:val="clear" w:color="auto" w:fill="FFFFFF"/>
+        <w:spacing w:after="0" w:line="285" w:lineRule="atLeast"/>
+        <w:rPr>
+          <w:rFonts w:ascii="Consolas" w:eastAsia="Times New Roman" w:hAnsi="Consolas" w:cs="Times New Roman"/>
+          <w:color w:val="000000"/>
+          <w:sz w:val="21"/>
+          <w:szCs w:val="21"/>
+        </w:rPr>
+      </w:pPr>
+      <w:r>
+        <w:rPr>
+          <w:rFonts w:ascii="Consolas" w:eastAsia="Times New Roman" w:hAnsi="Consolas" w:cs="Times New Roman"/>
+          <w:color w:val="000000"/>
+          <w:sz w:val="21"/>
+          <w:szCs w:val="21"/>
+        </w:rPr>
+        <w:t>169. Majority Element [Easy]</w:t>
+      </w:r>
+    </w:p>
+    <w:p>
+      <w:pPr>
+        <w:shd w:val="clear" w:color="auto" w:fill="FFFFFF"/>
+        <w:spacing w:after="0" w:line="285" w:lineRule="atLeast"/>
+        <w:rPr>
+          <w:rFonts w:ascii="Consolas" w:eastAsia="Times New Roman" w:hAnsi="Consolas" w:cs="Times New Roman"/>
+          <w:color w:val="000000"/>
+          <w:sz w:val="21"/>
+          <w:szCs w:val="21"/>
+        </w:rPr>
+      </w:pPr>
+      <w:r>
+        <w:rPr>
+          <w:rFonts w:ascii="Consolas" w:eastAsia="Times New Roman" w:hAnsi="Consolas" w:cs="Times New Roman"/>
+          <w:color w:val="000000"/>
+          <w:sz w:val="21"/>
+          <w:szCs w:val="21"/>
+        </w:rPr>
+        <w:t>Sort the array first in ascending order, then the number that comes at position nums.length/2, that will be majority element</w:t>
+      </w:r>
+    </w:p>
+    <w:p>
+      <w:pPr>
+        <w:shd w:val="clear" w:color="auto" w:fill="FFFFFF"/>
+        <w:spacing w:after="0" w:line="285" w:lineRule="atLeast"/>
+        <w:rPr>
+          <w:rFonts w:ascii="Consolas" w:eastAsia="Times New Roman" w:hAnsi="Consolas" w:cs="Times New Roman"/>
+          <w:color w:val="000000"/>
+          <w:sz w:val="21"/>
+          <w:szCs w:val="21"/>
+        </w:rPr>
+      </w:pPr>
+      <w:r>
+        <w:rPr>
+          <w:rFonts w:ascii="Consolas" w:eastAsia="Times New Roman" w:hAnsi="Consolas" w:cs="Times New Roman"/>
+          <w:color w:val="008000"/>
+          <w:sz w:val="21"/>
+          <w:szCs w:val="21"/>
+        </w:rPr>
+        <w:t>/*</w:t>
+      </w:r>
+    </w:p>
+    <w:p>
+      <w:pPr>
+        <w:shd w:val="clear" w:color="auto" w:fill="FFFFFF"/>
+        <w:spacing w:after="0" w:line="285" w:lineRule="atLeast"/>
+        <w:rPr>
+          <w:rFonts w:ascii="Consolas" w:eastAsia="Times New Roman" w:hAnsi="Consolas" w:cs="Times New Roman"/>
+          <w:color w:val="000000"/>
+          <w:sz w:val="21"/>
+          <w:szCs w:val="21"/>
+        </w:rPr>
+      </w:pPr>
+    </w:p>
+    <w:p>
+      <w:pPr>
+        <w:shd w:val="clear" w:color="auto" w:fill="FFFFFF"/>
+        <w:spacing w:after="0" w:line="285" w:lineRule="atLeast"/>
+        <w:rPr>
+          <w:rFonts w:ascii="Consolas" w:eastAsia="Times New Roman" w:hAnsi="Consolas" w:cs="Times New Roman"/>
+          <w:color w:val="000000"/>
+          <w:sz w:val="21"/>
+          <w:szCs w:val="21"/>
+        </w:rPr>
+      </w:pPr>
+      <w:r>
+        <w:rPr>
+          <w:rFonts w:ascii="Consolas" w:eastAsia="Times New Roman" w:hAnsi="Consolas" w:cs="Times New Roman"/>
+          <w:color w:val="008000"/>
+          <w:sz w:val="21"/>
+          <w:szCs w:val="21"/>
+        </w:rPr>
+        <w:t>Given an array nums of size n, return the majority element.</w:t>
+      </w:r>
+    </w:p>
+    <w:p>
+      <w:pPr>
+        <w:shd w:val="clear" w:color="auto" w:fill="FFFFFF"/>
+        <w:spacing w:after="0" w:line="285" w:lineRule="atLeast"/>
+        <w:rPr>
+          <w:rFonts w:ascii="Consolas" w:eastAsia="Times New Roman" w:hAnsi="Consolas" w:cs="Times New Roman"/>
+          <w:color w:val="000000"/>
+          <w:sz w:val="21"/>
+          <w:szCs w:val="21"/>
+        </w:rPr>
+      </w:pPr>
+    </w:p>
+    <w:p>
+      <w:pPr>
+        <w:shd w:val="clear" w:color="auto" w:fill="FFFFFF"/>
+        <w:spacing w:after="0" w:line="285" w:lineRule="atLeast"/>
+        <w:rPr>
+          <w:rFonts w:ascii="Consolas" w:eastAsia="Times New Roman" w:hAnsi="Consolas" w:cs="Times New Roman"/>
+          <w:color w:val="000000"/>
+          <w:sz w:val="21"/>
+          <w:szCs w:val="21"/>
+        </w:rPr>
+      </w:pPr>
+      <w:r>
+        <w:rPr>
+          <w:rFonts w:ascii="Consolas" w:eastAsia="Times New Roman" w:hAnsi="Consolas" w:cs="Times New Roman"/>
+          <w:color w:val="008000"/>
+          <w:sz w:val="21"/>
+          <w:szCs w:val="21"/>
+        </w:rPr>
+        <w:t xml:space="preserve">The majority element is the element that appears more than </w:t>
+      </w:r>
+      <w:r>
+        <w:rPr>
+          <w:rFonts w:ascii="Cambria Math" w:eastAsia="Times New Roman" w:hAnsi="Cambria Math" w:cs="Cambria Math"/>
+          <w:color w:val="008000"/>
+          <w:sz w:val="21"/>
+          <w:szCs w:val="21"/>
+        </w:rPr>
+        <w:t>⌊</w:t>
+      </w:r>
+      <w:r>
+        <w:rPr>
+          <w:rFonts w:ascii="Consolas" w:eastAsia="Times New Roman" w:hAnsi="Consolas" w:cs="Times New Roman"/>
+          <w:color w:val="008000"/>
+          <w:sz w:val="21"/>
+          <w:szCs w:val="21"/>
+        </w:rPr>
+        <w:t>n / 2</w:t>
+      </w:r>
+      <w:r>
+        <w:rPr>
+          <w:rFonts w:ascii="Cambria Math" w:eastAsia="Times New Roman" w:hAnsi="Cambria Math" w:cs="Cambria Math"/>
+          <w:color w:val="008000"/>
+          <w:sz w:val="21"/>
+          <w:szCs w:val="21"/>
+        </w:rPr>
+        <w:t>⌋</w:t>
+      </w:r>
+      <w:r>
+        <w:rPr>
+          <w:rFonts w:ascii="Consolas" w:eastAsia="Times New Roman" w:hAnsi="Consolas" w:cs="Times New Roman"/>
+          <w:color w:val="008000"/>
+          <w:sz w:val="21"/>
+          <w:szCs w:val="21"/>
+        </w:rPr>
+        <w:t xml:space="preserve"> times. You may assume that the majority element always exists in the array.</w:t>
+      </w:r>
+    </w:p>
+    <w:p>
+      <w:pPr>
+        <w:shd w:val="clear" w:color="auto" w:fill="FFFFFF"/>
+        <w:spacing w:after="0" w:line="285" w:lineRule="atLeast"/>
+        <w:rPr>
+          <w:rFonts w:ascii="Consolas" w:eastAsia="Times New Roman" w:hAnsi="Consolas" w:cs="Times New Roman"/>
+          <w:color w:val="000000"/>
+          <w:sz w:val="21"/>
+          <w:szCs w:val="21"/>
+        </w:rPr>
+      </w:pPr>
+    </w:p>
+    <w:p>
+      <w:pPr>
+        <w:shd w:val="clear" w:color="auto" w:fill="FFFFFF"/>
+        <w:spacing w:after="0" w:line="285" w:lineRule="atLeast"/>
+        <w:rPr>
+          <w:rFonts w:ascii="Consolas" w:eastAsia="Times New Roman" w:hAnsi="Consolas" w:cs="Times New Roman"/>
+          <w:color w:val="000000"/>
+          <w:sz w:val="21"/>
+          <w:szCs w:val="21"/>
+        </w:rPr>
+      </w:pPr>
+      <w:r>
+        <w:rPr>
+          <w:rFonts w:ascii="Consolas" w:eastAsia="Times New Roman" w:hAnsi="Consolas" w:cs="Times New Roman"/>
+          <w:color w:val="008000"/>
+          <w:sz w:val="21"/>
+          <w:szCs w:val="21"/>
+        </w:rPr>
+        <w:t> </w:t>
+      </w:r>
+    </w:p>
+    <w:p>
+      <w:pPr>
+        <w:shd w:val="clear" w:color="auto" w:fill="FFFFFF"/>
+        <w:spacing w:after="0" w:line="285" w:lineRule="atLeast"/>
+        <w:rPr>
+          <w:rFonts w:ascii="Consolas" w:eastAsia="Times New Roman" w:hAnsi="Consolas" w:cs="Times New Roman"/>
+          <w:color w:val="000000"/>
+          <w:sz w:val="21"/>
+          <w:szCs w:val="21"/>
+        </w:rPr>
+      </w:pPr>
+    </w:p>
+    <w:p>
+      <w:pPr>
+        <w:shd w:val="clear" w:color="auto" w:fill="FFFFFF"/>
+        <w:spacing w:after="0" w:line="285" w:lineRule="atLeast"/>
+        <w:rPr>
+          <w:rFonts w:ascii="Consolas" w:eastAsia="Times New Roman" w:hAnsi="Consolas" w:cs="Times New Roman"/>
+          <w:color w:val="000000"/>
+          <w:sz w:val="21"/>
+          <w:szCs w:val="21"/>
+        </w:rPr>
+      </w:pPr>
+      <w:r>
+        <w:rPr>
+          <w:rFonts w:ascii="Consolas" w:eastAsia="Times New Roman" w:hAnsi="Consolas" w:cs="Times New Roman"/>
+          <w:color w:val="008000"/>
+          <w:sz w:val="21"/>
+          <w:szCs w:val="21"/>
+        </w:rPr>
+        <w:t>Example 1:</w:t>
+      </w:r>
+    </w:p>
+    <w:p>
+      <w:pPr>
+        <w:shd w:val="clear" w:color="auto" w:fill="FFFFFF"/>
+        <w:spacing w:after="0" w:line="285" w:lineRule="atLeast"/>
+        <w:rPr>
+          <w:rFonts w:ascii="Consolas" w:eastAsia="Times New Roman" w:hAnsi="Consolas" w:cs="Times New Roman"/>
+          <w:color w:val="000000"/>
+          <w:sz w:val="21"/>
+          <w:szCs w:val="21"/>
+        </w:rPr>
+      </w:pPr>
+    </w:p>
+    <w:p>
+      <w:pPr>
+        <w:shd w:val="clear" w:color="auto" w:fill="FFFFFF"/>
+        <w:spacing w:after="0" w:line="285" w:lineRule="atLeast"/>
+        <w:rPr>
+          <w:rFonts w:ascii="Consolas" w:eastAsia="Times New Roman" w:hAnsi="Consolas" w:cs="Times New Roman"/>
+          <w:color w:val="000000"/>
+          <w:sz w:val="21"/>
+          <w:szCs w:val="21"/>
+        </w:rPr>
+      </w:pPr>
+      <w:r>
+        <w:rPr>
+          <w:rFonts w:ascii="Consolas" w:eastAsia="Times New Roman" w:hAnsi="Consolas" w:cs="Times New Roman"/>
+          <w:color w:val="008000"/>
+          <w:sz w:val="21"/>
+          <w:szCs w:val="21"/>
+        </w:rPr>
+        <w:t>Input: nums = [3,2,3]</w:t>
+      </w:r>
+    </w:p>
+    <w:p>
+      <w:pPr>
+        <w:shd w:val="clear" w:color="auto" w:fill="FFFFFF"/>
+        <w:spacing w:after="0" w:line="285" w:lineRule="atLeast"/>
+        <w:rPr>
+          <w:rFonts w:ascii="Consolas" w:eastAsia="Times New Roman" w:hAnsi="Consolas" w:cs="Times New Roman"/>
+          <w:color w:val="000000"/>
+          <w:sz w:val="21"/>
+          <w:szCs w:val="21"/>
+        </w:rPr>
+      </w:pPr>
+      <w:r>
+        <w:rPr>
+          <w:rFonts w:ascii="Consolas" w:eastAsia="Times New Roman" w:hAnsi="Consolas" w:cs="Times New Roman"/>
+          <w:color w:val="008000"/>
+          <w:sz w:val="21"/>
+          <w:szCs w:val="21"/>
+        </w:rPr>
+        <w:t>Output: 3</w:t>
+      </w:r>
+    </w:p>
+    <w:p>
+      <w:pPr>
+        <w:shd w:val="clear" w:color="auto" w:fill="FFFFFF"/>
+        <w:spacing w:after="0" w:line="285" w:lineRule="atLeast"/>
+        <w:rPr>
+          <w:rFonts w:ascii="Consolas" w:eastAsia="Times New Roman" w:hAnsi="Consolas" w:cs="Times New Roman"/>
+          <w:color w:val="000000"/>
+          <w:sz w:val="21"/>
+          <w:szCs w:val="21"/>
+        </w:rPr>
+      </w:pPr>
+      <w:r>
+        <w:rPr>
+          <w:rFonts w:ascii="Consolas" w:eastAsia="Times New Roman" w:hAnsi="Consolas" w:cs="Times New Roman"/>
+          <w:color w:val="008000"/>
+          <w:sz w:val="21"/>
+          <w:szCs w:val="21"/>
+        </w:rPr>
+        <w:t>Example 2:</w:t>
+      </w:r>
+    </w:p>
+    <w:p>
+      <w:pPr>
+        <w:shd w:val="clear" w:color="auto" w:fill="FFFFFF"/>
+        <w:spacing w:after="0" w:line="285" w:lineRule="atLeast"/>
+        <w:rPr>
+          <w:rFonts w:ascii="Consolas" w:eastAsia="Times New Roman" w:hAnsi="Consolas" w:cs="Times New Roman"/>
+          <w:color w:val="000000"/>
+          <w:sz w:val="21"/>
+          <w:szCs w:val="21"/>
+        </w:rPr>
+      </w:pPr>
+    </w:p>
+    <w:p>
+      <w:pPr>
+        <w:shd w:val="clear" w:color="auto" w:fill="FFFFFF"/>
+        <w:spacing w:after="0" w:line="285" w:lineRule="atLeast"/>
+        <w:rPr>
+          <w:rFonts w:ascii="Consolas" w:eastAsia="Times New Roman" w:hAnsi="Consolas" w:cs="Times New Roman"/>
+          <w:color w:val="000000"/>
+          <w:sz w:val="21"/>
+          <w:szCs w:val="21"/>
+        </w:rPr>
+      </w:pPr>
+      <w:r>
+        <w:rPr>
+          <w:rFonts w:ascii="Consolas" w:eastAsia="Times New Roman" w:hAnsi="Consolas" w:cs="Times New Roman"/>
+          <w:color w:val="008000"/>
+          <w:sz w:val="21"/>
+          <w:szCs w:val="21"/>
+        </w:rPr>
+        <w:t>Input: nums = [2,2,1,1,1,2,2]</w:t>
+      </w:r>
+    </w:p>
+    <w:p>
+      <w:pPr>
+        <w:shd w:val="clear" w:color="auto" w:fill="FFFFFF"/>
+        <w:spacing w:after="0" w:line="285" w:lineRule="atLeast"/>
+        <w:rPr>
+          <w:rFonts w:ascii="Consolas" w:eastAsia="Times New Roman" w:hAnsi="Consolas" w:cs="Times New Roman"/>
+          <w:color w:val="000000"/>
+          <w:sz w:val="21"/>
+          <w:szCs w:val="21"/>
+        </w:rPr>
+      </w:pPr>
+      <w:r>
+        <w:rPr>
+          <w:rFonts w:ascii="Consolas" w:eastAsia="Times New Roman" w:hAnsi="Consolas" w:cs="Times New Roman"/>
+          <w:color w:val="008000"/>
+          <w:sz w:val="21"/>
+          <w:szCs w:val="21"/>
+        </w:rPr>
+        <w:t>Output: 2</w:t>
+      </w:r>
+    </w:p>
+    <w:p>
+      <w:pPr>
+        <w:shd w:val="clear" w:color="auto" w:fill="FFFFFF"/>
+        <w:spacing w:after="240" w:line="285" w:lineRule="atLeast"/>
+        <w:rPr>
+          <w:rFonts w:ascii="Consolas" w:eastAsia="Times New Roman" w:hAnsi="Consolas" w:cs="Times New Roman"/>
+          <w:color w:val="000000"/>
+          <w:sz w:val="21"/>
+          <w:szCs w:val="21"/>
+        </w:rPr>
+      </w:pPr>
+    </w:p>
+    <w:p>
+      <w:pPr>
+        <w:shd w:val="clear" w:color="auto" w:fill="FFFFFF"/>
+        <w:spacing w:after="0" w:line="285" w:lineRule="atLeast"/>
+        <w:rPr>
+          <w:rFonts w:ascii="Consolas" w:eastAsia="Times New Roman" w:hAnsi="Consolas" w:cs="Times New Roman"/>
+          <w:color w:val="000000"/>
+          <w:sz w:val="21"/>
+          <w:szCs w:val="21"/>
+        </w:rPr>
+      </w:pPr>
+      <w:r>
+        <w:rPr>
+          <w:rFonts w:ascii="Consolas" w:eastAsia="Times New Roman" w:hAnsi="Consolas" w:cs="Times New Roman"/>
+          <w:color w:val="008000"/>
+          <w:sz w:val="21"/>
+          <w:szCs w:val="21"/>
+        </w:rPr>
+        <w:t>*/</w:t>
+      </w:r>
+    </w:p>
+    <w:p>
+      <w:pPr>
+        <w:shd w:val="clear" w:color="auto" w:fill="FFFFFF"/>
+        <w:spacing w:after="0" w:line="285" w:lineRule="atLeast"/>
+        <w:rPr>
+          <w:rFonts w:ascii="Consolas" w:eastAsia="Times New Roman" w:hAnsi="Consolas" w:cs="Times New Roman"/>
+          <w:color w:val="000000"/>
+          <w:sz w:val="21"/>
+          <w:szCs w:val="21"/>
+        </w:rPr>
+      </w:pPr>
+    </w:p>
+    <w:p>
+      <w:pPr>
+        <w:shd w:val="clear" w:color="auto" w:fill="FFFFFF"/>
+        <w:spacing w:after="0" w:line="285" w:lineRule="atLeast"/>
+        <w:rPr>
+          <w:rFonts w:ascii="Consolas" w:eastAsia="Times New Roman" w:hAnsi="Consolas" w:cs="Times New Roman"/>
+          <w:color w:val="000000"/>
+          <w:sz w:val="21"/>
+          <w:szCs w:val="21"/>
+        </w:rPr>
+      </w:pPr>
+      <w:r>
+        <w:rPr>
+          <w:rFonts w:ascii="Consolas" w:eastAsia="Times New Roman" w:hAnsi="Consolas" w:cs="Times New Roman"/>
+          <w:color w:val="008000"/>
+          <w:sz w:val="21"/>
+          <w:szCs w:val="21"/>
+        </w:rPr>
+        <w:t>/**</w:t>
+      </w:r>
+    </w:p>
+    <w:p>
+      <w:pPr>
+        <w:shd w:val="clear" w:color="auto" w:fill="FFFFFF"/>
+        <w:spacing w:after="0" w:line="285" w:lineRule="atLeast"/>
+        <w:rPr>
+          <w:rFonts w:ascii="Consolas" w:eastAsia="Times New Roman" w:hAnsi="Consolas" w:cs="Times New Roman"/>
+          <w:color w:val="000000"/>
+          <w:sz w:val="21"/>
+          <w:szCs w:val="21"/>
+        </w:rPr>
+      </w:pPr>
+      <w:r>
+        <w:rPr>
+          <w:rFonts w:ascii="Consolas" w:eastAsia="Times New Roman" w:hAnsi="Consolas" w:cs="Times New Roman"/>
+          <w:color w:val="008000"/>
+          <w:sz w:val="21"/>
+          <w:szCs w:val="21"/>
+        </w:rPr>
+        <w:t xml:space="preserve"> * </w:t>
+      </w:r>
+      <w:r>
+        <w:rPr>
+          <w:rFonts w:ascii="Consolas" w:eastAsia="Times New Roman" w:hAnsi="Consolas" w:cs="Times New Roman"/>
+          <w:color w:val="0000FF"/>
+          <w:sz w:val="21"/>
+          <w:szCs w:val="21"/>
+        </w:rPr>
+        <w:t>@param</w:t>
+      </w:r>
+      <w:r>
+        <w:rPr>
+          <w:rFonts w:ascii="Consolas" w:eastAsia="Times New Roman" w:hAnsi="Consolas" w:cs="Times New Roman"/>
+          <w:color w:val="008000"/>
+          <w:sz w:val="21"/>
+          <w:szCs w:val="21"/>
+        </w:rPr>
+        <w:t xml:space="preserve"> </w:t>
+      </w:r>
+      <w:r>
+        <w:rPr>
+          <w:rFonts w:ascii="Consolas" w:eastAsia="Times New Roman" w:hAnsi="Consolas" w:cs="Times New Roman"/>
+          <w:color w:val="267F99"/>
+          <w:sz w:val="21"/>
+          <w:szCs w:val="21"/>
+        </w:rPr>
+        <w:t>{number[]}</w:t>
+      </w:r>
+      <w:r>
+        <w:rPr>
+          <w:rFonts w:ascii="Consolas" w:eastAsia="Times New Roman" w:hAnsi="Consolas" w:cs="Times New Roman"/>
+          <w:color w:val="008000"/>
+          <w:sz w:val="21"/>
+          <w:szCs w:val="21"/>
+        </w:rPr>
+        <w:t xml:space="preserve"> </w:t>
+      </w:r>
+      <w:r>
+        <w:rPr>
+          <w:rFonts w:ascii="Consolas" w:eastAsia="Times New Roman" w:hAnsi="Consolas" w:cs="Times New Roman"/>
+          <w:color w:val="001080"/>
+          <w:sz w:val="21"/>
+          <w:szCs w:val="21"/>
+        </w:rPr>
+        <w:t>nums</w:t>
+      </w:r>
+    </w:p>
+    <w:p>
+      <w:pPr>
+        <w:shd w:val="clear" w:color="auto" w:fill="FFFFFF"/>
+        <w:spacing w:after="0" w:line="285" w:lineRule="atLeast"/>
+        <w:rPr>
+          <w:rFonts w:ascii="Consolas" w:eastAsia="Times New Roman" w:hAnsi="Consolas" w:cs="Times New Roman"/>
+          <w:color w:val="000000"/>
+          <w:sz w:val="21"/>
+          <w:szCs w:val="21"/>
+        </w:rPr>
+      </w:pPr>
+      <w:r>
+        <w:rPr>
+          <w:rFonts w:ascii="Consolas" w:eastAsia="Times New Roman" w:hAnsi="Consolas" w:cs="Times New Roman"/>
+          <w:color w:val="008000"/>
+          <w:sz w:val="21"/>
+          <w:szCs w:val="21"/>
+        </w:rPr>
+        <w:t xml:space="preserve"> * </w:t>
+      </w:r>
+      <w:r>
+        <w:rPr>
+          <w:rFonts w:ascii="Consolas" w:eastAsia="Times New Roman" w:hAnsi="Consolas" w:cs="Times New Roman"/>
+          <w:color w:val="0000FF"/>
+          <w:sz w:val="21"/>
+          <w:szCs w:val="21"/>
+        </w:rPr>
+        <w:t>@return</w:t>
+      </w:r>
+      <w:r>
+        <w:rPr>
+          <w:rFonts w:ascii="Consolas" w:eastAsia="Times New Roman" w:hAnsi="Consolas" w:cs="Times New Roman"/>
+          <w:color w:val="008000"/>
+          <w:sz w:val="21"/>
+          <w:szCs w:val="21"/>
+        </w:rPr>
+        <w:t xml:space="preserve"> </w:t>
+      </w:r>
+      <w:r>
+        <w:rPr>
+          <w:rFonts w:ascii="Consolas" w:eastAsia="Times New Roman" w:hAnsi="Consolas" w:cs="Times New Roman"/>
+          <w:color w:val="267F99"/>
+          <w:sz w:val="21"/>
+          <w:szCs w:val="21"/>
+        </w:rPr>
+        <w:t>{number}</w:t>
+      </w:r>
+    </w:p>
+    <w:p>
+      <w:pPr>
+        <w:shd w:val="clear" w:color="auto" w:fill="FFFFFF"/>
+        <w:spacing w:after="0" w:line="285" w:lineRule="atLeast"/>
+        <w:rPr>
+          <w:rFonts w:ascii="Consolas" w:eastAsia="Times New Roman" w:hAnsi="Consolas" w:cs="Times New Roman"/>
+          <w:color w:val="000000"/>
+          <w:sz w:val="21"/>
+          <w:szCs w:val="21"/>
+        </w:rPr>
+      </w:pPr>
+      <w:r>
+        <w:rPr>
+          <w:rFonts w:ascii="Consolas" w:eastAsia="Times New Roman" w:hAnsi="Consolas" w:cs="Times New Roman"/>
+          <w:color w:val="008000"/>
+          <w:sz w:val="21"/>
+          <w:szCs w:val="21"/>
+        </w:rPr>
+        <w:t> */</w:t>
+      </w:r>
+    </w:p>
+    <w:p>
+      <w:pPr>
+        <w:shd w:val="clear" w:color="auto" w:fill="FFFFFF"/>
+        <w:spacing w:after="0" w:line="285" w:lineRule="atLeast"/>
+        <w:rPr>
+          <w:rFonts w:ascii="Consolas" w:eastAsia="Times New Roman" w:hAnsi="Consolas" w:cs="Times New Roman"/>
+          <w:color w:val="000000"/>
+          <w:sz w:val="21"/>
+          <w:szCs w:val="21"/>
+        </w:rPr>
+      </w:pPr>
+    </w:p>
+    <w:p>
+      <w:pPr>
+        <w:shd w:val="clear" w:color="auto" w:fill="FFFFFF"/>
+        <w:spacing w:after="0" w:line="285" w:lineRule="atLeast"/>
+        <w:rPr>
+          <w:rFonts w:ascii="Consolas" w:eastAsia="Times New Roman" w:hAnsi="Consolas" w:cs="Times New Roman"/>
+          <w:color w:val="000000"/>
+          <w:sz w:val="21"/>
+          <w:szCs w:val="21"/>
+        </w:rPr>
+      </w:pPr>
+      <w:r>
+        <w:rPr>
+          <w:rFonts w:ascii="Consolas" w:eastAsia="Times New Roman" w:hAnsi="Consolas" w:cs="Times New Roman"/>
+          <w:color w:val="008000"/>
+          <w:sz w:val="21"/>
+          <w:szCs w:val="21"/>
+        </w:rPr>
+        <w:t>// with Boyer-Moore Voting Algorithm</w:t>
+      </w:r>
+    </w:p>
+    <w:p>
+      <w:pPr>
+        <w:shd w:val="clear" w:color="auto" w:fill="FFFFFF"/>
+        <w:spacing w:after="0" w:line="285" w:lineRule="atLeast"/>
+        <w:rPr>
+          <w:rFonts w:ascii="Consolas" w:eastAsia="Times New Roman" w:hAnsi="Consolas" w:cs="Times New Roman"/>
+          <w:color w:val="000000"/>
+          <w:sz w:val="21"/>
+          <w:szCs w:val="21"/>
+        </w:rPr>
+      </w:pPr>
+      <w:r>
+        <w:rPr>
+          <w:rFonts w:ascii="Consolas" w:eastAsia="Times New Roman" w:hAnsi="Consolas" w:cs="Times New Roman"/>
+          <w:color w:val="008000"/>
+          <w:sz w:val="21"/>
+          <w:szCs w:val="21"/>
+        </w:rPr>
+        <w:t>// var majorityElement = function(nums) {</w:t>
+      </w:r>
+    </w:p>
+    <w:p>
+      <w:pPr>
+        <w:shd w:val="clear" w:color="auto" w:fill="FFFFFF"/>
+        <w:spacing w:after="0" w:line="285" w:lineRule="atLeast"/>
+        <w:rPr>
+          <w:rFonts w:ascii="Consolas" w:eastAsia="Times New Roman" w:hAnsi="Consolas" w:cs="Times New Roman"/>
+          <w:color w:val="000000"/>
+          <w:sz w:val="21"/>
+          <w:szCs w:val="21"/>
+        </w:rPr>
+      </w:pPr>
+      <w:r>
+        <w:rPr>
+          <w:rFonts w:ascii="Consolas" w:eastAsia="Times New Roman" w:hAnsi="Consolas" w:cs="Times New Roman"/>
+          <w:color w:val="008000"/>
+          <w:sz w:val="21"/>
+          <w:szCs w:val="21"/>
+        </w:rPr>
+        <w:t>//     let count = 0;</w:t>
+      </w:r>
+    </w:p>
+    <w:p>
+      <w:pPr>
+        <w:shd w:val="clear" w:color="auto" w:fill="FFFFFF"/>
+        <w:spacing w:after="0" w:line="285" w:lineRule="atLeast"/>
+        <w:rPr>
+          <w:rFonts w:ascii="Consolas" w:eastAsia="Times New Roman" w:hAnsi="Consolas" w:cs="Times New Roman"/>
+          <w:color w:val="000000"/>
+          <w:sz w:val="21"/>
+          <w:szCs w:val="21"/>
+        </w:rPr>
+      </w:pPr>
+      <w:r>
+        <w:rPr>
+          <w:rFonts w:ascii="Consolas" w:eastAsia="Times New Roman" w:hAnsi="Consolas" w:cs="Times New Roman"/>
+          <w:color w:val="008000"/>
+          <w:sz w:val="21"/>
+          <w:szCs w:val="21"/>
+        </w:rPr>
+        <w:t>//     let candidate = nums[0];</w:t>
+      </w:r>
+    </w:p>
+    <w:p>
+      <w:pPr>
+        <w:shd w:val="clear" w:color="auto" w:fill="FFFFFF"/>
+        <w:spacing w:after="0" w:line="285" w:lineRule="atLeast"/>
+        <w:rPr>
+          <w:rFonts w:ascii="Consolas" w:eastAsia="Times New Roman" w:hAnsi="Consolas" w:cs="Times New Roman"/>
+          <w:color w:val="000000"/>
+          <w:sz w:val="21"/>
+          <w:szCs w:val="21"/>
+        </w:rPr>
+      </w:pPr>
+      <w:r>
+        <w:rPr>
+          <w:rFonts w:ascii="Consolas" w:eastAsia="Times New Roman" w:hAnsi="Consolas" w:cs="Times New Roman"/>
+          <w:color w:val="008000"/>
+          <w:sz w:val="21"/>
+          <w:szCs w:val="21"/>
+        </w:rPr>
+        <w:t>//     for(let i=0;i&lt;nums.length;i++){</w:t>
+      </w:r>
+    </w:p>
+    <w:p>
+      <w:pPr>
+        <w:shd w:val="clear" w:color="auto" w:fill="FFFFFF"/>
+        <w:spacing w:after="0" w:line="285" w:lineRule="atLeast"/>
+        <w:rPr>
+          <w:rFonts w:ascii="Consolas" w:eastAsia="Times New Roman" w:hAnsi="Consolas" w:cs="Times New Roman"/>
+          <w:color w:val="000000"/>
+          <w:sz w:val="21"/>
+          <w:szCs w:val="21"/>
+        </w:rPr>
+      </w:pPr>
+      <w:r>
+        <w:rPr>
+          <w:rFonts w:ascii="Consolas" w:eastAsia="Times New Roman" w:hAnsi="Consolas" w:cs="Times New Roman"/>
+          <w:color w:val="008000"/>
+          <w:sz w:val="21"/>
+          <w:szCs w:val="21"/>
+        </w:rPr>
+        <w:t>//         if(count==0){</w:t>
+      </w:r>
+    </w:p>
+    <w:p>
+      <w:pPr>
+        <w:shd w:val="clear" w:color="auto" w:fill="FFFFFF"/>
+        <w:spacing w:after="0" w:line="285" w:lineRule="atLeast"/>
+        <w:rPr>
+          <w:rFonts w:ascii="Consolas" w:eastAsia="Times New Roman" w:hAnsi="Consolas" w:cs="Times New Roman"/>
+          <w:color w:val="000000"/>
+          <w:sz w:val="21"/>
+          <w:szCs w:val="21"/>
+        </w:rPr>
+      </w:pPr>
+      <w:r>
+        <w:rPr>
+          <w:rFonts w:ascii="Consolas" w:eastAsia="Times New Roman" w:hAnsi="Consolas" w:cs="Times New Roman"/>
+          <w:color w:val="008000"/>
+          <w:sz w:val="21"/>
+          <w:szCs w:val="21"/>
+        </w:rPr>
+        <w:t>//             candidate = nums[i];</w:t>
+      </w:r>
+    </w:p>
+    <w:p>
+      <w:pPr>
+        <w:shd w:val="clear" w:color="auto" w:fill="FFFFFF"/>
+        <w:spacing w:after="0" w:line="285" w:lineRule="atLeast"/>
+        <w:rPr>
+          <w:rFonts w:ascii="Consolas" w:eastAsia="Times New Roman" w:hAnsi="Consolas" w:cs="Times New Roman"/>
+          <w:color w:val="000000"/>
+          <w:sz w:val="21"/>
+          <w:szCs w:val="21"/>
+        </w:rPr>
+      </w:pPr>
+      <w:r>
+        <w:rPr>
+          <w:rFonts w:ascii="Consolas" w:eastAsia="Times New Roman" w:hAnsi="Consolas" w:cs="Times New Roman"/>
+          <w:color w:val="008000"/>
+          <w:sz w:val="21"/>
+          <w:szCs w:val="21"/>
+        </w:rPr>
+        <w:t>//         }</w:t>
+      </w:r>
+    </w:p>
+    <w:p>
+      <w:pPr>
+        <w:shd w:val="clear" w:color="auto" w:fill="FFFFFF"/>
+        <w:spacing w:after="0" w:line="285" w:lineRule="atLeast"/>
+        <w:rPr>
+          <w:rFonts w:ascii="Consolas" w:eastAsia="Times New Roman" w:hAnsi="Consolas" w:cs="Times New Roman"/>
+          <w:color w:val="000000"/>
+          <w:sz w:val="21"/>
+          <w:szCs w:val="21"/>
+        </w:rPr>
+      </w:pPr>
+      <w:r>
+        <w:rPr>
+          <w:rFonts w:ascii="Consolas" w:eastAsia="Times New Roman" w:hAnsi="Consolas" w:cs="Times New Roman"/>
+          <w:color w:val="008000"/>
+          <w:sz w:val="21"/>
+          <w:szCs w:val="21"/>
+        </w:rPr>
+        <w:t>//         if(nums[i]==candidate){</w:t>
+      </w:r>
+    </w:p>
+    <w:p>
+      <w:pPr>
+        <w:shd w:val="clear" w:color="auto" w:fill="FFFFFF"/>
+        <w:spacing w:after="0" w:line="285" w:lineRule="atLeast"/>
+        <w:rPr>
+          <w:rFonts w:ascii="Consolas" w:eastAsia="Times New Roman" w:hAnsi="Consolas" w:cs="Times New Roman"/>
+          <w:color w:val="000000"/>
+          <w:sz w:val="21"/>
+          <w:szCs w:val="21"/>
+        </w:rPr>
+      </w:pPr>
+      <w:r>
+        <w:rPr>
+          <w:rFonts w:ascii="Consolas" w:eastAsia="Times New Roman" w:hAnsi="Consolas" w:cs="Times New Roman"/>
+          <w:color w:val="008000"/>
+          <w:sz w:val="21"/>
+          <w:szCs w:val="21"/>
+        </w:rPr>
+        <w:t>//             count= count+1;</w:t>
+      </w:r>
+    </w:p>
+    <w:p>
+      <w:pPr>
+        <w:shd w:val="clear" w:color="auto" w:fill="FFFFFF"/>
+        <w:spacing w:after="0" w:line="285" w:lineRule="atLeast"/>
+        <w:rPr>
+          <w:rFonts w:ascii="Consolas" w:eastAsia="Times New Roman" w:hAnsi="Consolas" w:cs="Times New Roman"/>
+          <w:color w:val="000000"/>
+          <w:sz w:val="21"/>
+          <w:szCs w:val="21"/>
+        </w:rPr>
+      </w:pPr>
+      <w:r>
+        <w:rPr>
+          <w:rFonts w:ascii="Consolas" w:eastAsia="Times New Roman" w:hAnsi="Consolas" w:cs="Times New Roman"/>
+          <w:color w:val="008000"/>
+          <w:sz w:val="21"/>
+          <w:szCs w:val="21"/>
+        </w:rPr>
+        <w:t>//         }else{</w:t>
+      </w:r>
+    </w:p>
+    <w:p>
+      <w:pPr>
+        <w:shd w:val="clear" w:color="auto" w:fill="FFFFFF"/>
+        <w:spacing w:after="0" w:line="285" w:lineRule="atLeast"/>
+        <w:rPr>
+          <w:rFonts w:ascii="Consolas" w:eastAsia="Times New Roman" w:hAnsi="Consolas" w:cs="Times New Roman"/>
+          <w:color w:val="000000"/>
+          <w:sz w:val="21"/>
+          <w:szCs w:val="21"/>
+        </w:rPr>
+      </w:pPr>
+      <w:r>
+        <w:rPr>
+          <w:rFonts w:ascii="Consolas" w:eastAsia="Times New Roman" w:hAnsi="Consolas" w:cs="Times New Roman"/>
+          <w:color w:val="008000"/>
+          <w:sz w:val="21"/>
+          <w:szCs w:val="21"/>
+        </w:rPr>
+        <w:t>//             count = count-1;</w:t>
+      </w:r>
+    </w:p>
+    <w:p>
+      <w:pPr>
+        <w:shd w:val="clear" w:color="auto" w:fill="FFFFFF"/>
+        <w:spacing w:after="0" w:line="285" w:lineRule="atLeast"/>
+        <w:rPr>
+          <w:rFonts w:ascii="Consolas" w:eastAsia="Times New Roman" w:hAnsi="Consolas" w:cs="Times New Roman"/>
+          <w:color w:val="000000"/>
+          <w:sz w:val="21"/>
+          <w:szCs w:val="21"/>
+        </w:rPr>
+      </w:pPr>
+      <w:r>
+        <w:rPr>
+          <w:rFonts w:ascii="Consolas" w:eastAsia="Times New Roman" w:hAnsi="Consolas" w:cs="Times New Roman"/>
+          <w:color w:val="008000"/>
+          <w:sz w:val="21"/>
+          <w:szCs w:val="21"/>
+        </w:rPr>
+        <w:lastRenderedPageBreak/>
+        <w:t>//         }</w:t>
+      </w:r>
+    </w:p>
+    <w:p>
+      <w:pPr>
+        <w:shd w:val="clear" w:color="auto" w:fill="FFFFFF"/>
+        <w:spacing w:after="0" w:line="285" w:lineRule="atLeast"/>
+        <w:rPr>
+          <w:rFonts w:ascii="Consolas" w:eastAsia="Times New Roman" w:hAnsi="Consolas" w:cs="Times New Roman"/>
+          <w:color w:val="000000"/>
+          <w:sz w:val="21"/>
+          <w:szCs w:val="21"/>
+        </w:rPr>
+      </w:pPr>
+      <w:r>
+        <w:rPr>
+          <w:rFonts w:ascii="Consolas" w:eastAsia="Times New Roman" w:hAnsi="Consolas" w:cs="Times New Roman"/>
+          <w:color w:val="008000"/>
+          <w:sz w:val="21"/>
+          <w:szCs w:val="21"/>
+        </w:rPr>
+        <w:t>//     }</w:t>
+      </w:r>
+    </w:p>
+    <w:p>
+      <w:pPr>
+        <w:shd w:val="clear" w:color="auto" w:fill="FFFFFF"/>
+        <w:spacing w:after="0" w:line="285" w:lineRule="atLeast"/>
+        <w:rPr>
+          <w:rFonts w:ascii="Consolas" w:eastAsia="Times New Roman" w:hAnsi="Consolas" w:cs="Times New Roman"/>
+          <w:color w:val="000000"/>
+          <w:sz w:val="21"/>
+          <w:szCs w:val="21"/>
+        </w:rPr>
+      </w:pPr>
+      <w:r>
+        <w:rPr>
+          <w:rFonts w:ascii="Consolas" w:eastAsia="Times New Roman" w:hAnsi="Consolas" w:cs="Times New Roman"/>
+          <w:color w:val="008000"/>
+          <w:sz w:val="21"/>
+          <w:szCs w:val="21"/>
+        </w:rPr>
+        <w:t>//     return candidate;</w:t>
+      </w:r>
+    </w:p>
+    <w:p>
+      <w:pPr>
+        <w:shd w:val="clear" w:color="auto" w:fill="FFFFFF"/>
+        <w:spacing w:after="0" w:line="285" w:lineRule="atLeast"/>
+        <w:rPr>
+          <w:rFonts w:ascii="Consolas" w:eastAsia="Times New Roman" w:hAnsi="Consolas" w:cs="Times New Roman"/>
+          <w:color w:val="000000"/>
+          <w:sz w:val="21"/>
+          <w:szCs w:val="21"/>
+        </w:rPr>
+      </w:pPr>
+      <w:r>
+        <w:rPr>
+          <w:rFonts w:ascii="Consolas" w:eastAsia="Times New Roman" w:hAnsi="Consolas" w:cs="Times New Roman"/>
+          <w:color w:val="008000"/>
+          <w:sz w:val="21"/>
+          <w:szCs w:val="21"/>
+        </w:rPr>
+        <w:t>// };</w:t>
+      </w:r>
+    </w:p>
+    <w:p>
+      <w:pPr>
+        <w:shd w:val="clear" w:color="auto" w:fill="FFFFFF"/>
+        <w:spacing w:after="240" w:line="285" w:lineRule="atLeast"/>
+        <w:rPr>
+          <w:rFonts w:ascii="Consolas" w:eastAsia="Times New Roman" w:hAnsi="Consolas" w:cs="Times New Roman"/>
+          <w:color w:val="000000"/>
+          <w:sz w:val="21"/>
+          <w:szCs w:val="21"/>
+        </w:rPr>
+      </w:pPr>
+    </w:p>
+    <w:p>
+      <w:pPr>
+        <w:shd w:val="clear" w:color="auto" w:fill="FFFFFF"/>
+        <w:spacing w:after="0" w:line="285" w:lineRule="atLeast"/>
+        <w:rPr>
+          <w:rFonts w:ascii="Consolas" w:eastAsia="Times New Roman" w:hAnsi="Consolas" w:cs="Times New Roman"/>
+          <w:color w:val="000000"/>
+          <w:sz w:val="21"/>
+          <w:szCs w:val="21"/>
+        </w:rPr>
+      </w:pPr>
+      <w:r>
+        <w:rPr>
+          <w:rFonts w:ascii="Consolas" w:eastAsia="Times New Roman" w:hAnsi="Consolas" w:cs="Times New Roman"/>
+          <w:color w:val="008000"/>
+          <w:sz w:val="21"/>
+          <w:szCs w:val="21"/>
+        </w:rPr>
+        <w:t>// with sorting</w:t>
+      </w:r>
+    </w:p>
+    <w:p>
+      <w:pPr>
+        <w:shd w:val="clear" w:color="auto" w:fill="FFFFFF"/>
+        <w:spacing w:after="0" w:line="285" w:lineRule="atLeast"/>
+        <w:rPr>
+          <w:rFonts w:ascii="Consolas" w:eastAsia="Times New Roman" w:hAnsi="Consolas" w:cs="Times New Roman"/>
+          <w:color w:val="000000"/>
+          <w:sz w:val="21"/>
+          <w:szCs w:val="21"/>
+        </w:rPr>
+      </w:pPr>
+      <w:r>
+        <w:rPr>
+          <w:rFonts w:ascii="Consolas" w:eastAsia="Times New Roman" w:hAnsi="Consolas" w:cs="Times New Roman"/>
+          <w:color w:val="0000FF"/>
+          <w:sz w:val="21"/>
+          <w:szCs w:val="21"/>
+        </w:rPr>
+        <w:t>var</w:t>
+      </w:r>
+      <w:r>
+        <w:rPr>
+          <w:rFonts w:ascii="Consolas" w:eastAsia="Times New Roman" w:hAnsi="Consolas" w:cs="Times New Roman"/>
+          <w:color w:val="000000"/>
+          <w:sz w:val="21"/>
+          <w:szCs w:val="21"/>
+        </w:rPr>
+        <w:t xml:space="preserve"> </w:t>
+      </w:r>
+      <w:r>
+        <w:rPr>
+          <w:rFonts w:ascii="Consolas" w:eastAsia="Times New Roman" w:hAnsi="Consolas" w:cs="Times New Roman"/>
+          <w:color w:val="795E26"/>
+          <w:sz w:val="21"/>
+          <w:szCs w:val="21"/>
+        </w:rPr>
+        <w:t>majorityElement</w:t>
+      </w:r>
+      <w:r>
+        <w:rPr>
+          <w:rFonts w:ascii="Consolas" w:eastAsia="Times New Roman" w:hAnsi="Consolas" w:cs="Times New Roman"/>
+          <w:color w:val="000000"/>
+          <w:sz w:val="21"/>
+          <w:szCs w:val="21"/>
+        </w:rPr>
+        <w:t xml:space="preserve"> = </w:t>
+      </w:r>
+      <w:r>
+        <w:rPr>
+          <w:rFonts w:ascii="Consolas" w:eastAsia="Times New Roman" w:hAnsi="Consolas" w:cs="Times New Roman"/>
+          <w:color w:val="0000FF"/>
+          <w:sz w:val="21"/>
+          <w:szCs w:val="21"/>
+        </w:rPr>
+        <w:t>function</w:t>
+      </w:r>
+      <w:r>
+        <w:rPr>
+          <w:rFonts w:ascii="Consolas" w:eastAsia="Times New Roman" w:hAnsi="Consolas" w:cs="Times New Roman"/>
+          <w:color w:val="000000"/>
+          <w:sz w:val="21"/>
+          <w:szCs w:val="21"/>
+        </w:rPr>
+        <w:t>(</w:t>
+      </w:r>
+      <w:r>
+        <w:rPr>
+          <w:rFonts w:ascii="Consolas" w:eastAsia="Times New Roman" w:hAnsi="Consolas" w:cs="Times New Roman"/>
+          <w:color w:val="001080"/>
+          <w:sz w:val="21"/>
+          <w:szCs w:val="21"/>
+        </w:rPr>
+        <w:t>nums</w:t>
+      </w:r>
+      <w:r>
+        <w:rPr>
+          <w:rFonts w:ascii="Consolas" w:eastAsia="Times New Roman" w:hAnsi="Consolas" w:cs="Times New Roman"/>
+          <w:color w:val="000000"/>
+          <w:sz w:val="21"/>
+          <w:szCs w:val="21"/>
+        </w:rPr>
+        <w:t>) {</w:t>
+      </w:r>
+    </w:p>
+    <w:p>
+      <w:pPr>
+        <w:shd w:val="clear" w:color="auto" w:fill="FFFFFF"/>
+        <w:spacing w:after="0" w:line="285" w:lineRule="atLeast"/>
+        <w:rPr>
+          <w:rFonts w:ascii="Consolas" w:eastAsia="Times New Roman" w:hAnsi="Consolas" w:cs="Times New Roman"/>
+          <w:color w:val="000000"/>
+          <w:sz w:val="21"/>
+          <w:szCs w:val="21"/>
+        </w:rPr>
+      </w:pPr>
+      <w:r>
+        <w:rPr>
+          <w:rFonts w:ascii="Consolas" w:eastAsia="Times New Roman" w:hAnsi="Consolas" w:cs="Times New Roman"/>
+          <w:color w:val="000000"/>
+          <w:sz w:val="21"/>
+          <w:szCs w:val="21"/>
+        </w:rPr>
+        <w:t xml:space="preserve">    </w:t>
+      </w:r>
+      <w:r>
+        <w:rPr>
+          <w:rFonts w:ascii="Consolas" w:eastAsia="Times New Roman" w:hAnsi="Consolas" w:cs="Times New Roman"/>
+          <w:color w:val="001080"/>
+          <w:sz w:val="21"/>
+          <w:szCs w:val="21"/>
+        </w:rPr>
+        <w:t>nums</w:t>
+      </w:r>
+      <w:r>
+        <w:rPr>
+          <w:rFonts w:ascii="Consolas" w:eastAsia="Times New Roman" w:hAnsi="Consolas" w:cs="Times New Roman"/>
+          <w:color w:val="000000"/>
+          <w:sz w:val="21"/>
+          <w:szCs w:val="21"/>
+        </w:rPr>
+        <w:t>.</w:t>
+      </w:r>
+      <w:r>
+        <w:rPr>
+          <w:rFonts w:ascii="Consolas" w:eastAsia="Times New Roman" w:hAnsi="Consolas" w:cs="Times New Roman"/>
+          <w:color w:val="795E26"/>
+          <w:sz w:val="21"/>
+          <w:szCs w:val="21"/>
+        </w:rPr>
+        <w:t>sort</w:t>
+      </w:r>
+      <w:r>
+        <w:rPr>
+          <w:rFonts w:ascii="Consolas" w:eastAsia="Times New Roman" w:hAnsi="Consolas" w:cs="Times New Roman"/>
+          <w:color w:val="000000"/>
+          <w:sz w:val="21"/>
+          <w:szCs w:val="21"/>
+        </w:rPr>
+        <w:t>();</w:t>
+      </w:r>
+    </w:p>
+    <w:p>
+      <w:pPr>
+        <w:shd w:val="clear" w:color="auto" w:fill="FFFFFF"/>
+        <w:spacing w:after="0" w:line="285" w:lineRule="atLeast"/>
+        <w:rPr>
+          <w:rFonts w:ascii="Consolas" w:eastAsia="Times New Roman" w:hAnsi="Consolas" w:cs="Times New Roman"/>
+          <w:color w:val="000000"/>
+          <w:sz w:val="21"/>
+          <w:szCs w:val="21"/>
+        </w:rPr>
+      </w:pPr>
+      <w:r>
+        <w:rPr>
+          <w:rFonts w:ascii="Consolas" w:eastAsia="Times New Roman" w:hAnsi="Consolas" w:cs="Times New Roman"/>
+          <w:color w:val="000000"/>
+          <w:sz w:val="21"/>
+          <w:szCs w:val="21"/>
+        </w:rPr>
+        <w:t xml:space="preserve">    </w:t>
+      </w:r>
+      <w:r>
+        <w:rPr>
+          <w:rFonts w:ascii="Consolas" w:eastAsia="Times New Roman" w:hAnsi="Consolas" w:cs="Times New Roman"/>
+          <w:color w:val="AF00DB"/>
+          <w:sz w:val="21"/>
+          <w:szCs w:val="21"/>
+        </w:rPr>
+        <w:t>return</w:t>
+      </w:r>
+      <w:r>
+        <w:rPr>
+          <w:rFonts w:ascii="Consolas" w:eastAsia="Times New Roman" w:hAnsi="Consolas" w:cs="Times New Roman"/>
+          <w:color w:val="000000"/>
+          <w:sz w:val="21"/>
+          <w:szCs w:val="21"/>
+        </w:rPr>
+        <w:t xml:space="preserve"> </w:t>
+      </w:r>
+      <w:r>
+        <w:rPr>
+          <w:rFonts w:ascii="Consolas" w:eastAsia="Times New Roman" w:hAnsi="Consolas" w:cs="Times New Roman"/>
+          <w:color w:val="001080"/>
+          <w:sz w:val="21"/>
+          <w:szCs w:val="21"/>
+        </w:rPr>
+        <w:t>nums</w:t>
+      </w:r>
+      <w:r>
+        <w:rPr>
+          <w:rFonts w:ascii="Consolas" w:eastAsia="Times New Roman" w:hAnsi="Consolas" w:cs="Times New Roman"/>
+          <w:color w:val="000000"/>
+          <w:sz w:val="21"/>
+          <w:szCs w:val="21"/>
+        </w:rPr>
+        <w:t>[</w:t>
+      </w:r>
+      <w:r>
+        <w:rPr>
+          <w:rFonts w:ascii="Consolas" w:eastAsia="Times New Roman" w:hAnsi="Consolas" w:cs="Times New Roman"/>
+          <w:color w:val="001080"/>
+          <w:sz w:val="21"/>
+          <w:szCs w:val="21"/>
+        </w:rPr>
+        <w:t>Math</w:t>
+      </w:r>
+      <w:r>
+        <w:rPr>
+          <w:rFonts w:ascii="Consolas" w:eastAsia="Times New Roman" w:hAnsi="Consolas" w:cs="Times New Roman"/>
+          <w:color w:val="000000"/>
+          <w:sz w:val="21"/>
+          <w:szCs w:val="21"/>
+        </w:rPr>
+        <w:t>.</w:t>
+      </w:r>
+      <w:r>
+        <w:rPr>
+          <w:rFonts w:ascii="Consolas" w:eastAsia="Times New Roman" w:hAnsi="Consolas" w:cs="Times New Roman"/>
+          <w:color w:val="795E26"/>
+          <w:sz w:val="21"/>
+          <w:szCs w:val="21"/>
+        </w:rPr>
+        <w:t>floor</w:t>
+      </w:r>
+      <w:r>
+        <w:rPr>
+          <w:rFonts w:ascii="Consolas" w:eastAsia="Times New Roman" w:hAnsi="Consolas" w:cs="Times New Roman"/>
+          <w:color w:val="000000"/>
+          <w:sz w:val="21"/>
+          <w:szCs w:val="21"/>
+        </w:rPr>
+        <w:t>(</w:t>
+      </w:r>
+      <w:r>
+        <w:rPr>
+          <w:rFonts w:ascii="Consolas" w:eastAsia="Times New Roman" w:hAnsi="Consolas" w:cs="Times New Roman"/>
+          <w:color w:val="001080"/>
+          <w:sz w:val="21"/>
+          <w:szCs w:val="21"/>
+        </w:rPr>
+        <w:t>nums</w:t>
+      </w:r>
+      <w:r>
+        <w:rPr>
+          <w:rFonts w:ascii="Consolas" w:eastAsia="Times New Roman" w:hAnsi="Consolas" w:cs="Times New Roman"/>
+          <w:color w:val="000000"/>
+          <w:sz w:val="21"/>
+          <w:szCs w:val="21"/>
+        </w:rPr>
+        <w:t>.</w:t>
+      </w:r>
+      <w:r>
+        <w:rPr>
+          <w:rFonts w:ascii="Consolas" w:eastAsia="Times New Roman" w:hAnsi="Consolas" w:cs="Times New Roman"/>
+          <w:color w:val="001080"/>
+          <w:sz w:val="21"/>
+          <w:szCs w:val="21"/>
+        </w:rPr>
+        <w:t>length</w:t>
+      </w:r>
+      <w:r>
+        <w:rPr>
+          <w:rFonts w:ascii="Consolas" w:eastAsia="Times New Roman" w:hAnsi="Consolas" w:cs="Times New Roman"/>
+          <w:color w:val="000000"/>
+          <w:sz w:val="21"/>
+          <w:szCs w:val="21"/>
+        </w:rPr>
+        <w:t>/</w:t>
+      </w:r>
+      <w:r>
+        <w:rPr>
+          <w:rFonts w:ascii="Consolas" w:eastAsia="Times New Roman" w:hAnsi="Consolas" w:cs="Times New Roman"/>
+          <w:color w:val="098658"/>
+          <w:sz w:val="21"/>
+          <w:szCs w:val="21"/>
+        </w:rPr>
+        <w:t>2</w:t>
+      </w:r>
+      <w:r>
+        <w:rPr>
+          <w:rFonts w:ascii="Consolas" w:eastAsia="Times New Roman" w:hAnsi="Consolas" w:cs="Times New Roman"/>
+          <w:color w:val="000000"/>
+          <w:sz w:val="21"/>
+          <w:szCs w:val="21"/>
+        </w:rPr>
+        <w:t>)]</w:t>
+      </w:r>
+    </w:p>
+    <w:p>
+      <w:pPr>
+        <w:shd w:val="clear" w:color="auto" w:fill="FFFFFF"/>
+        <w:spacing w:after="0" w:line="285" w:lineRule="atLeast"/>
+        <w:rPr>
+          <w:rFonts w:ascii="Consolas" w:eastAsia="Times New Roman" w:hAnsi="Consolas" w:cs="Times New Roman"/>
+          <w:color w:val="000000"/>
+          <w:sz w:val="21"/>
+          <w:szCs w:val="21"/>
+        </w:rPr>
+      </w:pPr>
+      <w:r>
+        <w:rPr>
+          <w:rFonts w:ascii="Consolas" w:eastAsia="Times New Roman" w:hAnsi="Consolas" w:cs="Times New Roman"/>
+          <w:color w:val="000000"/>
+          <w:sz w:val="21"/>
+          <w:szCs w:val="21"/>
+        </w:rPr>
+        <w:t>};</w:t>
+      </w:r>
+    </w:p>
+    <w:p>
+      <w:pPr>
+        <w:shd w:val="clear" w:color="auto" w:fill="FFFFFF"/>
+        <w:spacing w:after="0" w:line="285" w:lineRule="atLeast"/>
+        <w:rPr>
+          <w:rFonts w:ascii="Consolas" w:eastAsia="Times New Roman" w:hAnsi="Consolas" w:cs="Times New Roman"/>
+          <w:color w:val="000000"/>
+          <w:sz w:val="21"/>
+          <w:szCs w:val="21"/>
+        </w:rPr>
+      </w:pPr>
+    </w:p>
+    <w:p>
+      <w:pPr>
+        <w:shd w:val="clear" w:color="auto" w:fill="FFFFFF"/>
+        <w:spacing w:after="0" w:line="285" w:lineRule="atLeast"/>
+        <w:rPr>
+          <w:rFonts w:ascii="Consolas" w:eastAsia="Times New Roman" w:hAnsi="Consolas" w:cs="Times New Roman"/>
+          <w:color w:val="000000"/>
+          <w:sz w:val="21"/>
+          <w:szCs w:val="21"/>
+        </w:rPr>
+      </w:pPr>
+      <w:r>
+        <w:rPr>
+          <w:rFonts w:ascii="Consolas" w:eastAsia="Times New Roman" w:hAnsi="Consolas" w:cs="Times New Roman"/>
+          <w:color w:val="008000"/>
+          <w:sz w:val="21"/>
+          <w:szCs w:val="21"/>
+        </w:rPr>
+        <w:t>// with HashMap</w:t>
+      </w:r>
+    </w:p>
+    <w:p>
+      <w:pPr>
+        <w:shd w:val="clear" w:color="auto" w:fill="FFFFFF"/>
+        <w:spacing w:after="0" w:line="285" w:lineRule="atLeast"/>
+        <w:rPr>
+          <w:rFonts w:ascii="Consolas" w:eastAsia="Times New Roman" w:hAnsi="Consolas" w:cs="Times New Roman"/>
+          <w:color w:val="000000"/>
+          <w:sz w:val="21"/>
+          <w:szCs w:val="21"/>
+        </w:rPr>
+      </w:pPr>
+    </w:p>
+    <w:p>
+      <w:pPr>
+        <w:shd w:val="clear" w:color="auto" w:fill="FFFFFF"/>
+        <w:spacing w:after="0" w:line="285" w:lineRule="atLeast"/>
+        <w:rPr>
+          <w:rFonts w:ascii="Consolas" w:eastAsia="Times New Roman" w:hAnsi="Consolas" w:cs="Times New Roman"/>
+          <w:color w:val="000000"/>
+          <w:sz w:val="21"/>
+          <w:szCs w:val="21"/>
+        </w:rPr>
+      </w:pPr>
+      <w:r>
+        <w:rPr>
+          <w:rFonts w:ascii="Consolas" w:eastAsia="Times New Roman" w:hAnsi="Consolas" w:cs="Times New Roman"/>
+          <w:color w:val="008000"/>
+          <w:sz w:val="21"/>
+          <w:szCs w:val="21"/>
+        </w:rPr>
+        <w:t>// var majorityElement = function(nums) {</w:t>
+      </w:r>
+    </w:p>
+    <w:p>
+      <w:pPr>
+        <w:shd w:val="clear" w:color="auto" w:fill="FFFFFF"/>
+        <w:spacing w:after="0" w:line="285" w:lineRule="atLeast"/>
+        <w:rPr>
+          <w:rFonts w:ascii="Consolas" w:eastAsia="Times New Roman" w:hAnsi="Consolas" w:cs="Times New Roman"/>
+          <w:color w:val="000000"/>
+          <w:sz w:val="21"/>
+          <w:szCs w:val="21"/>
+        </w:rPr>
+      </w:pPr>
+      <w:r>
+        <w:rPr>
+          <w:rFonts w:ascii="Consolas" w:eastAsia="Times New Roman" w:hAnsi="Consolas" w:cs="Times New Roman"/>
+          <w:color w:val="008000"/>
+          <w:sz w:val="21"/>
+          <w:szCs w:val="21"/>
+        </w:rPr>
+        <w:t>//     let majCount = nums.length/2;</w:t>
+      </w:r>
+    </w:p>
+    <w:p>
+      <w:pPr>
+        <w:shd w:val="clear" w:color="auto" w:fill="FFFFFF"/>
+        <w:spacing w:after="0" w:line="285" w:lineRule="atLeast"/>
+        <w:rPr>
+          <w:rFonts w:ascii="Consolas" w:eastAsia="Times New Roman" w:hAnsi="Consolas" w:cs="Times New Roman"/>
+          <w:color w:val="000000"/>
+          <w:sz w:val="21"/>
+          <w:szCs w:val="21"/>
+        </w:rPr>
+      </w:pPr>
+      <w:r>
+        <w:rPr>
+          <w:rFonts w:ascii="Consolas" w:eastAsia="Times New Roman" w:hAnsi="Consolas" w:cs="Times New Roman"/>
+          <w:color w:val="008000"/>
+          <w:sz w:val="21"/>
+          <w:szCs w:val="21"/>
+        </w:rPr>
+        <w:t>//     let map = new Map();</w:t>
+      </w:r>
+    </w:p>
+    <w:p>
+      <w:pPr>
+        <w:shd w:val="clear" w:color="auto" w:fill="FFFFFF"/>
+        <w:spacing w:after="0" w:line="285" w:lineRule="atLeast"/>
+        <w:rPr>
+          <w:rFonts w:ascii="Consolas" w:eastAsia="Times New Roman" w:hAnsi="Consolas" w:cs="Times New Roman"/>
+          <w:color w:val="000000"/>
+          <w:sz w:val="21"/>
+          <w:szCs w:val="21"/>
+        </w:rPr>
+      </w:pPr>
+      <w:r>
+        <w:rPr>
+          <w:rFonts w:ascii="Consolas" w:eastAsia="Times New Roman" w:hAnsi="Consolas" w:cs="Times New Roman"/>
+          <w:color w:val="008000"/>
+          <w:sz w:val="21"/>
+          <w:szCs w:val="21"/>
+        </w:rPr>
+        <w:t>//     for(let i=0;i&lt;nums.length;i++){</w:t>
+      </w:r>
+    </w:p>
+    <w:p>
+      <w:pPr>
+        <w:shd w:val="clear" w:color="auto" w:fill="FFFFFF"/>
+        <w:spacing w:after="0" w:line="285" w:lineRule="atLeast"/>
+        <w:rPr>
+          <w:rFonts w:ascii="Consolas" w:eastAsia="Times New Roman" w:hAnsi="Consolas" w:cs="Times New Roman"/>
+          <w:color w:val="000000"/>
+          <w:sz w:val="21"/>
+          <w:szCs w:val="21"/>
+        </w:rPr>
+      </w:pPr>
+      <w:r>
+        <w:rPr>
+          <w:rFonts w:ascii="Consolas" w:eastAsia="Times New Roman" w:hAnsi="Consolas" w:cs="Times New Roman"/>
+          <w:color w:val="008000"/>
+          <w:sz w:val="21"/>
+          <w:szCs w:val="21"/>
+        </w:rPr>
+        <w:t>//         if(!map.has(nums[i])){</w:t>
+      </w:r>
+    </w:p>
+    <w:p>
+      <w:pPr>
+        <w:shd w:val="clear" w:color="auto" w:fill="FFFFFF"/>
+        <w:spacing w:after="0" w:line="285" w:lineRule="atLeast"/>
+        <w:rPr>
+          <w:rFonts w:ascii="Consolas" w:eastAsia="Times New Roman" w:hAnsi="Consolas" w:cs="Times New Roman"/>
+          <w:color w:val="000000"/>
+          <w:sz w:val="21"/>
+          <w:szCs w:val="21"/>
+        </w:rPr>
+      </w:pPr>
+      <w:r>
+        <w:rPr>
+          <w:rFonts w:ascii="Consolas" w:eastAsia="Times New Roman" w:hAnsi="Consolas" w:cs="Times New Roman"/>
+          <w:color w:val="008000"/>
+          <w:sz w:val="21"/>
+          <w:szCs w:val="21"/>
+        </w:rPr>
+        <w:t>//             map.set(nums[i],1);</w:t>
+      </w:r>
+    </w:p>
+    <w:p>
+      <w:pPr>
+        <w:shd w:val="clear" w:color="auto" w:fill="FFFFFF"/>
+        <w:spacing w:after="0" w:line="285" w:lineRule="atLeast"/>
+        <w:rPr>
+          <w:rFonts w:ascii="Consolas" w:eastAsia="Times New Roman" w:hAnsi="Consolas" w:cs="Times New Roman"/>
+          <w:color w:val="000000"/>
+          <w:sz w:val="21"/>
+          <w:szCs w:val="21"/>
+        </w:rPr>
+      </w:pPr>
+      <w:r>
+        <w:rPr>
+          <w:rFonts w:ascii="Consolas" w:eastAsia="Times New Roman" w:hAnsi="Consolas" w:cs="Times New Roman"/>
+          <w:color w:val="008000"/>
+          <w:sz w:val="21"/>
+          <w:szCs w:val="21"/>
+        </w:rPr>
+        <w:t>//         }else{</w:t>
+      </w:r>
+    </w:p>
+    <w:p>
+      <w:pPr>
+        <w:shd w:val="clear" w:color="auto" w:fill="FFFFFF"/>
+        <w:spacing w:after="0" w:line="285" w:lineRule="atLeast"/>
+        <w:rPr>
+          <w:rFonts w:ascii="Consolas" w:eastAsia="Times New Roman" w:hAnsi="Consolas" w:cs="Times New Roman"/>
+          <w:color w:val="000000"/>
+          <w:sz w:val="21"/>
+          <w:szCs w:val="21"/>
+        </w:rPr>
+      </w:pPr>
+      <w:r>
+        <w:rPr>
+          <w:rFonts w:ascii="Consolas" w:eastAsia="Times New Roman" w:hAnsi="Consolas" w:cs="Times New Roman"/>
+          <w:color w:val="008000"/>
+          <w:sz w:val="21"/>
+          <w:szCs w:val="21"/>
+        </w:rPr>
+        <w:t>//             map.set(nums[i],map.get(nums[i])+1);</w:t>
+      </w:r>
+    </w:p>
+    <w:p>
+      <w:pPr>
+        <w:shd w:val="clear" w:color="auto" w:fill="FFFFFF"/>
+        <w:spacing w:after="0" w:line="285" w:lineRule="atLeast"/>
+        <w:rPr>
+          <w:rFonts w:ascii="Consolas" w:eastAsia="Times New Roman" w:hAnsi="Consolas" w:cs="Times New Roman"/>
+          <w:color w:val="000000"/>
+          <w:sz w:val="21"/>
+          <w:szCs w:val="21"/>
+        </w:rPr>
+      </w:pPr>
+      <w:r>
+        <w:rPr>
+          <w:rFonts w:ascii="Consolas" w:eastAsia="Times New Roman" w:hAnsi="Consolas" w:cs="Times New Roman"/>
+          <w:color w:val="008000"/>
+          <w:sz w:val="21"/>
+          <w:szCs w:val="21"/>
+        </w:rPr>
+        <w:t>//         }</w:t>
+      </w:r>
+    </w:p>
+    <w:p>
+      <w:pPr>
+        <w:shd w:val="clear" w:color="auto" w:fill="FFFFFF"/>
+        <w:spacing w:after="0" w:line="285" w:lineRule="atLeast"/>
+        <w:rPr>
+          <w:rFonts w:ascii="Consolas" w:eastAsia="Times New Roman" w:hAnsi="Consolas" w:cs="Times New Roman"/>
+          <w:color w:val="000000"/>
+          <w:sz w:val="21"/>
+          <w:szCs w:val="21"/>
+        </w:rPr>
+      </w:pPr>
+      <w:r>
+        <w:rPr>
+          <w:rFonts w:ascii="Consolas" w:eastAsia="Times New Roman" w:hAnsi="Consolas" w:cs="Times New Roman"/>
+          <w:color w:val="008000"/>
+          <w:sz w:val="21"/>
+          <w:szCs w:val="21"/>
+        </w:rPr>
+        <w:t>//     }</w:t>
+      </w:r>
+    </w:p>
+    <w:p>
+      <w:pPr>
+        <w:shd w:val="clear" w:color="auto" w:fill="FFFFFF"/>
+        <w:spacing w:after="0" w:line="285" w:lineRule="atLeast"/>
+        <w:rPr>
+          <w:rFonts w:ascii="Consolas" w:eastAsia="Times New Roman" w:hAnsi="Consolas" w:cs="Times New Roman"/>
+          <w:color w:val="000000"/>
+          <w:sz w:val="21"/>
+          <w:szCs w:val="21"/>
+        </w:rPr>
+      </w:pPr>
+      <w:r>
+        <w:rPr>
+          <w:rFonts w:ascii="Consolas" w:eastAsia="Times New Roman" w:hAnsi="Consolas" w:cs="Times New Roman"/>
+          <w:color w:val="008000"/>
+          <w:sz w:val="21"/>
+          <w:szCs w:val="21"/>
+        </w:rPr>
+        <w:t>//     let ans;</w:t>
+      </w:r>
+    </w:p>
+    <w:p>
+      <w:pPr>
+        <w:shd w:val="clear" w:color="auto" w:fill="FFFFFF"/>
+        <w:spacing w:after="0" w:line="285" w:lineRule="atLeast"/>
+        <w:rPr>
+          <w:rFonts w:ascii="Consolas" w:eastAsia="Times New Roman" w:hAnsi="Consolas" w:cs="Times New Roman"/>
+          <w:color w:val="000000"/>
+          <w:sz w:val="21"/>
+          <w:szCs w:val="21"/>
+        </w:rPr>
+      </w:pPr>
+      <w:r>
+        <w:rPr>
+          <w:rFonts w:ascii="Consolas" w:eastAsia="Times New Roman" w:hAnsi="Consolas" w:cs="Times New Roman"/>
+          <w:color w:val="008000"/>
+          <w:sz w:val="21"/>
+          <w:szCs w:val="21"/>
+        </w:rPr>
+        <w:t>//  map.forEach((x,key)=&gt;{</w:t>
+      </w:r>
+    </w:p>
+    <w:p>
+      <w:pPr>
+        <w:shd w:val="clear" w:color="auto" w:fill="FFFFFF"/>
+        <w:spacing w:after="0" w:line="285" w:lineRule="atLeast"/>
+        <w:rPr>
+          <w:rFonts w:ascii="Consolas" w:eastAsia="Times New Roman" w:hAnsi="Consolas" w:cs="Times New Roman"/>
+          <w:color w:val="000000"/>
+          <w:sz w:val="21"/>
+          <w:szCs w:val="21"/>
+        </w:rPr>
+      </w:pPr>
+      <w:r>
+        <w:rPr>
+          <w:rFonts w:ascii="Consolas" w:eastAsia="Times New Roman" w:hAnsi="Consolas" w:cs="Times New Roman"/>
+          <w:color w:val="008000"/>
+          <w:sz w:val="21"/>
+          <w:szCs w:val="21"/>
+        </w:rPr>
+        <w:t>//      console.log(key,' ',majCount)</w:t>
+      </w:r>
+    </w:p>
+    <w:p>
+      <w:pPr>
+        <w:shd w:val="clear" w:color="auto" w:fill="FFFFFF"/>
+        <w:spacing w:after="0" w:line="285" w:lineRule="atLeast"/>
+        <w:rPr>
+          <w:rFonts w:ascii="Consolas" w:eastAsia="Times New Roman" w:hAnsi="Consolas" w:cs="Times New Roman"/>
+          <w:color w:val="000000"/>
+          <w:sz w:val="21"/>
+          <w:szCs w:val="21"/>
+        </w:rPr>
+      </w:pPr>
+      <w:r>
+        <w:rPr>
+          <w:rFonts w:ascii="Consolas" w:eastAsia="Times New Roman" w:hAnsi="Consolas" w:cs="Times New Roman"/>
+          <w:color w:val="008000"/>
+          <w:sz w:val="21"/>
+          <w:szCs w:val="21"/>
+        </w:rPr>
+        <w:t>//      if(map.get(key)&gt;majCount){</w:t>
+      </w:r>
+    </w:p>
+    <w:p>
+      <w:pPr>
+        <w:shd w:val="clear" w:color="auto" w:fill="FFFFFF"/>
+        <w:spacing w:after="0" w:line="285" w:lineRule="atLeast"/>
+        <w:rPr>
+          <w:rFonts w:ascii="Consolas" w:eastAsia="Times New Roman" w:hAnsi="Consolas" w:cs="Times New Roman"/>
+          <w:color w:val="000000"/>
+          <w:sz w:val="21"/>
+          <w:szCs w:val="21"/>
+        </w:rPr>
+      </w:pPr>
+      <w:r>
+        <w:rPr>
+          <w:rFonts w:ascii="Consolas" w:eastAsia="Times New Roman" w:hAnsi="Consolas" w:cs="Times New Roman"/>
+          <w:color w:val="008000"/>
+          <w:sz w:val="21"/>
+          <w:szCs w:val="21"/>
+        </w:rPr>
+        <w:t>//          ans = key;</w:t>
+      </w:r>
+    </w:p>
+    <w:p>
+      <w:pPr>
+        <w:shd w:val="clear" w:color="auto" w:fill="FFFFFF"/>
+        <w:spacing w:after="0" w:line="285" w:lineRule="atLeast"/>
+        <w:rPr>
+          <w:rFonts w:ascii="Consolas" w:eastAsia="Times New Roman" w:hAnsi="Consolas" w:cs="Times New Roman"/>
+          <w:color w:val="000000"/>
+          <w:sz w:val="21"/>
+          <w:szCs w:val="21"/>
+        </w:rPr>
+      </w:pPr>
+      <w:r>
+        <w:rPr>
+          <w:rFonts w:ascii="Consolas" w:eastAsia="Times New Roman" w:hAnsi="Consolas" w:cs="Times New Roman"/>
+          <w:color w:val="008000"/>
+          <w:sz w:val="21"/>
+          <w:szCs w:val="21"/>
+        </w:rPr>
+        <w:t>//          break;</w:t>
+      </w:r>
+    </w:p>
+    <w:p>
+      <w:pPr>
+        <w:shd w:val="clear" w:color="auto" w:fill="FFFFFF"/>
+        <w:spacing w:after="0" w:line="285" w:lineRule="atLeast"/>
+        <w:rPr>
+          <w:rFonts w:ascii="Consolas" w:eastAsia="Times New Roman" w:hAnsi="Consolas" w:cs="Times New Roman"/>
+          <w:color w:val="000000"/>
+          <w:sz w:val="21"/>
+          <w:szCs w:val="21"/>
+        </w:rPr>
+      </w:pPr>
+      <w:r>
+        <w:rPr>
+          <w:rFonts w:ascii="Consolas" w:eastAsia="Times New Roman" w:hAnsi="Consolas" w:cs="Times New Roman"/>
+          <w:color w:val="008000"/>
+          <w:sz w:val="21"/>
+          <w:szCs w:val="21"/>
+        </w:rPr>
+        <w:t xml:space="preserve">//      } </w:t>
+      </w:r>
+    </w:p>
+    <w:p>
+      <w:pPr>
+        <w:shd w:val="clear" w:color="auto" w:fill="FFFFFF"/>
+        <w:spacing w:after="0" w:line="285" w:lineRule="atLeast"/>
+        <w:rPr>
+          <w:rFonts w:ascii="Consolas" w:eastAsia="Times New Roman" w:hAnsi="Consolas" w:cs="Times New Roman"/>
+          <w:color w:val="000000"/>
+          <w:sz w:val="21"/>
+          <w:szCs w:val="21"/>
+        </w:rPr>
+      </w:pPr>
+      <w:r>
+        <w:rPr>
+          <w:rFonts w:ascii="Consolas" w:eastAsia="Times New Roman" w:hAnsi="Consolas" w:cs="Times New Roman"/>
+          <w:color w:val="008000"/>
+          <w:sz w:val="21"/>
+          <w:szCs w:val="21"/>
+        </w:rPr>
+        <w:t>//         return ans</w:t>
+      </w:r>
+    </w:p>
+    <w:p>
+      <w:pPr>
+        <w:shd w:val="clear" w:color="auto" w:fill="FFFFFF"/>
+        <w:spacing w:after="0" w:line="285" w:lineRule="atLeast"/>
+        <w:rPr>
+          <w:rFonts w:ascii="Consolas" w:eastAsia="Times New Roman" w:hAnsi="Consolas" w:cs="Times New Roman"/>
+          <w:color w:val="000000"/>
+          <w:sz w:val="21"/>
+          <w:szCs w:val="21"/>
+        </w:rPr>
+      </w:pPr>
+      <w:r>
+        <w:rPr>
+          <w:rFonts w:ascii="Consolas" w:eastAsia="Times New Roman" w:hAnsi="Consolas" w:cs="Times New Roman"/>
+          <w:color w:val="008000"/>
+          <w:sz w:val="21"/>
+          <w:szCs w:val="21"/>
+        </w:rPr>
+        <w:t>//  })</w:t>
+      </w:r>
+    </w:p>
+    <w:p>
+      <w:pPr>
+        <w:shd w:val="clear" w:color="auto" w:fill="FFFFFF"/>
+        <w:spacing w:after="0" w:line="285" w:lineRule="atLeast"/>
+        <w:rPr>
+          <w:rFonts w:ascii="Consolas" w:eastAsia="Times New Roman" w:hAnsi="Consolas" w:cs="Times New Roman"/>
+          <w:color w:val="000000"/>
+          <w:sz w:val="21"/>
+          <w:szCs w:val="21"/>
+        </w:rPr>
+      </w:pPr>
+    </w:p>
+    <w:p>
+      <w:pPr>
+        <w:shd w:val="clear" w:color="auto" w:fill="FFFFFF"/>
+        <w:spacing w:after="0" w:line="285" w:lineRule="atLeast"/>
+        <w:rPr>
+          <w:rFonts w:ascii="Consolas" w:eastAsia="Times New Roman" w:hAnsi="Consolas" w:cs="Times New Roman"/>
+          <w:color w:val="000000"/>
+          <w:sz w:val="21"/>
+          <w:szCs w:val="21"/>
+        </w:rPr>
+      </w:pPr>
+      <w:r>
+        <w:rPr>
+          <w:rFonts w:ascii="Consolas" w:eastAsia="Times New Roman" w:hAnsi="Consolas" w:cs="Times New Roman"/>
+          <w:color w:val="008000"/>
+          <w:sz w:val="21"/>
+          <w:szCs w:val="21"/>
+        </w:rPr>
+        <w:t>//     // console.log(map.length);</w:t>
+      </w:r>
+    </w:p>
+    <w:p>
+      <w:pPr>
+        <w:shd w:val="clear" w:color="auto" w:fill="FFFFFF"/>
+        <w:spacing w:after="0" w:line="285" w:lineRule="atLeast"/>
+        <w:rPr>
+          <w:rFonts w:ascii="Consolas" w:eastAsia="Times New Roman" w:hAnsi="Consolas" w:cs="Times New Roman"/>
+          <w:color w:val="000000"/>
+          <w:sz w:val="21"/>
+          <w:szCs w:val="21"/>
+        </w:rPr>
+      </w:pPr>
+      <w:r>
+        <w:rPr>
+          <w:rFonts w:ascii="Consolas" w:eastAsia="Times New Roman" w:hAnsi="Consolas" w:cs="Times New Roman"/>
+          <w:color w:val="008000"/>
+          <w:sz w:val="21"/>
+          <w:szCs w:val="21"/>
+        </w:rPr>
+        <w:t>// };</w:t>
+      </w:r>
+    </w:p>
+    <w:p>
+      <w:pPr>
+        <w:shd w:val="clear" w:color="auto" w:fill="FFFFFF"/>
+        <w:spacing w:after="240" w:line="285" w:lineRule="atLeast"/>
+        <w:rPr>
+          <w:rFonts w:ascii="Consolas" w:eastAsia="Times New Roman" w:hAnsi="Consolas" w:cs="Times New Roman"/>
+          <w:color w:val="000000"/>
+          <w:sz w:val="21"/>
+          <w:szCs w:val="21"/>
+        </w:rPr>
+      </w:pPr>
+    </w:p>
+    <w:p>
+      <w:pPr>
+        <w:shd w:val="clear" w:color="auto" w:fill="FFFFFF"/>
+        <w:spacing w:after="0" w:line="285" w:lineRule="atLeast"/>
+        <w:rPr>
+          <w:rFonts w:ascii="Consolas" w:eastAsia="Times New Roman" w:hAnsi="Consolas" w:cs="Times New Roman"/>
+          <w:color w:val="000000"/>
+          <w:sz w:val="21"/>
+          <w:szCs w:val="21"/>
+        </w:rPr>
+      </w:pPr>
+    </w:p>
+    <w:p>
+      <w:pPr>
+        <w:spacing w:after="0"/>
+      </w:pPr>
+    </w:p>
     <w:sectPr>
       <w:pgSz w:w="11906" w:h="16838"/>
       <w:pgMar w:top="1440" w:right="1440" w:bottom="1440" w:left="1440" w:header="708" w:footer="708" w:gutter="0"/>
@@ -7999,8 +11939,8 @@
 </file>
 
 <file path=word/numbering.xml><?xml version="1.0" encoding="utf-8"?>
-<w:numbering xmlns:ve="http://schemas.openxmlformats.org/markup-compatibility/2006" xmlns:o="urn:schemas-microsoft-com:office:office" xmlns:r="http://schemas.openxmlformats.org/officeDocument/2006/relationships" xmlns:m="http://schemas.openxmlformats.org/officeDocument/2006/math" xmlns:v="urn:schemas-microsoft-com:vml" xmlns:wp="http://schemas.openxmlformats.org/drawingml/2006/wordprocessingDrawing" xmlns:w10="urn:schemas-microsoft-com:office:word" xmlns:w="http://schemas.openxmlformats.org/wordprocessingml/2006/main" xmlns:wne="http://schemas.microsoft.com/office/word/2006/wordml">
-  <w:abstractNum w:abstractNumId="0">
+<w:numbering xmlns:wpc="http://schemas.microsoft.com/office/word/2010/wordprocessingCanvas" xmlns:cx="http://schemas.microsoft.com/office/drawing/2014/chartex" xmlns:cx1="http://schemas.microsoft.com/office/drawing/2015/9/8/chartex" xmlns:cx2="http://schemas.microsoft.com/office/drawing/2015/10/21/chartex" xmlns:cx3="http://schemas.microsoft.com/office/drawing/2016/5/9/chartex" xmlns:cx4="http://schemas.microsoft.com/office/drawing/2016/5/10/chartex" xmlns:cx5="http://schemas.microsoft.com/office/drawing/2016/5/11/chartex" xmlns:cx6="http://schemas.microsoft.com/office/drawing/2016/5/12/chartex" xmlns:cx7="http://schemas.microsoft.com/office/drawing/2016/5/13/chartex" xmlns:cx8="http://schemas.microsoft.com/office/drawing/2016/5/14/chartex" xmlns:mc="http://schemas.openxmlformats.org/markup-compatibility/2006" xmlns:aink="http://schemas.microsoft.com/office/drawing/2016/ink" xmlns:am3d="http://schemas.microsoft.com/office/drawing/2017/model3d" xmlns:o="urn:schemas-microsoft-com:office:office" xmlns:oel="http://schemas.microsoft.com/office/2019/extlst" xmlns:r="http://schemas.openxmlformats.org/officeDocument/2006/relationships" xmlns:m="http://schemas.openxmlformats.org/officeDocument/2006/math" xmlns:v="urn:schemas-microsoft-com:vml" xmlns:wp14="http://schemas.microsoft.com/office/word/2010/wordprocessingDrawing" xmlns:wp="http://schemas.openxmlformats.org/drawingml/2006/wordprocessingDrawing" xmlns:w10="urn:schemas-microsoft-com:office:word" xmlns:w="http://schemas.openxmlformats.org/wordprocessingml/2006/main" xmlns:w14="http://schemas.microsoft.com/office/word/2010/wordml" xmlns:w15="http://schemas.microsoft.com/office/word/2012/wordml" xmlns:w16cex="http://schemas.microsoft.com/office/word/2018/wordml/cex" xmlns:w16cid="http://schemas.microsoft.com/office/word/2016/wordml/cid" xmlns:w16="http://schemas.microsoft.com/office/word/2018/wordml" xmlns:w16sdtdh="http://schemas.microsoft.com/office/word/2020/wordml/sdtdatahash" xmlns:w16se="http://schemas.microsoft.com/office/word/2015/wordml/symex" xmlns:wpg="http://schemas.microsoft.com/office/word/2010/wordprocessingGroup" xmlns:wpi="http://schemas.microsoft.com/office/word/2010/wordprocessingInk" xmlns:wne="http://schemas.microsoft.com/office/word/2006/wordml" xmlns:wps="http://schemas.microsoft.com/office/word/2010/wordprocessingShape" mc:Ignorable="w14 w15 w16se w16cid w16 w16cex w16sdtdh wp14">
+  <w:abstractNum w:abstractNumId="0" w15:restartNumberingAfterBreak="0">
     <w:nsid w:val="2CB30239"/>
     <w:multiLevelType w:val="multilevel"/>
     <w:tmpl w:val="CF069CE8"/>
@@ -8149,7 +12089,7 @@
       </w:rPr>
     </w:lvl>
   </w:abstractNum>
-  <w:abstractNum w:abstractNumId="1">
+  <w:abstractNum w:abstractNumId="1" w15:restartNumberingAfterBreak="0">
     <w:nsid w:val="2DAC566F"/>
     <w:multiLevelType w:val="multilevel"/>
     <w:tmpl w:val="4C6051FC"/>
@@ -8298,17 +12238,17 @@
       </w:rPr>
     </w:lvl>
   </w:abstractNum>
-  <w:num w:numId="1">
+  <w:num w:numId="1" w16cid:durableId="1808477155">
     <w:abstractNumId w:val="1"/>
   </w:num>
-  <w:num w:numId="2">
+  <w:num w:numId="2" w16cid:durableId="1480726027">
     <w:abstractNumId w:val="0"/>
   </w:num>
 </w:numbering>
 </file>
 
 <file path=word/styles.xml><?xml version="1.0" encoding="utf-8"?>
-<w:styles xmlns:r="http://schemas.openxmlformats.org/officeDocument/2006/relationships" xmlns:w="http://schemas.openxmlformats.org/wordprocessingml/2006/main">
+<w:styles xmlns:mc="http://schemas.openxmlformats.org/markup-compatibility/2006" xmlns:r="http://schemas.openxmlformats.org/officeDocument/2006/relationships" xmlns:w="http://schemas.openxmlformats.org/wordprocessingml/2006/main" xmlns:w14="http://schemas.microsoft.com/office/word/2010/wordml" xmlns:w15="http://schemas.microsoft.com/office/word/2012/wordml" xmlns:w16cex="http://schemas.microsoft.com/office/word/2018/wordml/cex" xmlns:w16cid="http://schemas.microsoft.com/office/word/2016/wordml/cid" xmlns:w16="http://schemas.microsoft.com/office/word/2018/wordml" xmlns:w16sdtdh="http://schemas.microsoft.com/office/word/2020/wordml/sdtdatahash" xmlns:w16se="http://schemas.microsoft.com/office/word/2015/wordml/symex" mc:Ignorable="w14 w15 w16se w16cid w16 w16cex w16sdtdh">
   <w:docDefaults>
     <w:rPrDefault>
       <w:rPr>
@@ -8324,144 +12264,383 @@
       </w:pPr>
     </w:pPrDefault>
   </w:docDefaults>
-  <w:latentStyles w:defLockedState="0" w:defUIPriority="99" w:defSemiHidden="1" w:defUnhideWhenUsed="1" w:defQFormat="0" w:count="267">
-    <w:lsdException w:name="Normal" w:semiHidden="0" w:uiPriority="0" w:unhideWhenUsed="0" w:qFormat="1"/>
-    <w:lsdException w:name="heading 1" w:semiHidden="0" w:uiPriority="9" w:unhideWhenUsed="0" w:qFormat="1"/>
-    <w:lsdException w:name="heading 2" w:uiPriority="9" w:qFormat="1"/>
-    <w:lsdException w:name="heading 3" w:uiPriority="9" w:qFormat="1"/>
-    <w:lsdException w:name="heading 4" w:uiPriority="9" w:qFormat="1"/>
-    <w:lsdException w:name="heading 5" w:uiPriority="9" w:qFormat="1"/>
-    <w:lsdException w:name="heading 6" w:uiPriority="9" w:qFormat="1"/>
-    <w:lsdException w:name="heading 7" w:uiPriority="9" w:qFormat="1"/>
-    <w:lsdException w:name="heading 8" w:uiPriority="9" w:qFormat="1"/>
-    <w:lsdException w:name="heading 9" w:uiPriority="9" w:qFormat="1"/>
-    <w:lsdException w:name="toc 1" w:uiPriority="39"/>
-    <w:lsdException w:name="toc 2" w:uiPriority="39"/>
-    <w:lsdException w:name="toc 3" w:uiPriority="39"/>
-    <w:lsdException w:name="toc 4" w:uiPriority="39"/>
-    <w:lsdException w:name="toc 5" w:uiPriority="39"/>
-    <w:lsdException w:name="toc 6" w:uiPriority="39"/>
-    <w:lsdException w:name="toc 7" w:uiPriority="39"/>
-    <w:lsdException w:name="toc 8" w:uiPriority="39"/>
-    <w:lsdException w:name="toc 9" w:uiPriority="39"/>
-    <w:lsdException w:name="caption" w:uiPriority="35" w:qFormat="1"/>
-    <w:lsdException w:name="Title" w:semiHidden="0" w:uiPriority="10" w:unhideWhenUsed="0" w:qFormat="1"/>
-    <w:lsdException w:name="Default Paragraph Font" w:uiPriority="1"/>
-    <w:lsdException w:name="Subtitle" w:semiHidden="0" w:uiPriority="11" w:unhideWhenUsed="0" w:qFormat="1"/>
-    <w:lsdException w:name="Strong" w:semiHidden="0" w:uiPriority="22" w:unhideWhenUsed="0" w:qFormat="1"/>
-    <w:lsdException w:name="Emphasis" w:semiHidden="0" w:uiPriority="20" w:unhideWhenUsed="0" w:qFormat="1"/>
-    <w:lsdException w:name="Table Grid" w:semiHidden="0" w:uiPriority="59" w:unhideWhenUsed="0"/>
-    <w:lsdException w:name="Placeholder Text" w:unhideWhenUsed="0"/>
-    <w:lsdException w:name="No Spacing" w:semiHidden="0" w:uiPriority="1" w:unhideWhenUsed="0" w:qFormat="1"/>
-    <w:lsdException w:name="Light Shading" w:semiHidden="0" w:uiPriority="60" w:unhideWhenUsed="0"/>
-    <w:lsdException w:name="Light List" w:semiHidden="0" w:uiPriority="61" w:unhideWhenUsed="0"/>
-    <w:lsdException w:name="Light Grid" w:semiHidden="0" w:uiPriority="62" w:unhideWhenUsed="0"/>
-    <w:lsdException w:name="Medium Shading 1" w:semiHidden="0" w:uiPriority="63" w:unhideWhenUsed="0"/>
-    <w:lsdException w:name="Medium Shading 2" w:semiHidden="0" w:uiPriority="64" w:unhideWhenUsed="0"/>
-    <w:lsdException w:name="Medium List 1" w:semiHidden="0" w:uiPriority="65" w:unhideWhenUsed="0"/>
-    <w:lsdException w:name="Medium List 2" w:semiHidden="0" w:uiPriority="66" w:unhideWhenUsed="0"/>
-    <w:lsdException w:name="Medium Grid 1" w:semiHidden="0" w:uiPriority="67" w:unhideWhenUsed="0"/>
-    <w:lsdException w:name="Medium Grid 2" w:semiHidden="0" w:uiPriority="68" w:unhideWhenUsed="0"/>
-    <w:lsdException w:name="Medium Grid 3" w:semiHidden="0" w:uiPriority="69" w:unhideWhenUsed="0"/>
-    <w:lsdException w:name="Dark List" w:semiHidden="0" w:uiPriority="70" w:unhideWhenUsed="0"/>
-    <w:lsdException w:name="Colorful Shading" w:semiHidden="0" w:uiPriority="71" w:unhideWhenUsed="0"/>
-    <w:lsdException w:name="Colorful List" w:semiHidden="0" w:uiPriority="72" w:unhideWhenUsed="0"/>
-    <w:lsdException w:name="Colorful Grid" w:semiHidden="0" w:uiPriority="73" w:unhideWhenUsed="0"/>
-    <w:lsdException w:name="Light Shading Accent 1" w:semiHidden="0" w:uiPriority="60" w:unhideWhenUsed="0"/>
-    <w:lsdException w:name="Light List Accent 1" w:semiHidden="0" w:uiPriority="61" w:unhideWhenUsed="0"/>
-    <w:lsdException w:name="Light Grid Accent 1" w:semiHidden="0" w:uiPriority="62" w:unhideWhenUsed="0"/>
-    <w:lsdException w:name="Medium Shading 1 Accent 1" w:semiHidden="0" w:uiPriority="63" w:unhideWhenUsed="0"/>
-    <w:lsdException w:name="Medium Shading 2 Accent 1" w:semiHidden="0" w:uiPriority="64" w:unhideWhenUsed="0"/>
-    <w:lsdException w:name="Medium List 1 Accent 1" w:semiHidden="0" w:uiPriority="65" w:unhideWhenUsed="0"/>
-    <w:lsdException w:name="Revision" w:unhideWhenUsed="0"/>
-    <w:lsdException w:name="List Paragraph" w:semiHidden="0" w:uiPriority="34" w:unhideWhenUsed="0" w:qFormat="1"/>
-    <w:lsdException w:name="Quote" w:semiHidden="0" w:uiPriority="29" w:unhideWhenUsed="0" w:qFormat="1"/>
-    <w:lsdException w:name="Intense Quote" w:semiHidden="0" w:uiPriority="30" w:unhideWhenUsed="0" w:qFormat="1"/>
-    <w:lsdException w:name="Medium List 2 Accent 1" w:semiHidden="0" w:uiPriority="66" w:unhideWhenUsed="0"/>
-    <w:lsdException w:name="Medium Grid 1 Accent 1" w:semiHidden="0" w:uiPriority="67" w:unhideWhenUsed="0"/>
-    <w:lsdException w:name="Medium Grid 2 Accent 1" w:semiHidden="0" w:uiPriority="68" w:unhideWhenUsed="0"/>
-    <w:lsdException w:name="Medium Grid 3 Accent 1" w:semiHidden="0" w:uiPriority="69" w:unhideWhenUsed="0"/>
-    <w:lsdException w:name="Dark List Accent 1" w:semiHidden="0" w:uiPriority="70" w:unhideWhenUsed="0"/>
-    <w:lsdException w:name="Colorful Shading Accent 1" w:semiHidden="0" w:uiPriority="71" w:unhideWhenUsed="0"/>
-    <w:lsdException w:name="Colorful List Accent 1" w:semiHidden="0" w:uiPriority="72" w:unhideWhenUsed="0"/>
-    <w:lsdException w:name="Colorful Grid Accent 1" w:semiHidden="0" w:uiPriority="73" w:unhideWhenUsed="0"/>
-    <w:lsdException w:name="Light Shading Accent 2" w:semiHidden="0" w:uiPriority="60" w:unhideWhenUsed="0"/>
-    <w:lsdException w:name="Light List Accent 2" w:semiHidden="0" w:uiPriority="61" w:unhideWhenUsed="0"/>
-    <w:lsdException w:name="Light Grid Accent 2" w:semiHidden="0" w:uiPriority="62" w:unhideWhenUsed="0"/>
-    <w:lsdException w:name="Medium Shading 1 Accent 2" w:semiHidden="0" w:uiPriority="63" w:unhideWhenUsed="0"/>
-    <w:lsdException w:name="Medium Shading 2 Accent 2" w:semiHidden="0" w:uiPriority="64" w:unhideWhenUsed="0"/>
-    <w:lsdException w:name="Medium List 1 Accent 2" w:semiHidden="0" w:uiPriority="65" w:unhideWhenUsed="0"/>
-    <w:lsdException w:name="Medium List 2 Accent 2" w:semiHidden="0" w:uiPriority="66" w:unhideWhenUsed="0"/>
-    <w:lsdException w:name="Medium Grid 1 Accent 2" w:semiHidden="0" w:uiPriority="67" w:unhideWhenUsed="0"/>
-    <w:lsdException w:name="Medium Grid 2 Accent 2" w:semiHidden="0" w:uiPriority="68" w:unhideWhenUsed="0"/>
-    <w:lsdException w:name="Medium Grid 3 Accent 2" w:semiHidden="0" w:uiPriority="69" w:unhideWhenUsed="0"/>
-    <w:lsdException w:name="Dark List Accent 2" w:semiHidden="0" w:uiPriority="70" w:unhideWhenUsed="0"/>
-    <w:lsdException w:name="Colorful Shading Accent 2" w:semiHidden="0" w:uiPriority="71" w:unhideWhenUsed="0"/>
-    <w:lsdException w:name="Colorful List Accent 2" w:semiHidden="0" w:uiPriority="72" w:unhideWhenUsed="0"/>
-    <w:lsdException w:name="Colorful Grid Accent 2" w:semiHidden="0" w:uiPriority="73" w:unhideWhenUsed="0"/>
-    <w:lsdException w:name="Light Shading Accent 3" w:semiHidden="0" w:uiPriority="60" w:unhideWhenUsed="0"/>
-    <w:lsdException w:name="Light List Accent 3" w:semiHidden="0" w:uiPriority="61" w:unhideWhenUsed="0"/>
-    <w:lsdException w:name="Light Grid Accent 3" w:semiHidden="0" w:uiPriority="62" w:unhideWhenUsed="0"/>
-    <w:lsdException w:name="Medium Shading 1 Accent 3" w:semiHidden="0" w:uiPriority="63" w:unhideWhenUsed="0"/>
-    <w:lsdException w:name="Medium Shading 2 Accent 3" w:semiHidden="0" w:uiPriority="64" w:unhideWhenUsed="0"/>
-    <w:lsdException w:name="Medium List 1 Accent 3" w:semiHidden="0" w:uiPriority="65" w:unhideWhenUsed="0"/>
-    <w:lsdException w:name="Medium List 2 Accent 3" w:semiHidden="0" w:uiPriority="66" w:unhideWhenUsed="0"/>
-    <w:lsdException w:name="Medium Grid 1 Accent 3" w:semiHidden="0" w:uiPriority="67" w:unhideWhenUsed="0"/>
-    <w:lsdException w:name="Medium Grid 2 Accent 3" w:semiHidden="0" w:uiPriority="68" w:unhideWhenUsed="0"/>
-    <w:lsdException w:name="Medium Grid 3 Accent 3" w:semiHidden="0" w:uiPriority="69" w:unhideWhenUsed="0"/>
-    <w:lsdException w:name="Dark List Accent 3" w:semiHidden="0" w:uiPriority="70" w:unhideWhenUsed="0"/>
-    <w:lsdException w:name="Colorful Shading Accent 3" w:semiHidden="0" w:uiPriority="71" w:unhideWhenUsed="0"/>
-    <w:lsdException w:name="Colorful List Accent 3" w:semiHidden="0" w:uiPriority="72" w:unhideWhenUsed="0"/>
-    <w:lsdException w:name="Colorful Grid Accent 3" w:semiHidden="0" w:uiPriority="73" w:unhideWhenUsed="0"/>
-    <w:lsdException w:name="Light Shading Accent 4" w:semiHidden="0" w:uiPriority="60" w:unhideWhenUsed="0"/>
-    <w:lsdException w:name="Light List Accent 4" w:semiHidden="0" w:uiPriority="61" w:unhideWhenUsed="0"/>
-    <w:lsdException w:name="Light Grid Accent 4" w:semiHidden="0" w:uiPriority="62" w:unhideWhenUsed="0"/>
-    <w:lsdException w:name="Medium Shading 1 Accent 4" w:semiHidden="0" w:uiPriority="63" w:unhideWhenUsed="0"/>
-    <w:lsdException w:name="Medium Shading 2 Accent 4" w:semiHidden="0" w:uiPriority="64" w:unhideWhenUsed="0"/>
-    <w:lsdException w:name="Medium List 1 Accent 4" w:semiHidden="0" w:uiPriority="65" w:unhideWhenUsed="0"/>
-    <w:lsdException w:name="Medium List 2 Accent 4" w:semiHidden="0" w:uiPriority="66" w:unhideWhenUsed="0"/>
-    <w:lsdException w:name="Medium Grid 1 Accent 4" w:semiHidden="0" w:uiPriority="67" w:unhideWhenUsed="0"/>
-    <w:lsdException w:name="Medium Grid 2 Accent 4" w:semiHidden="0" w:uiPriority="68" w:unhideWhenUsed="0"/>
-    <w:lsdException w:name="Medium Grid 3 Accent 4" w:semiHidden="0" w:uiPriority="69" w:unhideWhenUsed="0"/>
-    <w:lsdException w:name="Dark List Accent 4" w:semiHidden="0" w:uiPriority="70" w:unhideWhenUsed="0"/>
-    <w:lsdException w:name="Colorful Shading Accent 4" w:semiHidden="0" w:uiPriority="71" w:unhideWhenUsed="0"/>
-    <w:lsdException w:name="Colorful List Accent 4" w:semiHidden="0" w:uiPriority="72" w:unhideWhenUsed="0"/>
-    <w:lsdException w:name="Colorful Grid Accent 4" w:semiHidden="0" w:uiPriority="73" w:unhideWhenUsed="0"/>
-    <w:lsdException w:name="Light Shading Accent 5" w:semiHidden="0" w:uiPriority="60" w:unhideWhenUsed="0"/>
-    <w:lsdException w:name="Light List Accent 5" w:semiHidden="0" w:uiPriority="61" w:unhideWhenUsed="0"/>
-    <w:lsdException w:name="Light Grid Accent 5" w:semiHidden="0" w:uiPriority="62" w:unhideWhenUsed="0"/>
-    <w:lsdException w:name="Medium Shading 1 Accent 5" w:semiHidden="0" w:uiPriority="63" w:unhideWhenUsed="0"/>
-    <w:lsdException w:name="Medium Shading 2 Accent 5" w:semiHidden="0" w:uiPriority="64" w:unhideWhenUsed="0"/>
-    <w:lsdException w:name="Medium List 1 Accent 5" w:semiHidden="0" w:uiPriority="65" w:unhideWhenUsed="0"/>
-    <w:lsdException w:name="Medium List 2 Accent 5" w:semiHidden="0" w:uiPriority="66" w:unhideWhenUsed="0"/>
-    <w:lsdException w:name="Medium Grid 1 Accent 5" w:semiHidden="0" w:uiPriority="67" w:unhideWhenUsed="0"/>
-    <w:lsdException w:name="Medium Grid 2 Accent 5" w:semiHidden="0" w:uiPriority="68" w:unhideWhenUsed="0"/>
-    <w:lsdException w:name="Medium Grid 3 Accent 5" w:semiHidden="0" w:uiPriority="69" w:unhideWhenUsed="0"/>
-    <w:lsdException w:name="Dark List Accent 5" w:semiHidden="0" w:uiPriority="70" w:unhideWhenUsed="0"/>
-    <w:lsdException w:name="Colorful Shading Accent 5" w:semiHidden="0" w:uiPriority="71" w:unhideWhenUsed="0"/>
-    <w:lsdException w:name="Colorful List Accent 5" w:semiHidden="0" w:uiPriority="72" w:unhideWhenUsed="0"/>
-    <w:lsdException w:name="Colorful Grid Accent 5" w:semiHidden="0" w:uiPriority="73" w:unhideWhenUsed="0"/>
-    <w:lsdException w:name="Light Shading Accent 6" w:semiHidden="0" w:uiPriority="60" w:unhideWhenUsed="0"/>
-    <w:lsdException w:name="Light List Accent 6" w:semiHidden="0" w:uiPriority="61" w:unhideWhenUsed="0"/>
-    <w:lsdException w:name="Light Grid Accent 6" w:semiHidden="0" w:uiPriority="62" w:unhideWhenUsed="0"/>
-    <w:lsdException w:name="Medium Shading 1 Accent 6" w:semiHidden="0" w:uiPriority="63" w:unhideWhenUsed="0"/>
-    <w:lsdException w:name="Medium Shading 2 Accent 6" w:semiHidden="0" w:uiPriority="64" w:unhideWhenUsed="0"/>
-    <w:lsdException w:name="Medium List 1 Accent 6" w:semiHidden="0" w:uiPriority="65" w:unhideWhenUsed="0"/>
-    <w:lsdException w:name="Medium List 2 Accent 6" w:semiHidden="0" w:uiPriority="66" w:unhideWhenUsed="0"/>
-    <w:lsdException w:name="Medium Grid 1 Accent 6" w:semiHidden="0" w:uiPriority="67" w:unhideWhenUsed="0"/>
-    <w:lsdException w:name="Medium Grid 2 Accent 6" w:semiHidden="0" w:uiPriority="68" w:unhideWhenUsed="0"/>
-    <w:lsdException w:name="Medium Grid 3 Accent 6" w:semiHidden="0" w:uiPriority="69" w:unhideWhenUsed="0"/>
-    <w:lsdException w:name="Dark List Accent 6" w:semiHidden="0" w:uiPriority="70" w:unhideWhenUsed="0"/>
-    <w:lsdException w:name="Colorful Shading Accent 6" w:semiHidden="0" w:uiPriority="71" w:unhideWhenUsed="0"/>
-    <w:lsdException w:name="Colorful List Accent 6" w:semiHidden="0" w:uiPriority="72" w:unhideWhenUsed="0"/>
-    <w:lsdException w:name="Colorful Grid Accent 6" w:semiHidden="0" w:uiPriority="73" w:unhideWhenUsed="0"/>
-    <w:lsdException w:name="Subtle Emphasis" w:semiHidden="0" w:uiPriority="19" w:unhideWhenUsed="0" w:qFormat="1"/>
-    <w:lsdException w:name="Intense Emphasis" w:semiHidden="0" w:uiPriority="21" w:unhideWhenUsed="0" w:qFormat="1"/>
-    <w:lsdException w:name="Subtle Reference" w:semiHidden="0" w:uiPriority="31" w:unhideWhenUsed="0" w:qFormat="1"/>
-    <w:lsdException w:name="Intense Reference" w:semiHidden="0" w:uiPriority="32" w:unhideWhenUsed="0" w:qFormat="1"/>
-    <w:lsdException w:name="Book Title" w:semiHidden="0" w:uiPriority="33" w:unhideWhenUsed="0" w:qFormat="1"/>
-    <w:lsdException w:name="Bibliography" w:uiPriority="37"/>
-    <w:lsdException w:name="TOC Heading" w:uiPriority="39" w:qFormat="1"/>
+  <w:latentStyles w:defLockedState="0" w:defUIPriority="99" w:defSemiHidden="0" w:defUnhideWhenUsed="0" w:defQFormat="0" w:count="376">
+    <w:lsdException w:name="Normal" w:uiPriority="0" w:qFormat="1"/>
+    <w:lsdException w:name="heading 1" w:uiPriority="9" w:qFormat="1"/>
+    <w:lsdException w:name="heading 2" w:semiHidden="1" w:uiPriority="9" w:unhideWhenUsed="1" w:qFormat="1"/>
+    <w:lsdException w:name="heading 3" w:semiHidden="1" w:uiPriority="9" w:unhideWhenUsed="1" w:qFormat="1"/>
+    <w:lsdException w:name="heading 4" w:semiHidden="1" w:uiPriority="9" w:unhideWhenUsed="1" w:qFormat="1"/>
+    <w:lsdException w:name="heading 5" w:semiHidden="1" w:uiPriority="9" w:unhideWhenUsed="1" w:qFormat="1"/>
+    <w:lsdException w:name="heading 6" w:semiHidden="1" w:uiPriority="9" w:unhideWhenUsed="1" w:qFormat="1"/>
+    <w:lsdException w:name="heading 7" w:semiHidden="1" w:uiPriority="9" w:unhideWhenUsed="1" w:qFormat="1"/>
+    <w:lsdException w:name="heading 8" w:semiHidden="1" w:uiPriority="9" w:unhideWhenUsed="1" w:qFormat="1"/>
+    <w:lsdException w:name="heading 9" w:semiHidden="1" w:uiPriority="9" w:unhideWhenUsed="1" w:qFormat="1"/>
+    <w:lsdException w:name="index 1" w:semiHidden="1" w:unhideWhenUsed="1"/>
+    <w:lsdException w:name="index 2" w:semiHidden="1" w:unhideWhenUsed="1"/>
+    <w:lsdException w:name="index 3" w:semiHidden="1" w:unhideWhenUsed="1"/>
+    <w:lsdException w:name="index 4" w:semiHidden="1" w:unhideWhenUsed="1"/>
+    <w:lsdException w:name="index 5" w:semiHidden="1" w:unhideWhenUsed="1"/>
+    <w:lsdException w:name="index 6" w:semiHidden="1" w:unhideWhenUsed="1"/>
+    <w:lsdException w:name="index 7" w:semiHidden="1" w:unhideWhenUsed="1"/>
+    <w:lsdException w:name="index 8" w:semiHidden="1" w:unhideWhenUsed="1"/>
+    <w:lsdException w:name="index 9" w:semiHidden="1" w:unhideWhenUsed="1"/>
+    <w:lsdException w:name="toc 1" w:semiHidden="1" w:uiPriority="39" w:unhideWhenUsed="1"/>
+    <w:lsdException w:name="toc 2" w:semiHidden="1" w:uiPriority="39" w:unhideWhenUsed="1"/>
+    <w:lsdException w:name="toc 3" w:semiHidden="1" w:uiPriority="39" w:unhideWhenUsed="1"/>
+    <w:lsdException w:name="toc 4" w:semiHidden="1" w:uiPriority="39" w:unhideWhenUsed="1"/>
+    <w:lsdException w:name="toc 5" w:semiHidden="1" w:uiPriority="39" w:unhideWhenUsed="1"/>
+    <w:lsdException w:name="toc 6" w:semiHidden="1" w:uiPriority="39" w:unhideWhenUsed="1"/>
+    <w:lsdException w:name="toc 7" w:semiHidden="1" w:uiPriority="39" w:unhideWhenUsed="1"/>
+    <w:lsdException w:name="toc 8" w:semiHidden="1" w:uiPriority="39" w:unhideWhenUsed="1"/>
+    <w:lsdException w:name="toc 9" w:semiHidden="1" w:uiPriority="39" w:unhideWhenUsed="1"/>
+    <w:lsdException w:name="Normal Indent" w:semiHidden="1" w:unhideWhenUsed="1"/>
+    <w:lsdException w:name="footnote text" w:semiHidden="1" w:unhideWhenUsed="1"/>
+    <w:lsdException w:name="annotation text" w:semiHidden="1" w:unhideWhenUsed="1"/>
+    <w:lsdException w:name="header" w:semiHidden="1" w:unhideWhenUsed="1"/>
+    <w:lsdException w:name="footer" w:semiHidden="1" w:unhideWhenUsed="1"/>
+    <w:lsdException w:name="index heading" w:semiHidden="1" w:unhideWhenUsed="1"/>
+    <w:lsdException w:name="caption" w:semiHidden="1" w:uiPriority="35" w:unhideWhenUsed="1" w:qFormat="1"/>
+    <w:lsdException w:name="table of figures" w:semiHidden="1" w:unhideWhenUsed="1"/>
+    <w:lsdException w:name="envelope address" w:semiHidden="1" w:unhideWhenUsed="1"/>
+    <w:lsdException w:name="envelope return" w:semiHidden="1" w:unhideWhenUsed="1"/>
+    <w:lsdException w:name="footnote reference" w:semiHidden="1" w:unhideWhenUsed="1"/>
+    <w:lsdException w:name="annotation reference" w:semiHidden="1" w:unhideWhenUsed="1"/>
+    <w:lsdException w:name="line number" w:semiHidden="1" w:unhideWhenUsed="1"/>
+    <w:lsdException w:name="page number" w:semiHidden="1" w:unhideWhenUsed="1"/>
+    <w:lsdException w:name="endnote reference" w:semiHidden="1" w:unhideWhenUsed="1"/>
+    <w:lsdException w:name="endnote text" w:semiHidden="1" w:unhideWhenUsed="1"/>
+    <w:lsdException w:name="table of authorities" w:semiHidden="1" w:unhideWhenUsed="1"/>
+    <w:lsdException w:name="macro" w:semiHidden="1" w:unhideWhenUsed="1"/>
+    <w:lsdException w:name="toa heading" w:semiHidden="1" w:unhideWhenUsed="1"/>
+    <w:lsdException w:name="List" w:semiHidden="1" w:unhideWhenUsed="1"/>
+    <w:lsdException w:name="List Bullet" w:semiHidden="1" w:unhideWhenUsed="1"/>
+    <w:lsdException w:name="List Number" w:semiHidden="1" w:unhideWhenUsed="1"/>
+    <w:lsdException w:name="List 2" w:semiHidden="1" w:unhideWhenUsed="1"/>
+    <w:lsdException w:name="List 3" w:semiHidden="1" w:unhideWhenUsed="1"/>
+    <w:lsdException w:name="List 4" w:semiHidden="1" w:unhideWhenUsed="1"/>
+    <w:lsdException w:name="List 5" w:semiHidden="1" w:unhideWhenUsed="1"/>
+    <w:lsdException w:name="List Bullet 2" w:semiHidden="1" w:unhideWhenUsed="1"/>
+    <w:lsdException w:name="List Bullet 3" w:semiHidden="1" w:unhideWhenUsed="1"/>
+    <w:lsdException w:name="List Bullet 4" w:semiHidden="1" w:unhideWhenUsed="1"/>
+    <w:lsdException w:name="List Bullet 5" w:semiHidden="1" w:unhideWhenUsed="1"/>
+    <w:lsdException w:name="List Number 2" w:semiHidden="1" w:unhideWhenUsed="1"/>
+    <w:lsdException w:name="List Number 3" w:semiHidden="1" w:unhideWhenUsed="1"/>
+    <w:lsdException w:name="List Number 4" w:semiHidden="1" w:unhideWhenUsed="1"/>
+    <w:lsdException w:name="List Number 5" w:semiHidden="1" w:unhideWhenUsed="1"/>
+    <w:lsdException w:name="Title" w:uiPriority="10" w:qFormat="1"/>
+    <w:lsdException w:name="Closing" w:semiHidden="1" w:unhideWhenUsed="1"/>
+    <w:lsdException w:name="Signature" w:semiHidden="1" w:unhideWhenUsed="1"/>
+    <w:lsdException w:name="Default Paragraph Font" w:semiHidden="1" w:uiPriority="1" w:unhideWhenUsed="1"/>
+    <w:lsdException w:name="Body Text" w:semiHidden="1" w:unhideWhenUsed="1"/>
+    <w:lsdException w:name="Body Text Indent" w:semiHidden="1" w:unhideWhenUsed="1"/>
+    <w:lsdException w:name="List Continue" w:semiHidden="1" w:unhideWhenUsed="1"/>
+    <w:lsdException w:name="List Continue 2" w:semiHidden="1" w:unhideWhenUsed="1"/>
+    <w:lsdException w:name="List Continue 3" w:semiHidden="1" w:unhideWhenUsed="1"/>
+    <w:lsdException w:name="List Continue 4" w:semiHidden="1" w:unhideWhenUsed="1"/>
+    <w:lsdException w:name="List Continue 5" w:semiHidden="1" w:unhideWhenUsed="1"/>
+    <w:lsdException w:name="Message Header" w:semiHidden="1" w:unhideWhenUsed="1"/>
+    <w:lsdException w:name="Subtitle" w:uiPriority="11" w:qFormat="1"/>
+    <w:lsdException w:name="Salutation" w:semiHidden="1" w:unhideWhenUsed="1"/>
+    <w:lsdException w:name="Date" w:semiHidden="1" w:unhideWhenUsed="1"/>
+    <w:lsdException w:name="Body Text First Indent" w:semiHidden="1" w:unhideWhenUsed="1"/>
+    <w:lsdException w:name="Body Text First Indent 2" w:semiHidden="1" w:unhideWhenUsed="1"/>
+    <w:lsdException w:name="Note Heading" w:semiHidden="1" w:unhideWhenUsed="1"/>
+    <w:lsdException w:name="Body Text 2" w:semiHidden="1" w:unhideWhenUsed="1"/>
+    <w:lsdException w:name="Body Text 3" w:semiHidden="1" w:unhideWhenUsed="1"/>
+    <w:lsdException w:name="Body Text Indent 2" w:semiHidden="1" w:unhideWhenUsed="1"/>
+    <w:lsdException w:name="Body Text Indent 3" w:semiHidden="1" w:unhideWhenUsed="1"/>
+    <w:lsdException w:name="Block Text" w:semiHidden="1" w:unhideWhenUsed="1"/>
+    <w:lsdException w:name="Hyperlink" w:semiHidden="1" w:unhideWhenUsed="1"/>
+    <w:lsdException w:name="FollowedHyperlink" w:semiHidden="1" w:unhideWhenUsed="1"/>
+    <w:lsdException w:name="Strong" w:uiPriority="22" w:qFormat="1"/>
+    <w:lsdException w:name="Emphasis" w:uiPriority="20" w:qFormat="1"/>
+    <w:lsdException w:name="Document Map" w:semiHidden="1" w:unhideWhenUsed="1"/>
+    <w:lsdException w:name="Plain Text" w:semiHidden="1" w:unhideWhenUsed="1"/>
+    <w:lsdException w:name="E-mail Signature" w:semiHidden="1" w:unhideWhenUsed="1"/>
+    <w:lsdException w:name="HTML Top of Form" w:semiHidden="1" w:unhideWhenUsed="1"/>
+    <w:lsdException w:name="HTML Bottom of Form" w:semiHidden="1" w:unhideWhenUsed="1"/>
+    <w:lsdException w:name="Normal (Web)" w:semiHidden="1" w:unhideWhenUsed="1"/>
+    <w:lsdException w:name="HTML Acronym" w:semiHidden="1" w:unhideWhenUsed="1"/>
+    <w:lsdException w:name="HTML Address" w:semiHidden="1" w:unhideWhenUsed="1"/>
+    <w:lsdException w:name="HTML Cite" w:semiHidden="1" w:unhideWhenUsed="1"/>
+    <w:lsdException w:name="HTML Code" w:semiHidden="1" w:unhideWhenUsed="1"/>
+    <w:lsdException w:name="HTML Definition" w:semiHidden="1" w:unhideWhenUsed="1"/>
+    <w:lsdException w:name="HTML Keyboard" w:semiHidden="1" w:unhideWhenUsed="1"/>
+    <w:lsdException w:name="HTML Preformatted" w:semiHidden="1" w:unhideWhenUsed="1"/>
+    <w:lsdException w:name="HTML Sample" w:semiHidden="1" w:unhideWhenUsed="1"/>
+    <w:lsdException w:name="HTML Typewriter" w:semiHidden="1" w:unhideWhenUsed="1"/>
+    <w:lsdException w:name="HTML Variable" w:semiHidden="1" w:unhideWhenUsed="1"/>
+    <w:lsdException w:name="Normal Table" w:semiHidden="1" w:unhideWhenUsed="1"/>
+    <w:lsdException w:name="annotation subject" w:semiHidden="1" w:unhideWhenUsed="1"/>
+    <w:lsdException w:name="No List" w:semiHidden="1" w:unhideWhenUsed="1"/>
+    <w:lsdException w:name="Outline List 1" w:semiHidden="1" w:unhideWhenUsed="1"/>
+    <w:lsdException w:name="Outline List 2" w:semiHidden="1" w:unhideWhenUsed="1"/>
+    <w:lsdException w:name="Outline List 3" w:semiHidden="1" w:unhideWhenUsed="1"/>
+    <w:lsdException w:name="Table Simple 1" w:semiHidden="1" w:unhideWhenUsed="1"/>
+    <w:lsdException w:name="Table Simple 2" w:semiHidden="1" w:unhideWhenUsed="1"/>
+    <w:lsdException w:name="Table Simple 3" w:semiHidden="1" w:unhideWhenUsed="1"/>
+    <w:lsdException w:name="Table Classic 1" w:semiHidden="1" w:unhideWhenUsed="1"/>
+    <w:lsdException w:name="Table Classic 2" w:semiHidden="1" w:unhideWhenUsed="1"/>
+    <w:lsdException w:name="Table Classic 3" w:semiHidden="1" w:unhideWhenUsed="1"/>
+    <w:lsdException w:name="Table Classic 4" w:semiHidden="1" w:unhideWhenUsed="1"/>
+    <w:lsdException w:name="Table Colorful 1" w:semiHidden="1" w:unhideWhenUsed="1"/>
+    <w:lsdException w:name="Table Colorful 2" w:semiHidden="1" w:unhideWhenUsed="1"/>
+    <w:lsdException w:name="Table Colorful 3" w:semiHidden="1" w:unhideWhenUsed="1"/>
+    <w:lsdException w:name="Table Columns 1" w:semiHidden="1" w:unhideWhenUsed="1"/>
+    <w:lsdException w:name="Table Columns 2" w:semiHidden="1" w:unhideWhenUsed="1"/>
+    <w:lsdException w:name="Table Columns 3" w:semiHidden="1" w:unhideWhenUsed="1"/>
+    <w:lsdException w:name="Table Columns 4" w:semiHidden="1" w:unhideWhenUsed="1"/>
+    <w:lsdException w:name="Table Columns 5" w:semiHidden="1" w:unhideWhenUsed="1"/>
+    <w:lsdException w:name="Table Grid 1" w:semiHidden="1" w:unhideWhenUsed="1"/>
+    <w:lsdException w:name="Table Grid 2" w:semiHidden="1" w:unhideWhenUsed="1"/>
+    <w:lsdException w:name="Table Grid 3" w:semiHidden="1" w:unhideWhenUsed="1"/>
+    <w:lsdException w:name="Table Grid 4" w:semiHidden="1" w:unhideWhenUsed="1"/>
+    <w:lsdException w:name="Table Grid 5" w:semiHidden="1" w:unhideWhenUsed="1"/>
+    <w:lsdException w:name="Table Grid 6" w:semiHidden="1" w:unhideWhenUsed="1"/>
+    <w:lsdException w:name="Table Grid 7" w:semiHidden="1" w:unhideWhenUsed="1"/>
+    <w:lsdException w:name="Table Grid 8" w:semiHidden="1" w:unhideWhenUsed="1"/>
+    <w:lsdException w:name="Table List 1" w:semiHidden="1" w:unhideWhenUsed="1"/>
+    <w:lsdException w:name="Table List 2" w:semiHidden="1" w:unhideWhenUsed="1"/>
+    <w:lsdException w:name="Table List 3" w:semiHidden="1" w:unhideWhenUsed="1"/>
+    <w:lsdException w:name="Table List 4" w:semiHidden="1" w:unhideWhenUsed="1"/>
+    <w:lsdException w:name="Table List 5" w:semiHidden="1" w:unhideWhenUsed="1"/>
+    <w:lsdException w:name="Table List 6" w:semiHidden="1" w:unhideWhenUsed="1"/>
+    <w:lsdException w:name="Table List 7" w:semiHidden="1" w:unhideWhenUsed="1"/>
+    <w:lsdException w:name="Table List 8" w:semiHidden="1" w:unhideWhenUsed="1"/>
+    <w:lsdException w:name="Table 3D effects 1" w:semiHidden="1" w:unhideWhenUsed="1"/>
+    <w:lsdException w:name="Table 3D effects 2" w:semiHidden="1" w:unhideWhenUsed="1"/>
+    <w:lsdException w:name="Table 3D effects 3" w:semiHidden="1" w:unhideWhenUsed="1"/>
+    <w:lsdException w:name="Table Contemporary" w:semiHidden="1" w:unhideWhenUsed="1"/>
+    <w:lsdException w:name="Table Elegant" w:semiHidden="1" w:unhideWhenUsed="1"/>
+    <w:lsdException w:name="Table Professional" w:semiHidden="1" w:unhideWhenUsed="1"/>
+    <w:lsdException w:name="Table Subtle 1" w:semiHidden="1" w:unhideWhenUsed="1"/>
+    <w:lsdException w:name="Table Subtle 2" w:semiHidden="1" w:unhideWhenUsed="1"/>
+    <w:lsdException w:name="Table Web 1" w:semiHidden="1" w:unhideWhenUsed="1"/>
+    <w:lsdException w:name="Table Web 2" w:semiHidden="1" w:unhideWhenUsed="1"/>
+    <w:lsdException w:name="Table Web 3" w:semiHidden="1" w:unhideWhenUsed="1"/>
+    <w:lsdException w:name="Balloon Text" w:semiHidden="1" w:unhideWhenUsed="1"/>
+    <w:lsdException w:name="Table Grid" w:semiHidden="1" w:uiPriority="59" w:unhideWhenUsed="1"/>
+    <w:lsdException w:name="Table Theme" w:semiHidden="1" w:unhideWhenUsed="1"/>
+    <w:lsdException w:name="Placeholder Text" w:semiHidden="1"/>
+    <w:lsdException w:name="No Spacing" w:uiPriority="1" w:qFormat="1"/>
+    <w:lsdException w:name="Light Shading" w:uiPriority="60"/>
+    <w:lsdException w:name="Light List" w:uiPriority="61"/>
+    <w:lsdException w:name="Light Grid" w:uiPriority="62"/>
+    <w:lsdException w:name="Medium Shading 1" w:uiPriority="63"/>
+    <w:lsdException w:name="Medium Shading 2" w:uiPriority="64"/>
+    <w:lsdException w:name="Medium List 1" w:uiPriority="65"/>
+    <w:lsdException w:name="Medium List 2" w:uiPriority="66"/>
+    <w:lsdException w:name="Medium Grid 1" w:uiPriority="67"/>
+    <w:lsdException w:name="Medium Grid 2" w:uiPriority="68"/>
+    <w:lsdException w:name="Medium Grid 3" w:uiPriority="69"/>
+    <w:lsdException w:name="Dark List" w:uiPriority="70"/>
+    <w:lsdException w:name="Colorful Shading" w:uiPriority="71"/>
+    <w:lsdException w:name="Colorful List" w:uiPriority="72"/>
+    <w:lsdException w:name="Colorful Grid" w:uiPriority="73"/>
+    <w:lsdException w:name="Light Shading Accent 1" w:uiPriority="60"/>
+    <w:lsdException w:name="Light List Accent 1" w:uiPriority="61"/>
+    <w:lsdException w:name="Light Grid Accent 1" w:uiPriority="62"/>
+    <w:lsdException w:name="Medium Shading 1 Accent 1" w:uiPriority="63"/>
+    <w:lsdException w:name="Medium Shading 2 Accent 1" w:uiPriority="64"/>
+    <w:lsdException w:name="Medium List 1 Accent 1" w:uiPriority="65"/>
+    <w:lsdException w:name="Revision" w:semiHidden="1"/>
+    <w:lsdException w:name="List Paragraph" w:uiPriority="34" w:qFormat="1"/>
+    <w:lsdException w:name="Quote" w:uiPriority="29" w:qFormat="1"/>
+    <w:lsdException w:name="Intense Quote" w:uiPriority="30" w:qFormat="1"/>
+    <w:lsdException w:name="Medium List 2 Accent 1" w:uiPriority="66"/>
+    <w:lsdException w:name="Medium Grid 1 Accent 1" w:uiPriority="67"/>
+    <w:lsdException w:name="Medium Grid 2 Accent 1" w:uiPriority="68"/>
+    <w:lsdException w:name="Medium Grid 3 Accent 1" w:uiPriority="69"/>
+    <w:lsdException w:name="Dark List Accent 1" w:uiPriority="70"/>
+    <w:lsdException w:name="Colorful Shading Accent 1" w:uiPriority="71"/>
+    <w:lsdException w:name="Colorful List Accent 1" w:uiPriority="72"/>
+    <w:lsdException w:name="Colorful Grid Accent 1" w:uiPriority="73"/>
+    <w:lsdException w:name="Light Shading Accent 2" w:uiPriority="60"/>
+    <w:lsdException w:name="Light List Accent 2" w:uiPriority="61"/>
+    <w:lsdException w:name="Light Grid Accent 2" w:uiPriority="62"/>
+    <w:lsdException w:name="Medium Shading 1 Accent 2" w:uiPriority="63"/>
+    <w:lsdException w:name="Medium Shading 2 Accent 2" w:uiPriority="64"/>
+    <w:lsdException w:name="Medium List 1 Accent 2" w:uiPriority="65"/>
+    <w:lsdException w:name="Medium List 2 Accent 2" w:uiPriority="66"/>
+    <w:lsdException w:name="Medium Grid 1 Accent 2" w:uiPriority="67"/>
+    <w:lsdException w:name="Medium Grid 2 Accent 2" w:uiPriority="68"/>
+    <w:lsdException w:name="Medium Grid 3 Accent 2" w:uiPriority="69"/>
+    <w:lsdException w:name="Dark List Accent 2" w:uiPriority="70"/>
+    <w:lsdException w:name="Colorful Shading Accent 2" w:uiPriority="71"/>
+    <w:lsdException w:name="Colorful List Accent 2" w:uiPriority="72"/>
+    <w:lsdException w:name="Colorful Grid Accent 2" w:uiPriority="73"/>
+    <w:lsdException w:name="Light Shading Accent 3" w:uiPriority="60"/>
+    <w:lsdException w:name="Light List Accent 3" w:uiPriority="61"/>
+    <w:lsdException w:name="Light Grid Accent 3" w:uiPriority="62"/>
+    <w:lsdException w:name="Medium Shading 1 Accent 3" w:uiPriority="63"/>
+    <w:lsdException w:name="Medium Shading 2 Accent 3" w:uiPriority="64"/>
+    <w:lsdException w:name="Medium List 1 Accent 3" w:uiPriority="65"/>
+    <w:lsdException w:name="Medium List 2 Accent 3" w:uiPriority="66"/>
+    <w:lsdException w:name="Medium Grid 1 Accent 3" w:uiPriority="67"/>
+    <w:lsdException w:name="Medium Grid 2 Accent 3" w:uiPriority="68"/>
+    <w:lsdException w:name="Medium Grid 3 Accent 3" w:uiPriority="69"/>
+    <w:lsdException w:name="Dark List Accent 3" w:uiPriority="70"/>
+    <w:lsdException w:name="Colorful Shading Accent 3" w:uiPriority="71"/>
+    <w:lsdException w:name="Colorful List Accent 3" w:uiPriority="72"/>
+    <w:lsdException w:name="Colorful Grid Accent 3" w:uiPriority="73"/>
+    <w:lsdException w:name="Light Shading Accent 4" w:uiPriority="60"/>
+    <w:lsdException w:name="Light List Accent 4" w:uiPriority="61"/>
+    <w:lsdException w:name="Light Grid Accent 4" w:uiPriority="62"/>
+    <w:lsdException w:name="Medium Shading 1 Accent 4" w:uiPriority="63"/>
+    <w:lsdException w:name="Medium Shading 2 Accent 4" w:uiPriority="64"/>
+    <w:lsdException w:name="Medium List 1 Accent 4" w:uiPriority="65"/>
+    <w:lsdException w:name="Medium List 2 Accent 4" w:uiPriority="66"/>
+    <w:lsdException w:name="Medium Grid 1 Accent 4" w:uiPriority="67"/>
+    <w:lsdException w:name="Medium Grid 2 Accent 4" w:uiPriority="68"/>
+    <w:lsdException w:name="Medium Grid 3 Accent 4" w:uiPriority="69"/>
+    <w:lsdException w:name="Dark List Accent 4" w:uiPriority="70"/>
+    <w:lsdException w:name="Colorful Shading Accent 4" w:uiPriority="71"/>
+    <w:lsdException w:name="Colorful List Accent 4" w:uiPriority="72"/>
+    <w:lsdException w:name="Colorful Grid Accent 4" w:uiPriority="73"/>
+    <w:lsdException w:name="Light Shading Accent 5" w:uiPriority="60"/>
+    <w:lsdException w:name="Light List Accent 5" w:uiPriority="61"/>
+    <w:lsdException w:name="Light Grid Accent 5" w:uiPriority="62"/>
+    <w:lsdException w:name="Medium Shading 1 Accent 5" w:uiPriority="63"/>
+    <w:lsdException w:name="Medium Shading 2 Accent 5" w:uiPriority="64"/>
+    <w:lsdException w:name="Medium List 1 Accent 5" w:uiPriority="65"/>
+    <w:lsdException w:name="Medium List 2 Accent 5" w:uiPriority="66"/>
+    <w:lsdException w:name="Medium Grid 1 Accent 5" w:uiPriority="67"/>
+    <w:lsdException w:name="Medium Grid 2 Accent 5" w:uiPriority="68"/>
+    <w:lsdException w:name="Medium Grid 3 Accent 5" w:uiPriority="69"/>
+    <w:lsdException w:name="Dark List Accent 5" w:uiPriority="70"/>
+    <w:lsdException w:name="Colorful Shading Accent 5" w:uiPriority="71"/>
+    <w:lsdException w:name="Colorful List Accent 5" w:uiPriority="72"/>
+    <w:lsdException w:name="Colorful Grid Accent 5" w:uiPriority="73"/>
+    <w:lsdException w:name="Light Shading Accent 6" w:uiPriority="60"/>
+    <w:lsdException w:name="Light List Accent 6" w:uiPriority="61"/>
+    <w:lsdException w:name="Light Grid Accent 6" w:uiPriority="62"/>
+    <w:lsdException w:name="Medium Shading 1 Accent 6" w:uiPriority="63"/>
+    <w:lsdException w:name="Medium Shading 2 Accent 6" w:uiPriority="64"/>
+    <w:lsdException w:name="Medium List 1 Accent 6" w:uiPriority="65"/>
+    <w:lsdException w:name="Medium List 2 Accent 6" w:uiPriority="66"/>
+    <w:lsdException w:name="Medium Grid 1 Accent 6" w:uiPriority="67"/>
+    <w:lsdException w:name="Medium Grid 2 Accent 6" w:uiPriority="68"/>
+    <w:lsdException w:name="Medium Grid 3 Accent 6" w:uiPriority="69"/>
+    <w:lsdException w:name="Dark List Accent 6" w:uiPriority="70"/>
+    <w:lsdException w:name="Colorful Shading Accent 6" w:uiPriority="71"/>
+    <w:lsdException w:name="Colorful List Accent 6" w:uiPriority="72"/>
+    <w:lsdException w:name="Colorful Grid Accent 6" w:uiPriority="73"/>
+    <w:lsdException w:name="Subtle Emphasis" w:uiPriority="19" w:qFormat="1"/>
+    <w:lsdException w:name="Intense Emphasis" w:uiPriority="21" w:qFormat="1"/>
+    <w:lsdException w:name="Subtle Reference" w:uiPriority="31" w:qFormat="1"/>
+    <w:lsdException w:name="Intense Reference" w:uiPriority="32" w:qFormat="1"/>
+    <w:lsdException w:name="Book Title" w:uiPriority="33" w:qFormat="1"/>
+    <w:lsdException w:name="Bibliography" w:semiHidden="1" w:uiPriority="37" w:unhideWhenUsed="1"/>
+    <w:lsdException w:name="TOC Heading" w:semiHidden="1" w:uiPriority="39" w:unhideWhenUsed="1" w:qFormat="1"/>
+    <w:lsdException w:name="Plain Table 1" w:uiPriority="41"/>
+    <w:lsdException w:name="Plain Table 2" w:uiPriority="42"/>
+    <w:lsdException w:name="Plain Table 3" w:uiPriority="43"/>
+    <w:lsdException w:name="Plain Table 4" w:uiPriority="44"/>
+    <w:lsdException w:name="Plain Table 5" w:uiPriority="45"/>
+    <w:lsdException w:name="Grid Table Light" w:uiPriority="40"/>
+    <w:lsdException w:name="Grid Table 1 Light" w:uiPriority="46"/>
+    <w:lsdException w:name="Grid Table 2" w:uiPriority="47"/>
+    <w:lsdException w:name="Grid Table 3" w:uiPriority="48"/>
+    <w:lsdException w:name="Grid Table 4" w:uiPriority="49"/>
+    <w:lsdException w:name="Grid Table 5 Dark" w:uiPriority="50"/>
+    <w:lsdException w:name="Grid Table 6 Colorful" w:uiPriority="51"/>
+    <w:lsdException w:name="Grid Table 7 Colorful" w:uiPriority="52"/>
+    <w:lsdException w:name="Grid Table 1 Light Accent 1" w:uiPriority="46"/>
+    <w:lsdException w:name="Grid Table 2 Accent 1" w:uiPriority="47"/>
+    <w:lsdException w:name="Grid Table 3 Accent 1" w:uiPriority="48"/>
+    <w:lsdException w:name="Grid Table 4 Accent 1" w:uiPriority="49"/>
+    <w:lsdException w:name="Grid Table 5 Dark Accent 1" w:uiPriority="50"/>
+    <w:lsdException w:name="Grid Table 6 Colorful Accent 1" w:uiPriority="51"/>
+    <w:lsdException w:name="Grid Table 7 Colorful Accent 1" w:uiPriority="52"/>
+    <w:lsdException w:name="Grid Table 1 Light Accent 2" w:uiPriority="46"/>
+    <w:lsdException w:name="Grid Table 2 Accent 2" w:uiPriority="47"/>
+    <w:lsdException w:name="Grid Table 3 Accent 2" w:uiPriority="48"/>
+    <w:lsdException w:name="Grid Table 4 Accent 2" w:uiPriority="49"/>
+    <w:lsdException w:name="Grid Table 5 Dark Accent 2" w:uiPriority="50"/>
+    <w:lsdException w:name="Grid Table 6 Colorful Accent 2" w:uiPriority="51"/>
+    <w:lsdException w:name="Grid Table 7 Colorful Accent 2" w:uiPriority="52"/>
+    <w:lsdException w:name="Grid Table 1 Light Accent 3" w:uiPriority="46"/>
+    <w:lsdException w:name="Grid Table 2 Accent 3" w:uiPriority="47"/>
+    <w:lsdException w:name="Grid Table 3 Accent 3" w:uiPriority="48"/>
+    <w:lsdException w:name="Grid Table 4 Accent 3" w:uiPriority="49"/>
+    <w:lsdException w:name="Grid Table 5 Dark Accent 3" w:uiPriority="50"/>
+    <w:lsdException w:name="Grid Table 6 Colorful Accent 3" w:uiPriority="51"/>
+    <w:lsdException w:name="Grid Table 7 Colorful Accent 3" w:uiPriority="52"/>
+    <w:lsdException w:name="Grid Table 1 Light Accent 4" w:uiPriority="46"/>
+    <w:lsdException w:name="Grid Table 2 Accent 4" w:uiPriority="47"/>
+    <w:lsdException w:name="Grid Table 3 Accent 4" w:uiPriority="48"/>
+    <w:lsdException w:name="Grid Table 4 Accent 4" w:uiPriority="49"/>
+    <w:lsdException w:name="Grid Table 5 Dark Accent 4" w:uiPriority="50"/>
+    <w:lsdException w:name="Grid Table 6 Colorful Accent 4" w:uiPriority="51"/>
+    <w:lsdException w:name="Grid Table 7 Colorful Accent 4" w:uiPriority="52"/>
+    <w:lsdException w:name="Grid Table 1 Light Accent 5" w:uiPriority="46"/>
+    <w:lsdException w:name="Grid Table 2 Accent 5" w:uiPriority="47"/>
+    <w:lsdException w:name="Grid Table 3 Accent 5" w:uiPriority="48"/>
+    <w:lsdException w:name="Grid Table 4 Accent 5" w:uiPriority="49"/>
+    <w:lsdException w:name="Grid Table 5 Dark Accent 5" w:uiPriority="50"/>
+    <w:lsdException w:name="Grid Table 6 Colorful Accent 5" w:uiPriority="51"/>
+    <w:lsdException w:name="Grid Table 7 Colorful Accent 5" w:uiPriority="52"/>
+    <w:lsdException w:name="Grid Table 1 Light Accent 6" w:uiPriority="46"/>
+    <w:lsdException w:name="Grid Table 2 Accent 6" w:uiPriority="47"/>
+    <w:lsdException w:name="Grid Table 3 Accent 6" w:uiPriority="48"/>
+    <w:lsdException w:name="Grid Table 4 Accent 6" w:uiPriority="49"/>
+    <w:lsdException w:name="Grid Table 5 Dark Accent 6" w:uiPriority="50"/>
+    <w:lsdException w:name="Grid Table 6 Colorful Accent 6" w:uiPriority="51"/>
+    <w:lsdException w:name="Grid Table 7 Colorful Accent 6" w:uiPriority="52"/>
+    <w:lsdException w:name="List Table 1 Light" w:uiPriority="46"/>
+    <w:lsdException w:name="List Table 2" w:uiPriority="47"/>
+    <w:lsdException w:name="List Table 3" w:uiPriority="48"/>
+    <w:lsdException w:name="List Table 4" w:uiPriority="49"/>
+    <w:lsdException w:name="List Table 5 Dark" w:uiPriority="50"/>
+    <w:lsdException w:name="List Table 6 Colorful" w:uiPriority="51"/>
+    <w:lsdException w:name="List Table 7 Colorful" w:uiPriority="52"/>
+    <w:lsdException w:name="List Table 1 Light Accent 1" w:uiPriority="46"/>
+    <w:lsdException w:name="List Table 2 Accent 1" w:uiPriority="47"/>
+    <w:lsdException w:name="List Table 3 Accent 1" w:uiPriority="48"/>
+    <w:lsdException w:name="List Table 4 Accent 1" w:uiPriority="49"/>
+    <w:lsdException w:name="List Table 5 Dark Accent 1" w:uiPriority="50"/>
+    <w:lsdException w:name="List Table 6 Colorful Accent 1" w:uiPriority="51"/>
+    <w:lsdException w:name="List Table 7 Colorful Accent 1" w:uiPriority="52"/>
+    <w:lsdException w:name="List Table 1 Light Accent 2" w:uiPriority="46"/>
+    <w:lsdException w:name="List Table 2 Accent 2" w:uiPriority="47"/>
+    <w:lsdException w:name="List Table 3 Accent 2" w:uiPriority="48"/>
+    <w:lsdException w:name="List Table 4 Accent 2" w:uiPriority="49"/>
+    <w:lsdException w:name="List Table 5 Dark Accent 2" w:uiPriority="50"/>
+    <w:lsdException w:name="List Table 6 Colorful Accent 2" w:uiPriority="51"/>
+    <w:lsdException w:name="List Table 7 Colorful Accent 2" w:uiPriority="52"/>
+    <w:lsdException w:name="List Table 1 Light Accent 3" w:uiPriority="46"/>
+    <w:lsdException w:name="List Table 2 Accent 3" w:uiPriority="47"/>
+    <w:lsdException w:name="List Table 3 Accent 3" w:uiPriority="48"/>
+    <w:lsdException w:name="List Table 4 Accent 3" w:uiPriority="49"/>
+    <w:lsdException w:name="List Table 5 Dark Accent 3" w:uiPriority="50"/>
+    <w:lsdException w:name="List Table 6 Colorful Accent 3" w:uiPriority="51"/>
+    <w:lsdException w:name="List Table 7 Colorful Accent 3" w:uiPriority="52"/>
+    <w:lsdException w:name="List Table 1 Light Accent 4" w:uiPriority="46"/>
+    <w:lsdException w:name="List Table 2 Accent 4" w:uiPriority="47"/>
+    <w:lsdException w:name="List Table 3 Accent 4" w:uiPriority="48"/>
+    <w:lsdException w:name="List Table 4 Accent 4" w:uiPriority="49"/>
+    <w:lsdException w:name="List Table 5 Dark Accent 4" w:uiPriority="50"/>
+    <w:lsdException w:name="List Table 6 Colorful Accent 4" w:uiPriority="51"/>
+    <w:lsdException w:name="List Table 7 Colorful Accent 4" w:uiPriority="52"/>
+    <w:lsdException w:name="List Table 1 Light Accent 5" w:uiPriority="46"/>
+    <w:lsdException w:name="List Table 2 Accent 5" w:uiPriority="47"/>
+    <w:lsdException w:name="List Table 3 Accent 5" w:uiPriority="48"/>
+    <w:lsdException w:name="List Table 4 Accent 5" w:uiPriority="49"/>
+    <w:lsdException w:name="List Table 5 Dark Accent 5" w:uiPriority="50"/>
+    <w:lsdException w:name="List Table 6 Colorful Accent 5" w:uiPriority="51"/>
+    <w:lsdException w:name="List Table 7 Colorful Accent 5" w:uiPriority="52"/>
+    <w:lsdException w:name="List Table 1 Light Accent 6" w:uiPriority="46"/>
+    <w:lsdException w:name="List Table 2 Accent 6" w:uiPriority="47"/>
+    <w:lsdException w:name="List Table 3 Accent 6" w:uiPriority="48"/>
+    <w:lsdException w:name="List Table 4 Accent 6" w:uiPriority="49"/>
+    <w:lsdException w:name="List Table 5 Dark Accent 6" w:uiPriority="50"/>
+    <w:lsdException w:name="List Table 6 Colorful Accent 6" w:uiPriority="51"/>
+    <w:lsdException w:name="List Table 7 Colorful Accent 6" w:uiPriority="52"/>
+    <w:lsdException w:name="Mention" w:semiHidden="1" w:unhideWhenUsed="1"/>
+    <w:lsdException w:name="Smart Hyperlink" w:semiHidden="1" w:unhideWhenUsed="1"/>
+    <w:lsdException w:name="Hashtag" w:semiHidden="1" w:unhideWhenUsed="1"/>
+    <w:lsdException w:name="Unresolved Mention" w:semiHidden="1" w:unhideWhenUsed="1"/>
+    <w:lsdException w:name="Smart Link" w:semiHidden="1" w:unhideWhenUsed="1"/>
   </w:latentStyles>
   <w:style w:type="paragraph" w:default="1" w:styleId="Normal">
     <w:name w:val="Normal"/>
@@ -8479,7 +12658,6 @@
     <w:uiPriority w:val="99"/>
     <w:semiHidden/>
     <w:unhideWhenUsed/>
-    <w:qFormat/>
     <w:tblPr>
       <w:tblInd w:w="0" w:type="dxa"/>
       <w:tblCellMar>

</xml_diff>